<commit_message>
Added help user interface
</commit_message>
<xml_diff>
--- a/Setup & Analysis/Software Requirements Specification.docx
+++ b/Setup & Analysis/Software Requirements Specification.docx
@@ -3098,14 +3098,12 @@
         </w:rPr>
         <w:t xml:space="preserve">Performance: The website needs to run smoothly and reliably. To achieve </w:t>
       </w:r>
-      <w:proofErr w:type="gramStart"/>
-      <w:r>
-        <w:rPr>
-          <w:rFonts w:ascii="Avenir LT Std 45 Book" w:eastAsia="Arial Unicode MS" w:hAnsi="Avenir LT Std 45 Book" w:cs="Arial Unicode MS"/>
-        </w:rPr>
-        <w:t>this</w:t>
-      </w:r>
-      <w:proofErr w:type="gramEnd"/>
+      <w:r>
+        <w:rPr>
+          <w:rFonts w:ascii="Avenir LT Std 45 Book" w:eastAsia="Arial Unicode MS" w:hAnsi="Avenir LT Std 45 Book" w:cs="Arial Unicode MS"/>
+        </w:rPr>
+        <w:t>this,</w:t>
+      </w:r>
       <w:r>
         <w:rPr>
           <w:rFonts w:ascii="Avenir LT Std 45 Book" w:eastAsia="Arial Unicode MS" w:hAnsi="Avenir LT Std 45 Book" w:cs="Arial Unicode MS"/>
@@ -3132,21 +3130,7 @@
         <w:rPr>
           <w:rFonts w:ascii="Avenir LT Std 45 Book" w:eastAsia="Arial Unicode MS" w:hAnsi="Avenir LT Std 45 Book" w:cs="Arial Unicode MS"/>
         </w:rPr>
-        <w:t xml:space="preserve">Capacity: Through multiple tests that have been conducted, the average usage of RAM per user is around 80MB. </w:t>
-      </w:r>
-      <w:proofErr w:type="gramStart"/>
-      <w:r>
-        <w:rPr>
-          <w:rFonts w:ascii="Avenir LT Std 45 Book" w:eastAsia="Arial Unicode MS" w:hAnsi="Avenir LT Std 45 Book" w:cs="Arial Unicode MS"/>
-        </w:rPr>
-        <w:t>Assuming that</w:t>
-      </w:r>
-      <w:proofErr w:type="gramEnd"/>
-      <w:r>
-        <w:rPr>
-          <w:rFonts w:ascii="Avenir LT Std 45 Book" w:eastAsia="Arial Unicode MS" w:hAnsi="Avenir LT Std 45 Book" w:cs="Arial Unicode MS"/>
-        </w:rPr>
-        <w:t xml:space="preserve"> it is both the same for the client as the server (although it probably will differ) the hosting plan that will be purchased will be 2GB of RAM and therefore at any one time the system can have 25 users. More tests will need to be done so that we can ensure that those figures are correct, but once the project starts to grow we are able to upgrade the hosting plan and even move it to our own servers.</w:t>
+        <w:t>Capacity: Through multiple tests that have been conducted, the average usage of RAM per user is around 80MB. Assuming that it is both the same for the client as the server (although it probably will differ) the hosting plan that will be purchased will be 2GB of RAM and therefore at any one time the system can have 25 users. More tests will need to be done so that we can ensure that those figures are correct, but once the project starts to grow we are able to upgrade the hosting plan and even move it to our own servers.</w:t>
       </w:r>
     </w:p>
     <w:p>
@@ -3168,21 +3152,7 @@
         <w:rPr>
           <w:rFonts w:ascii="Avenir LT Std 45 Book" w:eastAsia="Arial Unicode MS" w:hAnsi="Avenir LT Std 45 Book" w:cs="Arial Unicode MS"/>
         </w:rPr>
-        <w:t xml:space="preserve">Availability: The website will be available </w:t>
-      </w:r>
-      <w:proofErr w:type="gramStart"/>
-      <w:r>
-        <w:rPr>
-          <w:rFonts w:ascii="Avenir LT Std 45 Book" w:eastAsia="Arial Unicode MS" w:hAnsi="Avenir LT Std 45 Book" w:cs="Arial Unicode MS"/>
-        </w:rPr>
-        <w:t>world-wide</w:t>
-      </w:r>
-      <w:proofErr w:type="gramEnd"/>
-      <w:r>
-        <w:rPr>
-          <w:rFonts w:ascii="Avenir LT Std 45 Book" w:eastAsia="Arial Unicode MS" w:hAnsi="Avenir LT Std 45 Book" w:cs="Arial Unicode MS"/>
-        </w:rPr>
-        <w:t xml:space="preserve"> but you may only register if you are a company in the UK. This is due to legalities and due to the server being hosted in the UK which means speeds will be reduced to other countries. </w:t>
+        <w:t xml:space="preserve">Availability: The website will be available world-wide but you may only register if you are a company in the UK. This is due to legalities and due to the server being hosted in the UK which means speeds will be reduced to other countries. </w:t>
       </w:r>
     </w:p>
     <w:p>
@@ -3795,12 +3765,29 @@
     </w:p>
     <w:p>
       <w:pPr>
+        <w:rPr>
+          <w:rFonts w:ascii="Avenir LT Std 45 Book" w:hAnsi="Avenir LT Std 45 Book" w:cs="Arial Unicode MS"/>
+          <w:color w:val="000000"/>
+          <w:sz w:val="40"/>
+          <w:szCs w:val="40"/>
+          <w:lang w:eastAsia="en-GB"/>
+        </w:rPr>
+      </w:pPr>
+      <w:bookmarkStart w:id="11" w:name="_Toc11"/>
+      <w:r>
+        <w:rPr>
+          <w:rFonts w:ascii="Avenir LT Std 45 Book" w:hAnsi="Avenir LT Std 45 Book" w:cs="Arial Unicode MS"/>
+        </w:rPr>
+        <w:br w:type="page"/>
+      </w:r>
+    </w:p>
+    <w:p>
+      <w:pPr>
         <w:pStyle w:val="Heading"/>
         <w:rPr>
           <w:rFonts w:ascii="Avenir LT Std 45 Book" w:hAnsi="Avenir LT Std 45 Book"/>
         </w:rPr>
       </w:pPr>
-      <w:bookmarkStart w:id="11" w:name="_Toc11"/>
       <w:r>
         <w:rPr>
           <w:rFonts w:ascii="Avenir LT Std 45 Book" w:eastAsia="Arial Unicode MS" w:hAnsi="Avenir LT Std 45 Book" w:cs="Arial Unicode MS"/>
@@ -3821,7 +3808,55 @@
         <w:rPr>
           <w:rFonts w:ascii="Avenir LT Std 45 Book" w:eastAsia="Arial Unicode MS" w:hAnsi="Avenir LT Std 45 Book" w:cs="Arial Unicode MS"/>
         </w:rPr>
-        <w:t xml:space="preserve">There will be a total of 10 websites that co-exist in the same domain name all under different subdomains. The overall collection of websites are diagrammed as followed to show the </w:t>
+        <w:t xml:space="preserve">There will be a total of 10 </w:t>
+      </w:r>
+      <w:r>
+        <w:rPr>
+          <w:rFonts w:ascii="Avenir LT Std 45 Book" w:eastAsia="Arial Unicode MS" w:hAnsi="Avenir LT Std 45 Book" w:cs="Arial Unicode MS"/>
+        </w:rPr>
+        <w:t>sections of the website</w:t>
+      </w:r>
+      <w:r>
+        <w:rPr>
+          <w:rFonts w:ascii="Avenir LT Std 45 Book" w:eastAsia="Arial Unicode MS" w:hAnsi="Avenir LT Std 45 Book" w:cs="Arial Unicode MS"/>
+        </w:rPr>
+        <w:t xml:space="preserve"> that co-exist in the same domain name all under different subdomains.</w:t>
+      </w:r>
+      <w:r>
+        <w:rPr>
+          <w:rFonts w:ascii="Avenir LT Std 45 Book" w:eastAsia="Arial Unicode MS" w:hAnsi="Avenir LT Std 45 Book" w:cs="Arial Unicode MS"/>
+        </w:rPr>
+        <w:t xml:space="preserve"> The following are high level overviews of the system. To see the main system interface, please see documents 7 through 16. Documents 7 through to 16 also contain the input permissible and error messages per screen.</w:t>
+      </w:r>
+      <w:r>
+        <w:rPr>
+          <w:rFonts w:ascii="Avenir LT Std 45 Book" w:eastAsia="Arial Unicode MS" w:hAnsi="Avenir LT Std 45 Book" w:cs="Arial Unicode MS"/>
+        </w:rPr>
+        <w:t xml:space="preserve"> The </w:t>
+      </w:r>
+      <w:r>
+        <w:rPr>
+          <w:rFonts w:ascii="Avenir LT Std 45 Book" w:eastAsia="Arial Unicode MS" w:hAnsi="Avenir LT Std 45 Book" w:cs="Arial Unicode MS"/>
+        </w:rPr>
+        <w:t>sections</w:t>
+      </w:r>
+      <w:r>
+        <w:rPr>
+          <w:rFonts w:ascii="Avenir LT Std 45 Book" w:eastAsia="Arial Unicode MS" w:hAnsi="Avenir LT Std 45 Book" w:cs="Arial Unicode MS"/>
+        </w:rPr>
+        <w:t xml:space="preserve"> of websites are diagrammed as followed to show the </w:t>
+      </w:r>
+      <w:r>
+        <w:rPr>
+          <w:rFonts w:ascii="Avenir LT Std 45 Book" w:eastAsia="Arial Unicode MS" w:hAnsi="Avenir LT Std 45 Book" w:cs="Arial Unicode MS"/>
+        </w:rPr>
+        <w:t>high-level</w:t>
+      </w:r>
+      <w:r>
+        <w:rPr>
+          <w:rFonts w:ascii="Avenir LT Std 45 Book" w:eastAsia="Arial Unicode MS" w:hAnsi="Avenir LT Std 45 Book" w:cs="Arial Unicode MS"/>
+        </w:rPr>
+        <w:t xml:space="preserve"> map of the system being </w:t>
       </w:r>
       <w:r>
         <w:rPr>
@@ -3829,13 +3864,13 @@
           <w:noProof/>
         </w:rPr>
         <w:drawing>
-          <wp:anchor distT="63500" distB="63500" distL="63500" distR="63500" simplePos="0" relativeHeight="251664384" behindDoc="0" locked="0" layoutInCell="1" allowOverlap="1" wp14:anchorId="3BE4457C" wp14:editId="3F4A7399">
+          <wp:anchor distT="63500" distB="63500" distL="63500" distR="63500" simplePos="0" relativeHeight="251664384" behindDoc="0" locked="0" layoutInCell="1" allowOverlap="1" wp14:anchorId="3BE4457C" wp14:editId="569B5C3C">
             <wp:simplePos x="0" y="0"/>
             <wp:positionH relativeFrom="margin">
               <wp:posOffset>-518160</wp:posOffset>
             </wp:positionH>
             <wp:positionV relativeFrom="line">
-              <wp:posOffset>317500</wp:posOffset>
+              <wp:posOffset>259080</wp:posOffset>
             </wp:positionV>
             <wp:extent cx="7144385" cy="1481455"/>
             <wp:effectExtent l="0" t="0" r="0" b="0"/>
@@ -3884,7 +3919,7 @@
         <w:rPr>
           <w:rFonts w:ascii="Avenir LT Std 45 Book" w:eastAsia="Arial Unicode MS" w:hAnsi="Avenir LT Std 45 Book" w:cs="Arial Unicode MS"/>
         </w:rPr>
-        <w:t>high level map of the system being constructed:</w:t>
+        <w:t>constructed:</w:t>
       </w:r>
     </w:p>
     <w:p>
@@ -3920,7 +3955,19 @@
         <w:rPr>
           <w:rFonts w:ascii="Avenir LT Std 45 Book" w:eastAsia="Arial Unicode MS" w:hAnsi="Avenir LT Std 45 Book" w:cs="Arial Unicode MS"/>
         </w:rPr>
-        <w:t xml:space="preserve">This website will contain all the information over our services. When a potential customer searches for this system, they will be directed to this website. On the website they will receive information over how the system works, and links to other websites in the same system to be able to complete their requested action (for example logging on or signing </w:t>
+        <w:t xml:space="preserve">This </w:t>
+      </w:r>
+      <w:r>
+        <w:rPr>
+          <w:rFonts w:ascii="Avenir LT Std 45 Book" w:eastAsia="Arial Unicode MS" w:hAnsi="Avenir LT Std 45 Book" w:cs="Arial Unicode MS"/>
+        </w:rPr>
+        <w:t>section</w:t>
+      </w:r>
+      <w:r>
+        <w:rPr>
+          <w:rFonts w:ascii="Avenir LT Std 45 Book" w:eastAsia="Arial Unicode MS" w:hAnsi="Avenir LT Std 45 Book" w:cs="Arial Unicode MS"/>
+        </w:rPr>
+        <w:t xml:space="preserve"> will contain all the information over our services. When a potential customer searches for this system, they will be directed to this website. On the website they will receive information over how the system works, and links to other websites in the same system to be able to complete their requested action (for example logging on or signing </w:t>
       </w:r>
       <w:r>
         <w:rPr>
@@ -4031,15 +4078,25 @@
         <w:rPr>
           <w:rFonts w:ascii="Avenir LT Std 45 Book" w:eastAsia="Arial Unicode MS" w:hAnsi="Avenir LT Std 45 Book" w:cs="Arial Unicode MS"/>
         </w:rPr>
-        <w:t>This website will simply contain the system’s registration process. An easy 3 step process that takes custome</w:t>
-      </w:r>
-      <w:bookmarkStart w:id="12" w:name="_GoBack"/>
-      <w:bookmarkEnd w:id="12"/>
-      <w:r>
-        <w:rPr>
-          <w:rFonts w:ascii="Avenir LT Std 45 Book" w:eastAsia="Arial Unicode MS" w:hAnsi="Avenir LT Std 45 Book" w:cs="Arial Unicode MS"/>
-        </w:rPr>
-        <w:t>r information and creates an instance in the system and adds it into the database. This will be a linear website.</w:t>
+        <w:t xml:space="preserve">This </w:t>
+      </w:r>
+      <w:r>
+        <w:rPr>
+          <w:rFonts w:ascii="Avenir LT Std 45 Book" w:eastAsia="Arial Unicode MS" w:hAnsi="Avenir LT Std 45 Book" w:cs="Arial Unicode MS"/>
+        </w:rPr>
+        <w:t>section</w:t>
+      </w:r>
+      <w:r>
+        <w:rPr>
+          <w:rFonts w:ascii="Avenir LT Std 45 Book" w:eastAsia="Arial Unicode MS" w:hAnsi="Avenir LT Std 45 Book" w:cs="Arial Unicode MS"/>
+        </w:rPr>
+        <w:t xml:space="preserve"> </w:t>
+      </w:r>
+      <w:r>
+        <w:rPr>
+          <w:rFonts w:ascii="Avenir LT Std 45 Book" w:eastAsia="Arial Unicode MS" w:hAnsi="Avenir LT Std 45 Book" w:cs="Arial Unicode MS"/>
+        </w:rPr>
+        <w:t>will simply contain the system’s registration process. An easy 3 step process that takes customer information and creates an instance in the system and adds it into the database. This will be a linear website.</w:t>
       </w:r>
       <w:r>
         <w:rPr>
@@ -4131,7 +4188,25 @@
         <w:rPr>
           <w:rFonts w:ascii="Avenir LT Std 45 Book" w:eastAsia="Arial Unicode MS" w:hAnsi="Avenir LT Std 45 Book" w:cs="Arial Unicode MS"/>
         </w:rPr>
-        <w:t>This website will contain the system’s legal concerns. Another small website that is concerned with providing the system’s visitors and customers our terms and conditions, copyright policy and privacy policy. This will be a hierarchical website.</w:t>
+        <w:t xml:space="preserve">This </w:t>
+      </w:r>
+      <w:r>
+        <w:rPr>
+          <w:rFonts w:ascii="Avenir LT Std 45 Book" w:eastAsia="Arial Unicode MS" w:hAnsi="Avenir LT Std 45 Book" w:cs="Arial Unicode MS"/>
+        </w:rPr>
+        <w:t>section</w:t>
+      </w:r>
+      <w:r>
+        <w:rPr>
+          <w:rFonts w:ascii="Avenir LT Std 45 Book" w:eastAsia="Arial Unicode MS" w:hAnsi="Avenir LT Std 45 Book" w:cs="Arial Unicode MS"/>
+        </w:rPr>
+        <w:t xml:space="preserve"> </w:t>
+      </w:r>
+      <w:r>
+        <w:rPr>
+          <w:rFonts w:ascii="Avenir LT Std 45 Book" w:eastAsia="Arial Unicode MS" w:hAnsi="Avenir LT Std 45 Book" w:cs="Arial Unicode MS"/>
+        </w:rPr>
+        <w:t>will contain the system’s legal concerns. Another small website that is concerned with providing the system’s visitors and customers our terms and conditions, copyright policy and privacy policy. This will be a hierarchical website.</w:t>
       </w:r>
       <w:r>
         <w:rPr>
@@ -4224,7 +4299,25 @@
         <w:rPr>
           <w:rFonts w:ascii="Avenir LT Std 45 Book" w:eastAsia="Arial Unicode MS" w:hAnsi="Avenir LT Std 45 Book" w:cs="Arial Unicode MS"/>
         </w:rPr>
-        <w:t>This website will be concerned with allowing the customer to contact us regarding issues they are having with the system. This website allows the customer to fill out a form and it will be saved to the database allowing an employee to reply. This will be a linear website.</w:t>
+        <w:t xml:space="preserve">This </w:t>
+      </w:r>
+      <w:r>
+        <w:rPr>
+          <w:rFonts w:ascii="Avenir LT Std 45 Book" w:eastAsia="Arial Unicode MS" w:hAnsi="Avenir LT Std 45 Book" w:cs="Arial Unicode MS"/>
+        </w:rPr>
+        <w:t>section</w:t>
+      </w:r>
+      <w:r>
+        <w:rPr>
+          <w:rFonts w:ascii="Avenir LT Std 45 Book" w:eastAsia="Arial Unicode MS" w:hAnsi="Avenir LT Std 45 Book" w:cs="Arial Unicode MS"/>
+        </w:rPr>
+        <w:t xml:space="preserve"> </w:t>
+      </w:r>
+      <w:r>
+        <w:rPr>
+          <w:rFonts w:ascii="Avenir LT Std 45 Book" w:eastAsia="Arial Unicode MS" w:hAnsi="Avenir LT Std 45 Book" w:cs="Arial Unicode MS"/>
+        </w:rPr>
+        <w:t>will be concerned with allowing the customer to contact us regarding issues they are having with the system. This website allows the customer to fill out a form and it will be saved to the database allowing an employee to reply. This will be a linear website.</w:t>
       </w:r>
       <w:r>
         <w:rPr>
@@ -4339,7 +4432,25 @@
         <w:rPr>
           <w:rFonts w:ascii="Avenir LT Std 45 Book" w:eastAsia="Arial Unicode MS" w:hAnsi="Avenir LT Std 45 Book" w:cs="Arial Unicode MS"/>
         </w:rPr>
-        <w:t xml:space="preserve">This website will produce a platform for users to be able to ask questions and answer questions. It will create a community of workers that will be able to discuss topics and help </w:t>
+        <w:t xml:space="preserve">This </w:t>
+      </w:r>
+      <w:r>
+        <w:rPr>
+          <w:rFonts w:ascii="Avenir LT Std 45 Book" w:eastAsia="Arial Unicode MS" w:hAnsi="Avenir LT Std 45 Book" w:cs="Arial Unicode MS"/>
+        </w:rPr>
+        <w:t>section</w:t>
+      </w:r>
+      <w:r>
+        <w:rPr>
+          <w:rFonts w:ascii="Avenir LT Std 45 Book" w:eastAsia="Arial Unicode MS" w:hAnsi="Avenir LT Std 45 Book" w:cs="Arial Unicode MS"/>
+        </w:rPr>
+        <w:t xml:space="preserve"> </w:t>
+      </w:r>
+      <w:r>
+        <w:rPr>
+          <w:rFonts w:ascii="Avenir LT Std 45 Book" w:eastAsia="Arial Unicode MS" w:hAnsi="Avenir LT Std 45 Book" w:cs="Arial Unicode MS"/>
+        </w:rPr>
+        <w:t xml:space="preserve">will produce a platform for users to be able to ask questions and answer questions. It will create a community of workers that will be able to discuss topics and help </w:t>
       </w:r>
       <w:r>
         <w:rPr>
@@ -4429,7 +4540,25 @@
         <w:rPr>
           <w:rFonts w:ascii="Avenir LT Std 45 Book" w:eastAsia="Arial Unicode MS" w:hAnsi="Avenir LT Std 45 Book" w:cs="Arial Unicode MS"/>
         </w:rPr>
-        <w:t>This website will be for employees of the system. It will form a platform so that ‘experts’ can answer questions that users have asked via the ‘</w:t>
+        <w:t xml:space="preserve">This </w:t>
+      </w:r>
+      <w:r>
+        <w:rPr>
+          <w:rFonts w:ascii="Avenir LT Std 45 Book" w:eastAsia="Arial Unicode MS" w:hAnsi="Avenir LT Std 45 Book" w:cs="Arial Unicode MS"/>
+        </w:rPr>
+        <w:t>section</w:t>
+      </w:r>
+      <w:r>
+        <w:rPr>
+          <w:rFonts w:ascii="Avenir LT Std 45 Book" w:eastAsia="Arial Unicode MS" w:hAnsi="Avenir LT Std 45 Book" w:cs="Arial Unicode MS"/>
+        </w:rPr>
+        <w:t xml:space="preserve"> </w:t>
+      </w:r>
+      <w:r>
+        <w:rPr>
+          <w:rFonts w:ascii="Avenir LT Std 45 Book" w:eastAsia="Arial Unicode MS" w:hAnsi="Avenir LT Std 45 Book" w:cs="Arial Unicode MS"/>
+        </w:rPr>
+        <w:t>will be for employees of the system. It will form a platform so that ‘experts’ can answer questions that users have asked via the ‘</w:t>
       </w:r>
       <w:hyperlink w:anchor="contact." w:history="1">
         <w:r>
@@ -4510,7 +4639,7 @@
           <w:rFonts w:ascii="Avenir LT Std 45 Book" w:hAnsi="Avenir LT Std 45 Book"/>
         </w:rPr>
       </w:pPr>
-      <w:bookmarkStart w:id="13" w:name="_Toc18"/>
+      <w:bookmarkStart w:id="12" w:name="_Toc18"/>
       <w:r>
         <w:rPr>
           <w:rFonts w:ascii="Avenir LT Std 45 Book" w:eastAsia="Arial Unicode MS" w:hAnsi="Avenir LT Std 45 Book" w:cs="Arial Unicode MS"/>
@@ -4524,7 +4653,7 @@
         </w:rPr>
         <w:t>ev</w:t>
       </w:r>
-      <w:bookmarkEnd w:id="13"/>
+      <w:bookmarkEnd w:id="12"/>
       <w:r>
         <w:rPr>
           <w:rFonts w:ascii="Avenir LT Std 45 Book" w:eastAsia="Arial Unicode MS" w:hAnsi="Avenir LT Std 45 Book" w:cs="Arial Unicode MS"/>
@@ -4543,7 +4672,25 @@
         <w:rPr>
           <w:rFonts w:ascii="Avenir LT Std 45 Book" w:eastAsia="Arial Unicode MS" w:hAnsi="Avenir LT Std 45 Book" w:cs="Arial Unicode MS"/>
         </w:rPr>
-        <w:t>This website will be for employees of the system. It will form a platform so that ‘developers’ of the system can run reports to see how the system is coping, any errors the system has encountered and the ability to start up and shut down the system. This will be a hierarchical website.</w:t>
+        <w:t xml:space="preserve">This </w:t>
+      </w:r>
+      <w:r>
+        <w:rPr>
+          <w:rFonts w:ascii="Avenir LT Std 45 Book" w:eastAsia="Arial Unicode MS" w:hAnsi="Avenir LT Std 45 Book" w:cs="Arial Unicode MS"/>
+        </w:rPr>
+        <w:t>section</w:t>
+      </w:r>
+      <w:r>
+        <w:rPr>
+          <w:rFonts w:ascii="Avenir LT Std 45 Book" w:eastAsia="Arial Unicode MS" w:hAnsi="Avenir LT Std 45 Book" w:cs="Arial Unicode MS"/>
+        </w:rPr>
+        <w:t xml:space="preserve"> </w:t>
+      </w:r>
+      <w:r>
+        <w:rPr>
+          <w:rFonts w:ascii="Avenir LT Std 45 Book" w:eastAsia="Arial Unicode MS" w:hAnsi="Avenir LT Std 45 Book" w:cs="Arial Unicode MS"/>
+        </w:rPr>
+        <w:t>will be for employees of the system. It will form a platform so that ‘developers’ of the system can run reports to see how the system is coping, any errors the system has encountered and the ability to start up and shut down the system. This will be a hierarchical website.</w:t>
       </w:r>
       <w:r>
         <w:rPr>
@@ -4609,14 +4756,14 @@
           <w:rFonts w:ascii="Avenir LT Std 45 Book" w:hAnsi="Avenir LT Std 45 Book"/>
         </w:rPr>
       </w:pPr>
-      <w:bookmarkStart w:id="14" w:name="_Toc19"/>
+      <w:bookmarkStart w:id="13" w:name="_Toc19"/>
       <w:r>
         <w:rPr>
           <w:rFonts w:ascii="Avenir LT Std 45 Book" w:eastAsia="Arial Unicode MS" w:hAnsi="Avenir LT Std 45 Book" w:cs="Arial Unicode MS"/>
         </w:rPr>
         <w:t>/</w:t>
       </w:r>
-      <w:bookmarkEnd w:id="14"/>
+      <w:bookmarkEnd w:id="13"/>
       <w:r>
         <w:rPr>
           <w:rFonts w:ascii="Avenir LT Std 45 Book" w:eastAsia="Arial Unicode MS" w:hAnsi="Avenir LT Std 45 Book" w:cs="Arial Unicode MS"/>
@@ -4635,7 +4782,25 @@
         <w:rPr>
           <w:rFonts w:ascii="Avenir LT Std 45 Book" w:eastAsia="Arial Unicode MS" w:hAnsi="Avenir LT Std 45 Book" w:cs="Arial Unicode MS"/>
         </w:rPr>
-        <w:t>This website will be for employees of the system. It will form a platform so that ‘systems analysts’ can run reports to analyse trends of usage and management of storage space. This will be a hierarchical website.</w:t>
+        <w:t xml:space="preserve">This </w:t>
+      </w:r>
+      <w:r>
+        <w:rPr>
+          <w:rFonts w:ascii="Avenir LT Std 45 Book" w:eastAsia="Arial Unicode MS" w:hAnsi="Avenir LT Std 45 Book" w:cs="Arial Unicode MS"/>
+        </w:rPr>
+        <w:t>section</w:t>
+      </w:r>
+      <w:r>
+        <w:rPr>
+          <w:rFonts w:ascii="Avenir LT Std 45 Book" w:eastAsia="Arial Unicode MS" w:hAnsi="Avenir LT Std 45 Book" w:cs="Arial Unicode MS"/>
+        </w:rPr>
+        <w:t xml:space="preserve"> </w:t>
+      </w:r>
+      <w:r>
+        <w:rPr>
+          <w:rFonts w:ascii="Avenir LT Std 45 Book" w:eastAsia="Arial Unicode MS" w:hAnsi="Avenir LT Std 45 Book" w:cs="Arial Unicode MS"/>
+        </w:rPr>
+        <w:t>will be for employees of the system. It will form a platform so that ‘systems analysts’ can run reports to analyse trends of usage and management of storage space. This will be a hierarchical website.</w:t>
       </w:r>
       <w:r>
         <w:rPr>
@@ -4704,12 +4869,20 @@
     </w:p>
     <w:p>
       <w:pPr>
+        <w:pStyle w:val="NoSpacing"/>
+        <w:rPr>
+          <w:rFonts w:ascii="Avenir LT Std 45 Book" w:hAnsi="Avenir LT Std 45 Book"/>
+        </w:rPr>
+      </w:pPr>
+      <w:bookmarkStart w:id="14" w:name="_Toc20"/>
+    </w:p>
+    <w:p>
+      <w:pPr>
         <w:pStyle w:val="Subheading"/>
         <w:rPr>
           <w:rFonts w:ascii="Avenir LT Std 45 Book" w:hAnsi="Avenir LT Std 45 Book"/>
         </w:rPr>
       </w:pPr>
-      <w:bookmarkStart w:id="15" w:name="_Toc20"/>
       <w:r>
         <w:rPr>
           <w:rFonts w:ascii="Avenir LT Std 45 Book" w:eastAsia="Arial Unicode MS" w:hAnsi="Avenir LT Std 45 Book" w:cs="Arial Unicode MS"/>
@@ -4722,7 +4895,7 @@
         </w:rPr>
         <w:t>ead</w:t>
       </w:r>
-      <w:bookmarkEnd w:id="15"/>
+      <w:bookmarkEnd w:id="14"/>
       <w:r>
         <w:rPr>
           <w:rFonts w:ascii="Avenir LT Std 45 Book" w:eastAsia="Arial Unicode MS" w:hAnsi="Avenir LT Std 45 Book" w:cs="Arial Unicode MS"/>
@@ -4741,7 +4914,25 @@
         <w:rPr>
           <w:rFonts w:ascii="Avenir LT Std 45 Book" w:eastAsia="Arial Unicode MS" w:hAnsi="Avenir LT Std 45 Book" w:cs="Arial Unicode MS"/>
         </w:rPr>
-        <w:t xml:space="preserve">This website will be for employees of the system. It will form a platform so that the ‘COO’ manage their employees and see how the company is doing. This will be a hierarchical </w:t>
+        <w:t xml:space="preserve">This </w:t>
+      </w:r>
+      <w:r>
+        <w:rPr>
+          <w:rFonts w:ascii="Avenir LT Std 45 Book" w:eastAsia="Arial Unicode MS" w:hAnsi="Avenir LT Std 45 Book" w:cs="Arial Unicode MS"/>
+        </w:rPr>
+        <w:t>section</w:t>
+      </w:r>
+      <w:r>
+        <w:rPr>
+          <w:rFonts w:ascii="Avenir LT Std 45 Book" w:eastAsia="Arial Unicode MS" w:hAnsi="Avenir LT Std 45 Book" w:cs="Arial Unicode MS"/>
+        </w:rPr>
+        <w:t xml:space="preserve"> </w:t>
+      </w:r>
+      <w:r>
+        <w:rPr>
+          <w:rFonts w:ascii="Avenir LT Std 45 Book" w:eastAsia="Arial Unicode MS" w:hAnsi="Avenir LT Std 45 Book" w:cs="Arial Unicode MS"/>
+        </w:rPr>
+        <w:t xml:space="preserve">will be for employees of the system. It will form a platform so that the ‘COO’ manage their employees and see how the company is doing. This will be a hierarchical </w:t>
       </w:r>
       <w:r>
         <w:rPr>
@@ -4833,7 +5024,25 @@
         <w:rPr>
           <w:rFonts w:ascii="Avenir LT Std 45 Book" w:eastAsia="Arial Unicode MS" w:hAnsi="Avenir LT Std 45 Book" w:cs="Arial Unicode MS"/>
         </w:rPr>
-        <w:t>This website will be for customers of the system. It is the reason the system was developed. It provides 6 applications: Rota, Updates, Ideas, Employee Store, Messenger and Meetings. This will be a hierarchical website for both customers that are</w:t>
+        <w:t xml:space="preserve">This </w:t>
+      </w:r>
+      <w:r>
+        <w:rPr>
+          <w:rFonts w:ascii="Avenir LT Std 45 Book" w:eastAsia="Arial Unicode MS" w:hAnsi="Avenir LT Std 45 Book" w:cs="Arial Unicode MS"/>
+        </w:rPr>
+        <w:t>section</w:t>
+      </w:r>
+      <w:r>
+        <w:rPr>
+          <w:rFonts w:ascii="Avenir LT Std 45 Book" w:eastAsia="Arial Unicode MS" w:hAnsi="Avenir LT Std 45 Book" w:cs="Arial Unicode MS"/>
+        </w:rPr>
+        <w:t xml:space="preserve"> </w:t>
+      </w:r>
+      <w:r>
+        <w:rPr>
+          <w:rFonts w:ascii="Avenir LT Std 45 Book" w:eastAsia="Arial Unicode MS" w:hAnsi="Avenir LT Std 45 Book" w:cs="Arial Unicode MS"/>
+        </w:rPr>
+        <w:t>will be for customers of the system. It is the reason the system was developed. It provides 6 applications: Rota, Updates, Ideas, Employee Store, Messenger and Meetings. This will be a hierarchical website for both customers that are</w:t>
       </w:r>
       <w:r>
         <w:rPr>
@@ -5212,21 +5421,150 @@
       <w:pPr>
         <w:pStyle w:val="Heading"/>
         <w:rPr>
-          <w:rFonts w:ascii="Avenir LT Std 45 Book" w:hAnsi="Avenir LT Std 45 Book"/>
-        </w:rPr>
-      </w:pPr>
-      <w:bookmarkStart w:id="16" w:name="_Toc22"/>
+          <w:rFonts w:ascii="Avenir LT Std 45 Book" w:eastAsia="Arial Unicode MS" w:hAnsi="Avenir LT Std 45 Book" w:cs="Arial Unicode MS"/>
+        </w:rPr>
+      </w:pPr>
+      <w:bookmarkStart w:id="15" w:name="_Toc22"/>
       <w:r>
         <w:rPr>
           <w:rFonts w:ascii="Avenir LT Std 45 Book" w:eastAsia="Arial Unicode MS" w:hAnsi="Avenir LT Std 45 Book" w:cs="Arial Unicode MS"/>
         </w:rPr>
         <w:lastRenderedPageBreak/>
-        <w:t xml:space="preserve">4.9 - Bibliography </w:t>
-      </w:r>
+        <w:t xml:space="preserve">4.9 </w:t>
+      </w:r>
+      <w:r>
+        <w:rPr>
+          <w:rFonts w:ascii="Avenir LT Std 45 Book" w:eastAsia="Arial Unicode MS" w:hAnsi="Avenir LT Std 45 Book" w:cs="Arial Unicode MS"/>
+        </w:rPr>
+        <w:t>–</w:t>
+      </w:r>
+      <w:r>
+        <w:rPr>
+          <w:rFonts w:ascii="Avenir LT Std 45 Book" w:eastAsia="Arial Unicode MS" w:hAnsi="Avenir LT Std 45 Book" w:cs="Arial Unicode MS"/>
+        </w:rPr>
+        <w:t xml:space="preserve"> </w:t>
+      </w:r>
+      <w:r>
+        <w:rPr>
+          <w:rFonts w:ascii="Avenir LT Std 45 Book" w:eastAsia="Arial Unicode MS" w:hAnsi="Avenir LT Std 45 Book" w:cs="Arial Unicode MS"/>
+        </w:rPr>
+        <w:t>Detailed Requirements</w:t>
+      </w:r>
+    </w:p>
+    <w:p>
+      <w:pPr>
+        <w:pStyle w:val="Subheading"/>
+        <w:rPr>
+          <w:rFonts w:ascii="Avenir LT Std 45 Book" w:hAnsi="Avenir LT Std 45 Book"/>
+        </w:rPr>
+      </w:pPr>
+      <w:r>
+        <w:rPr>
+          <w:rFonts w:ascii="Avenir LT Std 45 Book" w:eastAsia="Arial Unicode MS" w:hAnsi="Avenir LT Std 45 Book" w:cs="Arial Unicode MS"/>
+        </w:rPr>
+        <w:t>1. Display the website to provide information on the web app</w:t>
+      </w:r>
+    </w:p>
+    <w:p>
+      <w:pPr>
+        <w:pStyle w:val="NoSpacing"/>
+        <w:rPr>
+          <w:rFonts w:ascii="Avenir LT Std 45 Book" w:hAnsi="Avenir LT Std 45 Book" w:cs="Arial Unicode MS"/>
+        </w:rPr>
+      </w:pPr>
+      <w:r>
+        <w:rPr>
+          <w:rFonts w:ascii="Avenir LT Std 45 Book" w:hAnsi="Avenir LT Std 45 Book" w:cs="Arial Unicode MS"/>
+        </w:rPr>
+        <w:t>Brief Description (Purpose):</w:t>
+      </w:r>
+    </w:p>
+    <w:p>
+      <w:pPr>
+        <w:pStyle w:val="NoSpacing"/>
+        <w:rPr>
+          <w:rFonts w:ascii="Avenir LT Std 45 Book" w:hAnsi="Avenir LT Std 45 Book" w:cs="Arial Unicode MS"/>
+        </w:rPr>
+      </w:pPr>
+      <w:r>
+        <w:rPr>
+          <w:rFonts w:ascii="Avenir LT Std 45 Book" w:hAnsi="Avenir LT Std 45 Book" w:cs="Arial Unicode MS"/>
+        </w:rPr>
+        <w:t>Minimum Input Required:</w:t>
+      </w:r>
+    </w:p>
+    <w:p>
+      <w:pPr>
+        <w:pStyle w:val="NoSpacing"/>
+        <w:rPr>
+          <w:rFonts w:ascii="Avenir LT Std 45 Book" w:hAnsi="Avenir LT Std 45 Book" w:cs="Arial Unicode MS"/>
+        </w:rPr>
+      </w:pPr>
+      <w:r>
+        <w:rPr>
+          <w:rFonts w:ascii="Avenir LT Std 45 Book" w:hAnsi="Avenir LT Std 45 Book" w:cs="Arial Unicode MS"/>
+        </w:rPr>
+        <w:t>Minimum Processing Required:</w:t>
+      </w:r>
+    </w:p>
+    <w:p>
+      <w:pPr>
+        <w:pStyle w:val="NoSpacing"/>
+        <w:rPr>
+          <w:rFonts w:ascii="Avenir LT Std 45 Book" w:hAnsi="Avenir LT Std 45 Book" w:cs="Arial Unicode MS"/>
+        </w:rPr>
+      </w:pPr>
+      <w:r>
+        <w:rPr>
+          <w:rFonts w:ascii="Avenir LT Std 45 Book" w:hAnsi="Avenir LT Std 45 Book" w:cs="Arial Unicode MS"/>
+        </w:rPr>
+        <w:t>Minimum Output Required:</w:t>
+      </w:r>
+      <w:bookmarkStart w:id="16" w:name="_GoBack"/>
       <w:bookmarkEnd w:id="16"/>
     </w:p>
     <w:p>
       <w:pPr>
+        <w:pStyle w:val="NoSpacing"/>
+        <w:rPr>
+          <w:rFonts w:ascii="Avenir LT Std 45 Book" w:hAnsi="Avenir LT Std 45 Book" w:cs="Arial Unicode MS"/>
+        </w:rPr>
+      </w:pPr>
+    </w:p>
+    <w:p>
+      <w:pPr>
+        <w:pStyle w:val="NoSpacing"/>
+      </w:pPr>
+    </w:p>
+    <w:p>
+      <w:pPr>
+        <w:pStyle w:val="Heading"/>
+        <w:rPr>
+          <w:rFonts w:ascii="Avenir LT Std 45 Book" w:hAnsi="Avenir LT Std 45 Book"/>
+        </w:rPr>
+      </w:pPr>
+      <w:r>
+        <w:rPr>
+          <w:rFonts w:ascii="Avenir LT Std 45 Book" w:eastAsia="Arial Unicode MS" w:hAnsi="Avenir LT Std 45 Book" w:cs="Arial Unicode MS"/>
+        </w:rPr>
+        <w:t>4.</w:t>
+      </w:r>
+      <w:r>
+        <w:rPr>
+          <w:rFonts w:ascii="Avenir LT Std 45 Book" w:eastAsia="Arial Unicode MS" w:hAnsi="Avenir LT Std 45 Book" w:cs="Arial Unicode MS"/>
+        </w:rPr>
+        <w:t xml:space="preserve">10 - </w:t>
+      </w:r>
+      <w:r>
+        <w:rPr>
+          <w:rFonts w:ascii="Avenir LT Std 45 Book" w:eastAsia="Arial Unicode MS" w:hAnsi="Avenir LT Std 45 Book" w:cs="Arial Unicode MS"/>
+        </w:rPr>
+        <w:t xml:space="preserve">Bibliography </w:t>
+      </w:r>
+      <w:bookmarkEnd w:id="15"/>
+    </w:p>
+    <w:p>
+      <w:pPr>
         <w:pStyle w:val="Body"/>
         <w:rPr>
           <w:rFonts w:ascii="Avenir LT Std 45 Book" w:hAnsi="Avenir LT Std 45 Book"/>
@@ -5236,7 +5574,19 @@
         <w:rPr>
           <w:rFonts w:ascii="Avenir LT Std 45 Book" w:eastAsia="Arial Unicode MS" w:hAnsi="Avenir LT Std 45 Book" w:cs="Arial Unicode MS"/>
         </w:rPr>
-        <w:t xml:space="preserve">City of Glasgow College (2017) Integrative Unit [online]. Available from the World Wide Web: </w:t>
+        <w:t>C</w:t>
+      </w:r>
+      <w:r>
+        <w:rPr>
+          <w:rFonts w:ascii="Avenir LT Std 45 Book" w:eastAsia="Arial Unicode MS" w:hAnsi="Avenir LT Std 45 Book" w:cs="Arial Unicode MS"/>
+        </w:rPr>
+        <w:t xml:space="preserve">ity </w:t>
+      </w:r>
+      <w:r>
+        <w:rPr>
+          <w:rFonts w:ascii="Avenir LT Std 45 Book" w:eastAsia="Arial Unicode MS" w:hAnsi="Avenir LT Std 45 Book" w:cs="Arial Unicode MS"/>
+        </w:rPr>
+        <w:t xml:space="preserve">of Glasgow College (2017) Integrative Unit [online]. Available from the World Wide Web: </w:t>
       </w:r>
       <w:hyperlink r:id="rId21" w:history="1">
         <w:r>
@@ -5274,7 +5624,19 @@
         <w:rPr>
           <w:rFonts w:ascii="Avenir LT Std 45 Book" w:eastAsia="Arial Unicode MS" w:hAnsi="Avenir LT Std 45 Book" w:cs="Arial Unicode MS"/>
         </w:rPr>
-        <w:t>4.10 - Software Requirements Spec. Work Log</w:t>
+        <w:t>4.1</w:t>
+      </w:r>
+      <w:r>
+        <w:rPr>
+          <w:rFonts w:ascii="Avenir LT Std 45 Book" w:eastAsia="Arial Unicode MS" w:hAnsi="Avenir LT Std 45 Book" w:cs="Arial Unicode MS"/>
+        </w:rPr>
+        <w:t>1</w:t>
+      </w:r>
+      <w:r>
+        <w:rPr>
+          <w:rFonts w:ascii="Avenir LT Std 45 Book" w:eastAsia="Arial Unicode MS" w:hAnsi="Avenir LT Std 45 Book" w:cs="Arial Unicode MS"/>
+        </w:rPr>
+        <w:t xml:space="preserve"> - Software Requirements Spec. Work Log</w:t>
       </w:r>
       <w:bookmarkEnd w:id="17"/>
     </w:p>
@@ -5444,7 +5806,7 @@
         </w:tc>
         <w:tc>
           <w:tcPr>
-            <w:tcW w:w="1340" w:type="dxa"/>
+            <w:tcW w:w="1343" w:type="dxa"/>
             <w:tcBorders>
               <w:top w:val="single" w:sz="2" w:space="0" w:color="000000"/>
               <w:left w:val="single" w:sz="2" w:space="0" w:color="000000"/>
@@ -5620,7 +5982,7 @@
         </w:tc>
         <w:tc>
           <w:tcPr>
-            <w:tcW w:w="1340" w:type="dxa"/>
+            <w:tcW w:w="1343" w:type="dxa"/>
             <w:tcBorders>
               <w:top w:val="single" w:sz="4" w:space="0" w:color="000000"/>
               <w:left w:val="single" w:sz="2" w:space="0" w:color="000000"/>
@@ -5797,7 +6159,7 @@
         </w:tc>
         <w:tc>
           <w:tcPr>
-            <w:tcW w:w="1340" w:type="dxa"/>
+            <w:tcW w:w="1343" w:type="dxa"/>
             <w:tcBorders>
               <w:top w:val="single" w:sz="2" w:space="0" w:color="000000"/>
               <w:left w:val="single" w:sz="2" w:space="0" w:color="000000"/>
@@ -5974,7 +6336,7 @@
         </w:tc>
         <w:tc>
           <w:tcPr>
-            <w:tcW w:w="1340" w:type="dxa"/>
+            <w:tcW w:w="1343" w:type="dxa"/>
             <w:tcBorders>
               <w:top w:val="single" w:sz="2" w:space="0" w:color="000000"/>
               <w:left w:val="single" w:sz="2" w:space="0" w:color="000000"/>
@@ -6151,7 +6513,7 @@
         </w:tc>
         <w:tc>
           <w:tcPr>
-            <w:tcW w:w="1340" w:type="dxa"/>
+            <w:tcW w:w="1343" w:type="dxa"/>
             <w:tcBorders>
               <w:top w:val="single" w:sz="2" w:space="0" w:color="000000"/>
               <w:left w:val="single" w:sz="2" w:space="0" w:color="000000"/>
@@ -6328,7 +6690,7 @@
         </w:tc>
         <w:tc>
           <w:tcPr>
-            <w:tcW w:w="1340" w:type="dxa"/>
+            <w:tcW w:w="1343" w:type="dxa"/>
             <w:tcBorders>
               <w:top w:val="single" w:sz="2" w:space="0" w:color="000000"/>
               <w:left w:val="single" w:sz="2" w:space="0" w:color="000000"/>
@@ -6505,7 +6867,7 @@
         </w:tc>
         <w:tc>
           <w:tcPr>
-            <w:tcW w:w="1340" w:type="dxa"/>
+            <w:tcW w:w="1343" w:type="dxa"/>
             <w:tcBorders>
               <w:top w:val="single" w:sz="2" w:space="0" w:color="000000"/>
               <w:left w:val="single" w:sz="2" w:space="0" w:color="000000"/>
@@ -6682,7 +7044,7 @@
         </w:tc>
         <w:tc>
           <w:tcPr>
-            <w:tcW w:w="1340" w:type="dxa"/>
+            <w:tcW w:w="1343" w:type="dxa"/>
             <w:tcBorders>
               <w:top w:val="single" w:sz="2" w:space="0" w:color="000000"/>
               <w:left w:val="single" w:sz="2" w:space="0" w:color="000000"/>
@@ -6859,7 +7221,7 @@
         </w:tc>
         <w:tc>
           <w:tcPr>
-            <w:tcW w:w="1340" w:type="dxa"/>
+            <w:tcW w:w="1343" w:type="dxa"/>
             <w:tcBorders>
               <w:top w:val="single" w:sz="2" w:space="0" w:color="000000"/>
               <w:left w:val="single" w:sz="2" w:space="0" w:color="000000"/>
@@ -7036,7 +7398,7 @@
         </w:tc>
         <w:tc>
           <w:tcPr>
-            <w:tcW w:w="1340" w:type="dxa"/>
+            <w:tcW w:w="1343" w:type="dxa"/>
             <w:tcBorders>
               <w:top w:val="single" w:sz="2" w:space="0" w:color="000000"/>
               <w:left w:val="single" w:sz="2" w:space="0" w:color="000000"/>
@@ -7124,6 +7486,192 @@
               <w:bottom w:val="single" w:sz="4" w:space="0" w:color="000000"/>
               <w:right w:val="single" w:sz="2" w:space="0" w:color="000000"/>
             </w:tcBorders>
+            <w:shd w:val="clear" w:color="auto" w:fill="E5E5E5" w:themeFill="background2" w:themeFillTint="66"/>
+            <w:tcMar>
+              <w:top w:w="80" w:type="dxa"/>
+              <w:left w:w="80" w:type="dxa"/>
+              <w:bottom w:w="80" w:type="dxa"/>
+              <w:right w:w="80" w:type="dxa"/>
+            </w:tcMar>
+          </w:tcPr>
+          <w:p>
+            <w:pPr>
+              <w:pStyle w:val="TableStyle2"/>
+              <w:rPr>
+                <w:rFonts w:ascii="Avenir LT Std 45 Book" w:hAnsi="Avenir LT Std 45 Book"/>
+              </w:rPr>
+            </w:pPr>
+            <w:r>
+              <w:rPr>
+                <w:rFonts w:ascii="Avenir LT Std 45 Book" w:hAnsi="Avenir LT Std 45 Book"/>
+              </w:rPr>
+              <w:t>Changed the systems headers</w:t>
+            </w:r>
+          </w:p>
+        </w:tc>
+        <w:tc>
+          <w:tcPr>
+            <w:tcW w:w="1760" w:type="dxa"/>
+            <w:tcBorders>
+              <w:top w:val="single" w:sz="2" w:space="0" w:color="000000"/>
+              <w:left w:val="single" w:sz="2" w:space="0" w:color="000000"/>
+              <w:bottom w:val="single" w:sz="4" w:space="0" w:color="000000"/>
+              <w:right w:val="single" w:sz="2" w:space="0" w:color="000000"/>
+            </w:tcBorders>
+            <w:shd w:val="clear" w:color="auto" w:fill="E5E5E5" w:themeFill="background2" w:themeFillTint="66"/>
+            <w:tcMar>
+              <w:top w:w="80" w:type="dxa"/>
+              <w:left w:w="80" w:type="dxa"/>
+              <w:bottom w:w="80" w:type="dxa"/>
+              <w:right w:w="80" w:type="dxa"/>
+            </w:tcMar>
+          </w:tcPr>
+          <w:p>
+            <w:pPr>
+              <w:pStyle w:val="TableStyle2"/>
+              <w:rPr>
+                <w:rFonts w:ascii="Avenir LT Std 45 Book" w:hAnsi="Avenir LT Std 45 Book"/>
+              </w:rPr>
+            </w:pPr>
+            <w:r>
+              <w:rPr>
+                <w:rFonts w:ascii="Avenir LT Std 45 Book" w:hAnsi="Avenir LT Std 45 Book"/>
+              </w:rPr>
+              <w:t>Aidan Marshall</w:t>
+            </w:r>
+          </w:p>
+        </w:tc>
+        <w:tc>
+          <w:tcPr>
+            <w:tcW w:w="1165" w:type="dxa"/>
+            <w:tcBorders>
+              <w:top w:val="single" w:sz="2" w:space="0" w:color="000000"/>
+              <w:left w:val="single" w:sz="2" w:space="0" w:color="000000"/>
+              <w:bottom w:val="single" w:sz="4" w:space="0" w:color="000000"/>
+              <w:right w:val="single" w:sz="2" w:space="0" w:color="000000"/>
+            </w:tcBorders>
+            <w:shd w:val="clear" w:color="auto" w:fill="E5E5E5" w:themeFill="background2" w:themeFillTint="66"/>
+            <w:tcMar>
+              <w:top w:w="80" w:type="dxa"/>
+              <w:left w:w="80" w:type="dxa"/>
+              <w:bottom w:w="80" w:type="dxa"/>
+              <w:right w:w="80" w:type="dxa"/>
+            </w:tcMar>
+          </w:tcPr>
+          <w:p>
+            <w:pPr>
+              <w:jc w:val="right"/>
+              <w:rPr>
+                <w:rFonts w:ascii="Avenir LT Std 45 Book" w:hAnsi="Avenir LT Std 45 Book" w:cs="Arial Unicode MS"/>
+                <w:color w:val="000000"/>
+                <w:sz w:val="20"/>
+                <w:szCs w:val="20"/>
+              </w:rPr>
+            </w:pPr>
+            <w:r>
+              <w:rPr>
+                <w:rFonts w:ascii="Avenir LT Std 45 Book" w:hAnsi="Avenir LT Std 45 Book" w:cs="Arial Unicode MS"/>
+                <w:color w:val="000000"/>
+                <w:sz w:val="20"/>
+                <w:szCs w:val="20"/>
+              </w:rPr>
+              <w:t>15/3/18</w:t>
+            </w:r>
+          </w:p>
+        </w:tc>
+        <w:tc>
+          <w:tcPr>
+            <w:tcW w:w="1343" w:type="dxa"/>
+            <w:tcBorders>
+              <w:top w:val="single" w:sz="2" w:space="0" w:color="000000"/>
+              <w:left w:val="single" w:sz="2" w:space="0" w:color="000000"/>
+              <w:bottom w:val="single" w:sz="4" w:space="0" w:color="000000"/>
+              <w:right w:val="single" w:sz="2" w:space="0" w:color="000000"/>
+            </w:tcBorders>
+            <w:shd w:val="clear" w:color="auto" w:fill="E5E5E5" w:themeFill="background2" w:themeFillTint="66"/>
+            <w:tcMar>
+              <w:top w:w="80" w:type="dxa"/>
+              <w:left w:w="80" w:type="dxa"/>
+              <w:bottom w:w="80" w:type="dxa"/>
+              <w:right w:w="80" w:type="dxa"/>
+            </w:tcMar>
+          </w:tcPr>
+          <w:p>
+            <w:pPr>
+              <w:jc w:val="right"/>
+              <w:rPr>
+                <w:rFonts w:ascii="Avenir LT Std 45 Book" w:hAnsi="Avenir LT Std 45 Book" w:cs="Arial Unicode MS"/>
+                <w:color w:val="000000"/>
+                <w:sz w:val="20"/>
+                <w:szCs w:val="20"/>
+              </w:rPr>
+            </w:pPr>
+            <w:r>
+              <w:rPr>
+                <w:rFonts w:ascii="Avenir LT Std 45 Book" w:hAnsi="Avenir LT Std 45 Book" w:cs="Arial Unicode MS"/>
+                <w:color w:val="000000"/>
+                <w:sz w:val="20"/>
+                <w:szCs w:val="20"/>
+              </w:rPr>
+              <w:t>4</w:t>
+            </w:r>
+          </w:p>
+        </w:tc>
+      </w:tr>
+      <w:tr>
+        <w:tblPrEx>
+          <w:shd w:val="clear" w:color="auto" w:fill="auto"/>
+        </w:tblPrEx>
+        <w:trPr>
+          <w:trHeight w:val="291"/>
+        </w:trPr>
+        <w:tc>
+          <w:tcPr>
+            <w:tcW w:w="672" w:type="dxa"/>
+            <w:tcBorders>
+              <w:top w:val="single" w:sz="2" w:space="0" w:color="000000"/>
+              <w:left w:val="single" w:sz="2" w:space="0" w:color="000000"/>
+              <w:bottom w:val="single" w:sz="4" w:space="0" w:color="000000"/>
+              <w:right w:val="single" w:sz="4" w:space="0" w:color="000000"/>
+            </w:tcBorders>
+            <w:shd w:val="clear" w:color="auto" w:fill="E2E4E3"/>
+            <w:tcMar>
+              <w:top w:w="80" w:type="dxa"/>
+              <w:left w:w="80" w:type="dxa"/>
+              <w:bottom w:w="80" w:type="dxa"/>
+              <w:right w:w="80" w:type="dxa"/>
+            </w:tcMar>
+          </w:tcPr>
+          <w:p>
+            <w:pPr>
+              <w:jc w:val="right"/>
+              <w:rPr>
+                <w:rFonts w:ascii="Avenir LT Std 45 Book" w:hAnsi="Avenir LT Std 45 Book" w:cs="Arial Unicode MS"/>
+                <w:color w:val="000000"/>
+                <w:sz w:val="20"/>
+                <w:szCs w:val="20"/>
+              </w:rPr>
+            </w:pPr>
+            <w:r>
+              <w:rPr>
+                <w:rFonts w:ascii="Avenir LT Std 45 Book" w:hAnsi="Avenir LT Std 45 Book" w:cs="Arial Unicode MS"/>
+                <w:color w:val="000000"/>
+                <w:sz w:val="20"/>
+                <w:szCs w:val="20"/>
+              </w:rPr>
+              <w:t>11</w:t>
+            </w:r>
+          </w:p>
+        </w:tc>
+        <w:tc>
+          <w:tcPr>
+            <w:tcW w:w="4621" w:type="dxa"/>
+            <w:tcBorders>
+              <w:top w:val="single" w:sz="2" w:space="0" w:color="000000"/>
+              <w:left w:val="single" w:sz="4" w:space="0" w:color="000000"/>
+              <w:bottom w:val="single" w:sz="4" w:space="0" w:color="000000"/>
+              <w:right w:val="single" w:sz="2" w:space="0" w:color="000000"/>
+            </w:tcBorders>
             <w:shd w:val="clear" w:color="auto" w:fill="auto"/>
             <w:tcMar>
               <w:top w:w="80" w:type="dxa"/>
@@ -7143,7 +7691,7 @@
               <w:rPr>
                 <w:rFonts w:ascii="Avenir LT Std 45 Book" w:hAnsi="Avenir LT Std 45 Book"/>
               </w:rPr>
-              <w:t>Changed the systems headers</w:t>
+              <w:t>Updated 4.8 to include main system interface</w:t>
             </w:r>
           </w:p>
         </w:tc>
@@ -7213,13 +7761,31 @@
                 <w:sz w:val="20"/>
                 <w:szCs w:val="20"/>
               </w:rPr>
-              <w:t>15/3/18</w:t>
+              <w:t>1</w:t>
+            </w:r>
+            <w:r>
+              <w:rPr>
+                <w:rFonts w:ascii="Avenir LT Std 45 Book" w:hAnsi="Avenir LT Std 45 Book" w:cs="Arial Unicode MS"/>
+                <w:color w:val="000000"/>
+                <w:sz w:val="20"/>
+                <w:szCs w:val="20"/>
+              </w:rPr>
+              <w:t>8</w:t>
+            </w:r>
+            <w:r>
+              <w:rPr>
+                <w:rFonts w:ascii="Avenir LT Std 45 Book" w:hAnsi="Avenir LT Std 45 Book" w:cs="Arial Unicode MS"/>
+                <w:color w:val="000000"/>
+                <w:sz w:val="20"/>
+                <w:szCs w:val="20"/>
+              </w:rPr>
+              <w:t>/3/18</w:t>
             </w:r>
           </w:p>
         </w:tc>
         <w:tc>
           <w:tcPr>
-            <w:tcW w:w="1340" w:type="dxa"/>
+            <w:tcW w:w="1343" w:type="dxa"/>
             <w:tcBorders>
               <w:top w:val="single" w:sz="2" w:space="0" w:color="000000"/>
               <w:left w:val="single" w:sz="2" w:space="0" w:color="000000"/>
@@ -7251,7 +7817,193 @@
                 <w:sz w:val="20"/>
                 <w:szCs w:val="20"/>
               </w:rPr>
-              <w:t>4</w:t>
+              <w:t>16</w:t>
+            </w:r>
+          </w:p>
+        </w:tc>
+      </w:tr>
+      <w:tr>
+        <w:tblPrEx>
+          <w:shd w:val="clear" w:color="auto" w:fill="auto"/>
+        </w:tblPrEx>
+        <w:trPr>
+          <w:trHeight w:val="291"/>
+        </w:trPr>
+        <w:tc>
+          <w:tcPr>
+            <w:tcW w:w="672" w:type="dxa"/>
+            <w:tcBorders>
+              <w:top w:val="single" w:sz="2" w:space="0" w:color="000000"/>
+              <w:left w:val="single" w:sz="2" w:space="0" w:color="000000"/>
+              <w:bottom w:val="single" w:sz="4" w:space="0" w:color="000000"/>
+              <w:right w:val="single" w:sz="4" w:space="0" w:color="000000"/>
+            </w:tcBorders>
+            <w:shd w:val="clear" w:color="auto" w:fill="E2E4E3"/>
+            <w:tcMar>
+              <w:top w:w="80" w:type="dxa"/>
+              <w:left w:w="80" w:type="dxa"/>
+              <w:bottom w:w="80" w:type="dxa"/>
+              <w:right w:w="80" w:type="dxa"/>
+            </w:tcMar>
+          </w:tcPr>
+          <w:p>
+            <w:pPr>
+              <w:jc w:val="right"/>
+              <w:rPr>
+                <w:rFonts w:ascii="Avenir LT Std 45 Book" w:hAnsi="Avenir LT Std 45 Book" w:cs="Arial Unicode MS"/>
+                <w:color w:val="000000"/>
+                <w:sz w:val="20"/>
+                <w:szCs w:val="20"/>
+              </w:rPr>
+            </w:pPr>
+            <w:r>
+              <w:rPr>
+                <w:rFonts w:ascii="Avenir LT Std 45 Book" w:hAnsi="Avenir LT Std 45 Book" w:cs="Arial Unicode MS"/>
+                <w:color w:val="000000"/>
+                <w:sz w:val="20"/>
+                <w:szCs w:val="20"/>
+              </w:rPr>
+              <w:t>12</w:t>
+            </w:r>
+          </w:p>
+        </w:tc>
+        <w:tc>
+          <w:tcPr>
+            <w:tcW w:w="4621" w:type="dxa"/>
+            <w:tcBorders>
+              <w:top w:val="single" w:sz="2" w:space="0" w:color="000000"/>
+              <w:left w:val="single" w:sz="4" w:space="0" w:color="000000"/>
+              <w:bottom w:val="single" w:sz="4" w:space="0" w:color="000000"/>
+              <w:right w:val="single" w:sz="2" w:space="0" w:color="000000"/>
+            </w:tcBorders>
+            <w:shd w:val="clear" w:color="auto" w:fill="E5E5E5" w:themeFill="background2" w:themeFillTint="66"/>
+            <w:tcMar>
+              <w:top w:w="80" w:type="dxa"/>
+              <w:left w:w="80" w:type="dxa"/>
+              <w:bottom w:w="80" w:type="dxa"/>
+              <w:right w:w="80" w:type="dxa"/>
+            </w:tcMar>
+          </w:tcPr>
+          <w:p>
+            <w:pPr>
+              <w:pStyle w:val="TableStyle2"/>
+              <w:rPr>
+                <w:rFonts w:ascii="Avenir LT Std 45 Book" w:hAnsi="Avenir LT Std 45 Book"/>
+              </w:rPr>
+            </w:pPr>
+            <w:r>
+              <w:rPr>
+                <w:rFonts w:ascii="Avenir LT Std 45 Book" w:hAnsi="Avenir LT Std 45 Book"/>
+              </w:rPr>
+              <w:t>Added the detailed requirements (4.9)</w:t>
+            </w:r>
+          </w:p>
+        </w:tc>
+        <w:tc>
+          <w:tcPr>
+            <w:tcW w:w="1760" w:type="dxa"/>
+            <w:tcBorders>
+              <w:top w:val="single" w:sz="2" w:space="0" w:color="000000"/>
+              <w:left w:val="single" w:sz="2" w:space="0" w:color="000000"/>
+              <w:bottom w:val="single" w:sz="4" w:space="0" w:color="000000"/>
+              <w:right w:val="single" w:sz="2" w:space="0" w:color="000000"/>
+            </w:tcBorders>
+            <w:shd w:val="clear" w:color="auto" w:fill="E5E5E5" w:themeFill="background2" w:themeFillTint="66"/>
+            <w:tcMar>
+              <w:top w:w="80" w:type="dxa"/>
+              <w:left w:w="80" w:type="dxa"/>
+              <w:bottom w:w="80" w:type="dxa"/>
+              <w:right w:w="80" w:type="dxa"/>
+            </w:tcMar>
+          </w:tcPr>
+          <w:p>
+            <w:pPr>
+              <w:pStyle w:val="TableStyle2"/>
+              <w:rPr>
+                <w:rFonts w:ascii="Avenir LT Std 45 Book" w:hAnsi="Avenir LT Std 45 Book"/>
+              </w:rPr>
+            </w:pPr>
+            <w:r>
+              <w:rPr>
+                <w:rFonts w:ascii="Avenir LT Std 45 Book" w:hAnsi="Avenir LT Std 45 Book"/>
+              </w:rPr>
+              <w:t>Aidan Marshall</w:t>
+            </w:r>
+          </w:p>
+        </w:tc>
+        <w:tc>
+          <w:tcPr>
+            <w:tcW w:w="1165" w:type="dxa"/>
+            <w:tcBorders>
+              <w:top w:val="single" w:sz="2" w:space="0" w:color="000000"/>
+              <w:left w:val="single" w:sz="2" w:space="0" w:color="000000"/>
+              <w:bottom w:val="single" w:sz="4" w:space="0" w:color="000000"/>
+              <w:right w:val="single" w:sz="2" w:space="0" w:color="000000"/>
+            </w:tcBorders>
+            <w:shd w:val="clear" w:color="auto" w:fill="E5E5E5" w:themeFill="background2" w:themeFillTint="66"/>
+            <w:tcMar>
+              <w:top w:w="80" w:type="dxa"/>
+              <w:left w:w="80" w:type="dxa"/>
+              <w:bottom w:w="80" w:type="dxa"/>
+              <w:right w:w="80" w:type="dxa"/>
+            </w:tcMar>
+          </w:tcPr>
+          <w:p>
+            <w:pPr>
+              <w:jc w:val="right"/>
+              <w:rPr>
+                <w:rFonts w:ascii="Avenir LT Std 45 Book" w:hAnsi="Avenir LT Std 45 Book" w:cs="Arial Unicode MS"/>
+                <w:color w:val="000000"/>
+                <w:sz w:val="20"/>
+                <w:szCs w:val="20"/>
+              </w:rPr>
+            </w:pPr>
+            <w:r>
+              <w:rPr>
+                <w:rFonts w:ascii="Avenir LT Std 45 Book" w:hAnsi="Avenir LT Std 45 Book" w:cs="Arial Unicode MS"/>
+                <w:color w:val="000000"/>
+                <w:sz w:val="20"/>
+                <w:szCs w:val="20"/>
+              </w:rPr>
+              <w:t>18/3/18</w:t>
+            </w:r>
+          </w:p>
+        </w:tc>
+        <w:tc>
+          <w:tcPr>
+            <w:tcW w:w="1343" w:type="dxa"/>
+            <w:tcBorders>
+              <w:top w:val="single" w:sz="2" w:space="0" w:color="000000"/>
+              <w:left w:val="single" w:sz="2" w:space="0" w:color="000000"/>
+              <w:bottom w:val="single" w:sz="4" w:space="0" w:color="000000"/>
+              <w:right w:val="single" w:sz="2" w:space="0" w:color="000000"/>
+            </w:tcBorders>
+            <w:shd w:val="clear" w:color="auto" w:fill="E5E5E5" w:themeFill="background2" w:themeFillTint="66"/>
+            <w:tcMar>
+              <w:top w:w="80" w:type="dxa"/>
+              <w:left w:w="80" w:type="dxa"/>
+              <w:bottom w:w="80" w:type="dxa"/>
+              <w:right w:w="80" w:type="dxa"/>
+            </w:tcMar>
+          </w:tcPr>
+          <w:p>
+            <w:pPr>
+              <w:jc w:val="right"/>
+              <w:rPr>
+                <w:rFonts w:ascii="Avenir LT Std 45 Book" w:hAnsi="Avenir LT Std 45 Book" w:cs="Arial Unicode MS"/>
+                <w:color w:val="000000"/>
+                <w:sz w:val="20"/>
+                <w:szCs w:val="20"/>
+              </w:rPr>
+            </w:pPr>
+            <w:r>
+              <w:rPr>
+                <w:rFonts w:ascii="Avenir LT Std 45 Book" w:hAnsi="Avenir LT Std 45 Book" w:cs="Arial Unicode MS"/>
+                <w:color w:val="000000"/>
+                <w:sz w:val="20"/>
+                <w:szCs w:val="20"/>
+              </w:rPr>
+              <w:t>202</w:t>
             </w:r>
           </w:p>
         </w:tc>
@@ -7295,16 +8047,7 @@
                 <w:sz w:val="20"/>
                 <w:szCs w:val="20"/>
               </w:rPr>
-              <w:t>3</w:t>
-            </w:r>
-            <w:r>
-              <w:rPr>
-                <w:rFonts w:ascii="Avenir LT Std 45 Book" w:hAnsi="Avenir LT Std 45 Book" w:cs="Arial Unicode MS"/>
-                <w:color w:val="000000"/>
-                <w:sz w:val="20"/>
-                <w:szCs w:val="20"/>
-              </w:rPr>
-              <w:t>83</w:t>
+              <w:t>601</w:t>
             </w:r>
           </w:p>
         </w:tc>
@@ -8324,6 +9067,17 @@
     <w:link w:val="Footer"/>
     <w:uiPriority w:val="99"/>
     <w:rsid w:val="005308CA"/>
+    <w:rPr>
+      <w:sz w:val="24"/>
+      <w:szCs w:val="24"/>
+      <w:lang w:eastAsia="en-US"/>
+    </w:rPr>
+  </w:style>
+  <w:style w:type="paragraph" w:styleId="NoSpacing">
+    <w:name w:val="No Spacing"/>
+    <w:uiPriority w:val="1"/>
+    <w:qFormat/>
+    <w:rsid w:val="002168B9"/>
     <w:rPr>
       <w:sz w:val="24"/>
       <w:szCs w:val="24"/>
@@ -9434,7 +10188,7 @@
 </file>
 
 <file path=customXml/itemProps1.xml><?xml version="1.0" encoding="utf-8"?>
-<ds:datastoreItem xmlns:ds="http://schemas.openxmlformats.org/officeDocument/2006/customXml" ds:itemID="{40FAE6D3-FC30-481C-9369-301F904ECF61}">
+<ds:datastoreItem xmlns:ds="http://schemas.openxmlformats.org/officeDocument/2006/customXml" ds:itemID="{FBB828E9-12D7-40E3-8DEB-5D9298689645}">
   <ds:schemaRefs>
     <ds:schemaRef ds:uri="http://schemas.openxmlformats.org/officeDocument/2006/bibliography"/>
   </ds:schemaRefs>

</xml_diff>

<commit_message>
Redesigned the admin layouts
</commit_message>
<xml_diff>
--- a/Setup & Analysis/Software Requirements Specification.docx
+++ b/Setup & Analysis/Software Requirements Specification.docx
@@ -391,7 +391,7 @@
           </mc:Choice>
           <mc:Fallback>
             <w:pict>
-              <v:shapetype id="_x0000_t202" coordsize="21600,21600" o:spt="202" path="m,l,21600r21600,l21600,xe">
+              <v:shapetype w14:anchorId="63F61893" id="_x0000_t202" coordsize="21600,21600" o:spt="202" path="m,l,21600r21600,l21600,xe">
                 <v:stroke joinstyle="miter"/>
                 <v:path gradientshapeok="t" o:connecttype="rect"/>
               </v:shapetype>
@@ -5520,6 +5520,496 @@
         </w:rPr>
         <w:t>Minimum Output Required:</w:t>
       </w:r>
+    </w:p>
+    <w:p>
+      <w:pPr>
+        <w:pStyle w:val="NoSpacing"/>
+        <w:rPr>
+          <w:rFonts w:ascii="Avenir LT Std 45 Book" w:hAnsi="Avenir LT Std 45 Book" w:cs="Arial Unicode MS"/>
+        </w:rPr>
+      </w:pPr>
+    </w:p>
+    <w:p>
+      <w:pPr>
+        <w:pStyle w:val="Subheading"/>
+        <w:rPr>
+          <w:rFonts w:ascii="Avenir LT Std 45 Book" w:hAnsi="Avenir LT Std 45 Book"/>
+        </w:rPr>
+      </w:pPr>
+      <w:r>
+        <w:rPr>
+          <w:rFonts w:ascii="Avenir LT Std 45 Book" w:eastAsia="Arial Unicode MS" w:hAnsi="Avenir LT Std 45 Book" w:cs="Arial Unicode MS"/>
+        </w:rPr>
+        <w:t>2</w:t>
+      </w:r>
+      <w:r>
+        <w:rPr>
+          <w:rFonts w:ascii="Avenir LT Std 45 Book" w:eastAsia="Arial Unicode MS" w:hAnsi="Avenir LT Std 45 Book" w:cs="Arial Unicode MS"/>
+        </w:rPr>
+        <w:t xml:space="preserve">. </w:t>
+      </w:r>
+      <w:r>
+        <w:rPr>
+          <w:rFonts w:ascii="Avenir LT Std 45 Book" w:eastAsia="Arial Unicode MS" w:hAnsi="Avenir LT Std 45 Book" w:cs="Arial Unicode MS"/>
+        </w:rPr>
+        <w:t>Allow the user of the system to contact a member of staff in a contact form</w:t>
+      </w:r>
+    </w:p>
+    <w:p>
+      <w:pPr>
+        <w:pStyle w:val="NoSpacing"/>
+        <w:rPr>
+          <w:rFonts w:ascii="Avenir LT Std 45 Book" w:hAnsi="Avenir LT Std 45 Book" w:cs="Arial Unicode MS"/>
+        </w:rPr>
+      </w:pPr>
+      <w:r>
+        <w:rPr>
+          <w:rFonts w:ascii="Avenir LT Std 45 Book" w:hAnsi="Avenir LT Std 45 Book" w:cs="Arial Unicode MS"/>
+        </w:rPr>
+        <w:t>Brief Description (Purpose):</w:t>
+      </w:r>
+    </w:p>
+    <w:p>
+      <w:pPr>
+        <w:pStyle w:val="NoSpacing"/>
+        <w:rPr>
+          <w:rFonts w:ascii="Avenir LT Std 45 Book" w:hAnsi="Avenir LT Std 45 Book" w:cs="Arial Unicode MS"/>
+        </w:rPr>
+      </w:pPr>
+      <w:r>
+        <w:rPr>
+          <w:rFonts w:ascii="Avenir LT Std 45 Book" w:hAnsi="Avenir LT Std 45 Book" w:cs="Arial Unicode MS"/>
+        </w:rPr>
+        <w:t>Minimum Input Required:</w:t>
+      </w:r>
+    </w:p>
+    <w:p>
+      <w:pPr>
+        <w:pStyle w:val="NoSpacing"/>
+        <w:rPr>
+          <w:rFonts w:ascii="Avenir LT Std 45 Book" w:hAnsi="Avenir LT Std 45 Book" w:cs="Arial Unicode MS"/>
+        </w:rPr>
+      </w:pPr>
+      <w:r>
+        <w:rPr>
+          <w:rFonts w:ascii="Avenir LT Std 45 Book" w:hAnsi="Avenir LT Std 45 Book" w:cs="Arial Unicode MS"/>
+        </w:rPr>
+        <w:t>Minimum Processing Required:</w:t>
+      </w:r>
+    </w:p>
+    <w:p>
+      <w:pPr>
+        <w:pStyle w:val="NoSpacing"/>
+        <w:rPr>
+          <w:rFonts w:ascii="Avenir LT Std 45 Book" w:hAnsi="Avenir LT Std 45 Book" w:cs="Arial Unicode MS"/>
+        </w:rPr>
+      </w:pPr>
+      <w:r>
+        <w:rPr>
+          <w:rFonts w:ascii="Avenir LT Std 45 Book" w:hAnsi="Avenir LT Std 45 Book" w:cs="Arial Unicode MS"/>
+        </w:rPr>
+        <w:t>Minimum Output Required:</w:t>
+      </w:r>
+    </w:p>
+    <w:p>
+      <w:pPr>
+        <w:pStyle w:val="NoSpacing"/>
+        <w:rPr>
+          <w:rFonts w:ascii="Avenir LT Std 45 Book" w:hAnsi="Avenir LT Std 45 Book" w:cs="Arial Unicode MS"/>
+        </w:rPr>
+      </w:pPr>
+    </w:p>
+    <w:p>
+      <w:pPr>
+        <w:pStyle w:val="Subheading"/>
+        <w:rPr>
+          <w:rFonts w:ascii="Avenir LT Std 45 Book" w:hAnsi="Avenir LT Std 45 Book"/>
+        </w:rPr>
+      </w:pPr>
+      <w:r>
+        <w:rPr>
+          <w:rFonts w:ascii="Avenir LT Std 45 Book" w:eastAsia="Arial Unicode MS" w:hAnsi="Avenir LT Std 45 Book" w:cs="Arial Unicode MS"/>
+        </w:rPr>
+        <w:t>3</w:t>
+      </w:r>
+      <w:r>
+        <w:rPr>
+          <w:rFonts w:ascii="Avenir LT Std 45 Book" w:eastAsia="Arial Unicode MS" w:hAnsi="Avenir LT Std 45 Book" w:cs="Arial Unicode MS"/>
+        </w:rPr>
+        <w:t xml:space="preserve">. </w:t>
+      </w:r>
+      <w:r>
+        <w:rPr>
+          <w:rFonts w:ascii="Avenir LT Std 45 Book" w:eastAsia="Arial Unicode MS" w:hAnsi="Avenir LT Std 45 Book" w:cs="Arial Unicode MS"/>
+        </w:rPr>
+        <w:t>Allow a forum or ‘community’ to be created to connect users with the same issues</w:t>
+      </w:r>
+    </w:p>
+    <w:p>
+      <w:pPr>
+        <w:pStyle w:val="NoSpacing"/>
+        <w:rPr>
+          <w:rFonts w:ascii="Avenir LT Std 45 Book" w:hAnsi="Avenir LT Std 45 Book" w:cs="Arial Unicode MS"/>
+        </w:rPr>
+      </w:pPr>
+      <w:r>
+        <w:rPr>
+          <w:rFonts w:ascii="Avenir LT Std 45 Book" w:hAnsi="Avenir LT Std 45 Book" w:cs="Arial Unicode MS"/>
+        </w:rPr>
+        <w:t>Brief Description (Purpose):</w:t>
+      </w:r>
+    </w:p>
+    <w:p>
+      <w:pPr>
+        <w:pStyle w:val="NoSpacing"/>
+        <w:rPr>
+          <w:rFonts w:ascii="Avenir LT Std 45 Book" w:hAnsi="Avenir LT Std 45 Book" w:cs="Arial Unicode MS"/>
+        </w:rPr>
+      </w:pPr>
+      <w:r>
+        <w:rPr>
+          <w:rFonts w:ascii="Avenir LT Std 45 Book" w:hAnsi="Avenir LT Std 45 Book" w:cs="Arial Unicode MS"/>
+        </w:rPr>
+        <w:t>Minimum Input Required:</w:t>
+      </w:r>
+    </w:p>
+    <w:p>
+      <w:pPr>
+        <w:pStyle w:val="NoSpacing"/>
+        <w:rPr>
+          <w:rFonts w:ascii="Avenir LT Std 45 Book" w:hAnsi="Avenir LT Std 45 Book" w:cs="Arial Unicode MS"/>
+        </w:rPr>
+      </w:pPr>
+      <w:r>
+        <w:rPr>
+          <w:rFonts w:ascii="Avenir LT Std 45 Book" w:hAnsi="Avenir LT Std 45 Book" w:cs="Arial Unicode MS"/>
+        </w:rPr>
+        <w:t>Minimum Processing Required:</w:t>
+      </w:r>
+    </w:p>
+    <w:p>
+      <w:pPr>
+        <w:pStyle w:val="NoSpacing"/>
+        <w:rPr>
+          <w:rFonts w:ascii="Avenir LT Std 45 Book" w:hAnsi="Avenir LT Std 45 Book" w:cs="Arial Unicode MS"/>
+        </w:rPr>
+      </w:pPr>
+      <w:r>
+        <w:rPr>
+          <w:rFonts w:ascii="Avenir LT Std 45 Book" w:hAnsi="Avenir LT Std 45 Book" w:cs="Arial Unicode MS"/>
+        </w:rPr>
+        <w:t>Minimum Output Required:</w:t>
+      </w:r>
+    </w:p>
+    <w:p>
+      <w:pPr>
+        <w:pStyle w:val="NoSpacing"/>
+        <w:rPr>
+          <w:rFonts w:ascii="Avenir LT Std 45 Book" w:hAnsi="Avenir LT Std 45 Book" w:cs="Arial Unicode MS"/>
+        </w:rPr>
+      </w:pPr>
+    </w:p>
+    <w:p>
+      <w:pPr>
+        <w:pStyle w:val="Subheading"/>
+        <w:rPr>
+          <w:rFonts w:ascii="Avenir LT Std 45 Book" w:hAnsi="Avenir LT Std 45 Book"/>
+        </w:rPr>
+      </w:pPr>
+      <w:r>
+        <w:rPr>
+          <w:rFonts w:ascii="Avenir LT Std 45 Book" w:eastAsia="Arial Unicode MS" w:hAnsi="Avenir LT Std 45 Book" w:cs="Arial Unicode MS"/>
+        </w:rPr>
+        <w:t>4</w:t>
+      </w:r>
+      <w:r>
+        <w:rPr>
+          <w:rFonts w:ascii="Avenir LT Std 45 Book" w:eastAsia="Arial Unicode MS" w:hAnsi="Avenir LT Std 45 Book" w:cs="Arial Unicode MS"/>
+        </w:rPr>
+        <w:t xml:space="preserve">. Display </w:t>
+      </w:r>
+      <w:r>
+        <w:rPr>
+          <w:rFonts w:ascii="Avenir LT Std 45 Book" w:eastAsia="Arial Unicode MS" w:hAnsi="Avenir LT Std 45 Book" w:cs="Arial Unicode MS"/>
+        </w:rPr>
+        <w:t>a clear and informative FAQ section</w:t>
+      </w:r>
+    </w:p>
+    <w:p>
+      <w:pPr>
+        <w:pStyle w:val="NoSpacing"/>
+        <w:rPr>
+          <w:rFonts w:ascii="Avenir LT Std 45 Book" w:hAnsi="Avenir LT Std 45 Book" w:cs="Arial Unicode MS"/>
+        </w:rPr>
+      </w:pPr>
+      <w:r>
+        <w:rPr>
+          <w:rFonts w:ascii="Avenir LT Std 45 Book" w:hAnsi="Avenir LT Std 45 Book" w:cs="Arial Unicode MS"/>
+        </w:rPr>
+        <w:t>Brief Description (Purpose):</w:t>
+      </w:r>
+    </w:p>
+    <w:p>
+      <w:pPr>
+        <w:pStyle w:val="NoSpacing"/>
+        <w:rPr>
+          <w:rFonts w:ascii="Avenir LT Std 45 Book" w:hAnsi="Avenir LT Std 45 Book" w:cs="Arial Unicode MS"/>
+        </w:rPr>
+      </w:pPr>
+      <w:r>
+        <w:rPr>
+          <w:rFonts w:ascii="Avenir LT Std 45 Book" w:hAnsi="Avenir LT Std 45 Book" w:cs="Arial Unicode MS"/>
+        </w:rPr>
+        <w:t>Minimum Input Required:</w:t>
+      </w:r>
+    </w:p>
+    <w:p>
+      <w:pPr>
+        <w:pStyle w:val="NoSpacing"/>
+        <w:rPr>
+          <w:rFonts w:ascii="Avenir LT Std 45 Book" w:hAnsi="Avenir LT Std 45 Book" w:cs="Arial Unicode MS"/>
+        </w:rPr>
+      </w:pPr>
+      <w:r>
+        <w:rPr>
+          <w:rFonts w:ascii="Avenir LT Std 45 Book" w:hAnsi="Avenir LT Std 45 Book" w:cs="Arial Unicode MS"/>
+        </w:rPr>
+        <w:t>Minimum Processing Required:</w:t>
+      </w:r>
+    </w:p>
+    <w:p>
+      <w:pPr>
+        <w:pStyle w:val="NoSpacing"/>
+        <w:rPr>
+          <w:rFonts w:ascii="Avenir LT Std 45 Book" w:hAnsi="Avenir LT Std 45 Book" w:cs="Arial Unicode MS"/>
+        </w:rPr>
+      </w:pPr>
+      <w:r>
+        <w:rPr>
+          <w:rFonts w:ascii="Avenir LT Std 45 Book" w:hAnsi="Avenir LT Std 45 Book" w:cs="Arial Unicode MS"/>
+        </w:rPr>
+        <w:t>Minimum Output Required:</w:t>
+      </w:r>
+    </w:p>
+    <w:p>
+      <w:pPr>
+        <w:pStyle w:val="NoSpacing"/>
+        <w:rPr>
+          <w:rFonts w:ascii="Avenir LT Std 45 Book" w:hAnsi="Avenir LT Std 45 Book" w:cs="Arial Unicode MS"/>
+        </w:rPr>
+      </w:pPr>
+    </w:p>
+    <w:p>
+      <w:pPr>
+        <w:pStyle w:val="Subheading"/>
+        <w:rPr>
+          <w:rFonts w:ascii="Avenir LT Std 45 Book" w:hAnsi="Avenir LT Std 45 Book"/>
+        </w:rPr>
+      </w:pPr>
+      <w:r>
+        <w:rPr>
+          <w:rFonts w:ascii="Avenir LT Std 45 Book" w:eastAsia="Arial Unicode MS" w:hAnsi="Avenir LT Std 45 Book" w:cs="Arial Unicode MS"/>
+        </w:rPr>
+        <w:t>5</w:t>
+      </w:r>
+      <w:r>
+        <w:rPr>
+          <w:rFonts w:ascii="Avenir LT Std 45 Book" w:eastAsia="Arial Unicode MS" w:hAnsi="Avenir LT Std 45 Book" w:cs="Arial Unicode MS"/>
+        </w:rPr>
+        <w:t xml:space="preserve">. </w:t>
+      </w:r>
+      <w:r>
+        <w:rPr>
+          <w:rFonts w:ascii="Avenir LT Std 45 Book" w:eastAsia="Arial Unicode MS" w:hAnsi="Avenir LT Std 45 Book" w:cs="Arial Unicode MS"/>
+        </w:rPr>
+        <w:t>Sign a company or business up to the service easily</w:t>
+      </w:r>
+    </w:p>
+    <w:p>
+      <w:pPr>
+        <w:pStyle w:val="NoSpacing"/>
+        <w:rPr>
+          <w:rFonts w:ascii="Avenir LT Std 45 Book" w:hAnsi="Avenir LT Std 45 Book" w:cs="Arial Unicode MS"/>
+        </w:rPr>
+      </w:pPr>
+      <w:r>
+        <w:rPr>
+          <w:rFonts w:ascii="Avenir LT Std 45 Book" w:hAnsi="Avenir LT Std 45 Book" w:cs="Arial Unicode MS"/>
+        </w:rPr>
+        <w:t>Brief Description (Purpose):</w:t>
+      </w:r>
+    </w:p>
+    <w:p>
+      <w:pPr>
+        <w:pStyle w:val="NoSpacing"/>
+        <w:rPr>
+          <w:rFonts w:ascii="Avenir LT Std 45 Book" w:hAnsi="Avenir LT Std 45 Book" w:cs="Arial Unicode MS"/>
+        </w:rPr>
+      </w:pPr>
+      <w:r>
+        <w:rPr>
+          <w:rFonts w:ascii="Avenir LT Std 45 Book" w:hAnsi="Avenir LT Std 45 Book" w:cs="Arial Unicode MS"/>
+        </w:rPr>
+        <w:t>Minimum Input Required:</w:t>
+      </w:r>
+    </w:p>
+    <w:p>
+      <w:pPr>
+        <w:pStyle w:val="NoSpacing"/>
+        <w:rPr>
+          <w:rFonts w:ascii="Avenir LT Std 45 Book" w:hAnsi="Avenir LT Std 45 Book" w:cs="Arial Unicode MS"/>
+        </w:rPr>
+      </w:pPr>
+      <w:r>
+        <w:rPr>
+          <w:rFonts w:ascii="Avenir LT Std 45 Book" w:hAnsi="Avenir LT Std 45 Book" w:cs="Arial Unicode MS"/>
+        </w:rPr>
+        <w:t>Minimum Processing Required:</w:t>
+      </w:r>
+    </w:p>
+    <w:p>
+      <w:pPr>
+        <w:pStyle w:val="NoSpacing"/>
+        <w:rPr>
+          <w:rFonts w:ascii="Avenir LT Std 45 Book" w:hAnsi="Avenir LT Std 45 Book" w:cs="Arial Unicode MS"/>
+        </w:rPr>
+      </w:pPr>
+      <w:r>
+        <w:rPr>
+          <w:rFonts w:ascii="Avenir LT Std 45 Book" w:hAnsi="Avenir LT Std 45 Book" w:cs="Arial Unicode MS"/>
+        </w:rPr>
+        <w:t>Minimum Output Required:</w:t>
+      </w:r>
+    </w:p>
+    <w:p>
+      <w:pPr>
+        <w:pStyle w:val="NoSpacing"/>
+        <w:rPr>
+          <w:rFonts w:ascii="Avenir LT Std 45 Book" w:hAnsi="Avenir LT Std 45 Book" w:cs="Arial Unicode MS"/>
+        </w:rPr>
+      </w:pPr>
+    </w:p>
+    <w:p>
+      <w:pPr>
+        <w:pStyle w:val="Subheading"/>
+        <w:rPr>
+          <w:rFonts w:ascii="Avenir LT Std 45 Book" w:hAnsi="Avenir LT Std 45 Book"/>
+        </w:rPr>
+      </w:pPr>
+      <w:r>
+        <w:rPr>
+          <w:rFonts w:ascii="Avenir LT Std 45 Book" w:eastAsia="Arial Unicode MS" w:hAnsi="Avenir LT Std 45 Book" w:cs="Arial Unicode MS"/>
+        </w:rPr>
+        <w:t>6</w:t>
+      </w:r>
+      <w:r>
+        <w:rPr>
+          <w:rFonts w:ascii="Avenir LT Std 45 Book" w:eastAsia="Arial Unicode MS" w:hAnsi="Avenir LT Std 45 Book" w:cs="Arial Unicode MS"/>
+        </w:rPr>
+        <w:t xml:space="preserve">. </w:t>
+      </w:r>
+      <w:r>
+        <w:rPr>
+          <w:rFonts w:ascii="Avenir LT Std 45 Book" w:eastAsia="Arial Unicode MS" w:hAnsi="Avenir LT Std 45 Book" w:cs="Arial Unicode MS"/>
+        </w:rPr>
+        <w:t xml:space="preserve">Allow users to report abusive </w:t>
+      </w:r>
+      <w:r>
+        <w:rPr>
+          <w:rFonts w:ascii="Avenir LT Std 45 Book" w:eastAsia="Arial Unicode MS" w:hAnsi="Avenir LT Std 45 Book" w:cs="Arial Unicode MS"/>
+        </w:rPr>
+        <w:t>behaviours</w:t>
+      </w:r>
+    </w:p>
+    <w:p>
+      <w:pPr>
+        <w:pStyle w:val="NoSpacing"/>
+        <w:rPr>
+          <w:rFonts w:ascii="Avenir LT Std 45 Book" w:hAnsi="Avenir LT Std 45 Book" w:cs="Arial Unicode MS"/>
+        </w:rPr>
+      </w:pPr>
+      <w:r>
+        <w:rPr>
+          <w:rFonts w:ascii="Avenir LT Std 45 Book" w:hAnsi="Avenir LT Std 45 Book" w:cs="Arial Unicode MS"/>
+        </w:rPr>
+        <w:t>Brief Description (Purpose):</w:t>
+      </w:r>
+    </w:p>
+    <w:p>
+      <w:pPr>
+        <w:pStyle w:val="NoSpacing"/>
+        <w:rPr>
+          <w:rFonts w:ascii="Avenir LT Std 45 Book" w:hAnsi="Avenir LT Std 45 Book" w:cs="Arial Unicode MS"/>
+        </w:rPr>
+      </w:pPr>
+      <w:r>
+        <w:rPr>
+          <w:rFonts w:ascii="Avenir LT Std 45 Book" w:hAnsi="Avenir LT Std 45 Book" w:cs="Arial Unicode MS"/>
+        </w:rPr>
+        <w:t>Minimum Input Required:</w:t>
+      </w:r>
+    </w:p>
+    <w:p>
+      <w:pPr>
+        <w:pStyle w:val="NoSpacing"/>
+        <w:rPr>
+          <w:rFonts w:ascii="Avenir LT Std 45 Book" w:hAnsi="Avenir LT Std 45 Book" w:cs="Arial Unicode MS"/>
+        </w:rPr>
+      </w:pPr>
+      <w:r>
+        <w:rPr>
+          <w:rFonts w:ascii="Avenir LT Std 45 Book" w:hAnsi="Avenir LT Std 45 Book" w:cs="Arial Unicode MS"/>
+        </w:rPr>
+        <w:t>Minimum Processing Required:</w:t>
+      </w:r>
+    </w:p>
+    <w:p>
+      <w:pPr>
+        <w:pStyle w:val="NoSpacing"/>
+        <w:rPr>
+          <w:rFonts w:ascii="Avenir LT Std 45 Book" w:hAnsi="Avenir LT Std 45 Book" w:cs="Arial Unicode MS"/>
+        </w:rPr>
+      </w:pPr>
+      <w:r>
+        <w:rPr>
+          <w:rFonts w:ascii="Avenir LT Std 45 Book" w:hAnsi="Avenir LT Std 45 Book" w:cs="Arial Unicode MS"/>
+        </w:rPr>
+        <w:t>Minimum Output Required:</w:t>
+      </w:r>
+    </w:p>
+    <w:p>
+      <w:pPr>
+        <w:pStyle w:val="NoSpacing"/>
+        <w:rPr>
+          <w:rFonts w:ascii="Avenir LT Std 45 Book" w:hAnsi="Avenir LT Std 45 Book" w:cs="Arial Unicode MS"/>
+        </w:rPr>
+      </w:pPr>
+    </w:p>
+    <w:p>
+      <w:pPr>
+        <w:pStyle w:val="Subheading"/>
+        <w:rPr>
+          <w:rFonts w:ascii="Avenir LT Std 45 Book" w:hAnsi="Avenir LT Std 45 Book"/>
+        </w:rPr>
+      </w:pPr>
+      <w:r>
+        <w:rPr>
+          <w:rFonts w:ascii="Avenir LT Std 45 Book" w:eastAsia="Arial Unicode MS" w:hAnsi="Avenir LT Std 45 Book" w:cs="Arial Unicode MS"/>
+        </w:rPr>
+        <w:t>7</w:t>
+      </w:r>
+      <w:r>
+        <w:rPr>
+          <w:rFonts w:ascii="Avenir LT Std 45 Book" w:eastAsia="Arial Unicode MS" w:hAnsi="Avenir LT Std 45 Book" w:cs="Arial Unicode MS"/>
+        </w:rPr>
+        <w:t xml:space="preserve">. </w:t>
+      </w:r>
+      <w:r>
+        <w:rPr>
+          <w:rFonts w:ascii="Avenir LT Std 45 Book" w:eastAsia="Arial Unicode MS" w:hAnsi="Avenir LT Std 45 Book" w:cs="Arial Unicode MS"/>
+        </w:rPr>
+        <w:t>Allow for future discount codes</w:t>
+      </w:r>
       <w:bookmarkStart w:id="16" w:name="_GoBack"/>
       <w:bookmarkEnd w:id="16"/>
     </w:p>
@@ -5530,6 +6020,445 @@
           <w:rFonts w:ascii="Avenir LT Std 45 Book" w:hAnsi="Avenir LT Std 45 Book" w:cs="Arial Unicode MS"/>
         </w:rPr>
       </w:pPr>
+      <w:r>
+        <w:rPr>
+          <w:rFonts w:ascii="Avenir LT Std 45 Book" w:hAnsi="Avenir LT Std 45 Book" w:cs="Arial Unicode MS"/>
+        </w:rPr>
+        <w:t>Brief Description (Purpose):</w:t>
+      </w:r>
+    </w:p>
+    <w:p>
+      <w:pPr>
+        <w:pStyle w:val="NoSpacing"/>
+        <w:rPr>
+          <w:rFonts w:ascii="Avenir LT Std 45 Book" w:hAnsi="Avenir LT Std 45 Book" w:cs="Arial Unicode MS"/>
+        </w:rPr>
+      </w:pPr>
+      <w:r>
+        <w:rPr>
+          <w:rFonts w:ascii="Avenir LT Std 45 Book" w:hAnsi="Avenir LT Std 45 Book" w:cs="Arial Unicode MS"/>
+        </w:rPr>
+        <w:t>Minimum Input Required:</w:t>
+      </w:r>
+    </w:p>
+    <w:p>
+      <w:pPr>
+        <w:pStyle w:val="NoSpacing"/>
+        <w:rPr>
+          <w:rFonts w:ascii="Avenir LT Std 45 Book" w:hAnsi="Avenir LT Std 45 Book" w:cs="Arial Unicode MS"/>
+        </w:rPr>
+      </w:pPr>
+      <w:r>
+        <w:rPr>
+          <w:rFonts w:ascii="Avenir LT Std 45 Book" w:hAnsi="Avenir LT Std 45 Book" w:cs="Arial Unicode MS"/>
+        </w:rPr>
+        <w:t>Minimum Processing Required:</w:t>
+      </w:r>
+    </w:p>
+    <w:p>
+      <w:pPr>
+        <w:pStyle w:val="NoSpacing"/>
+        <w:rPr>
+          <w:rFonts w:ascii="Avenir LT Std 45 Book" w:hAnsi="Avenir LT Std 45 Book" w:cs="Arial Unicode MS"/>
+        </w:rPr>
+      </w:pPr>
+      <w:r>
+        <w:rPr>
+          <w:rFonts w:ascii="Avenir LT Std 45 Book" w:hAnsi="Avenir LT Std 45 Book" w:cs="Arial Unicode MS"/>
+        </w:rPr>
+        <w:lastRenderedPageBreak/>
+        <w:t>Minimum Output Required:</w:t>
+      </w:r>
+    </w:p>
+    <w:p>
+      <w:pPr>
+        <w:pStyle w:val="NoSpacing"/>
+        <w:rPr>
+          <w:rFonts w:ascii="Avenir LT Std 45 Book" w:hAnsi="Avenir LT Std 45 Book" w:cs="Arial Unicode MS"/>
+        </w:rPr>
+      </w:pPr>
+    </w:p>
+    <w:p>
+      <w:pPr>
+        <w:pStyle w:val="Subheading"/>
+        <w:rPr>
+          <w:rFonts w:ascii="Avenir LT Std 45 Book" w:hAnsi="Avenir LT Std 45 Book"/>
+        </w:rPr>
+      </w:pPr>
+      <w:r>
+        <w:rPr>
+          <w:rFonts w:ascii="Avenir LT Std 45 Book" w:eastAsia="Arial Unicode MS" w:hAnsi="Avenir LT Std 45 Book" w:cs="Arial Unicode MS"/>
+        </w:rPr>
+        <w:t>2. Allow the user of the system to contact a member of staff in a contact form</w:t>
+      </w:r>
+    </w:p>
+    <w:p>
+      <w:pPr>
+        <w:pStyle w:val="NoSpacing"/>
+        <w:rPr>
+          <w:rFonts w:ascii="Avenir LT Std 45 Book" w:hAnsi="Avenir LT Std 45 Book" w:cs="Arial Unicode MS"/>
+        </w:rPr>
+      </w:pPr>
+      <w:r>
+        <w:rPr>
+          <w:rFonts w:ascii="Avenir LT Std 45 Book" w:hAnsi="Avenir LT Std 45 Book" w:cs="Arial Unicode MS"/>
+        </w:rPr>
+        <w:t>Brief Description (Purpose):</w:t>
+      </w:r>
+    </w:p>
+    <w:p>
+      <w:pPr>
+        <w:pStyle w:val="NoSpacing"/>
+        <w:rPr>
+          <w:rFonts w:ascii="Avenir LT Std 45 Book" w:hAnsi="Avenir LT Std 45 Book" w:cs="Arial Unicode MS"/>
+        </w:rPr>
+      </w:pPr>
+      <w:r>
+        <w:rPr>
+          <w:rFonts w:ascii="Avenir LT Std 45 Book" w:hAnsi="Avenir LT Std 45 Book" w:cs="Arial Unicode MS"/>
+        </w:rPr>
+        <w:t>Minimum Input Required:</w:t>
+      </w:r>
+    </w:p>
+    <w:p>
+      <w:pPr>
+        <w:pStyle w:val="NoSpacing"/>
+        <w:rPr>
+          <w:rFonts w:ascii="Avenir LT Std 45 Book" w:hAnsi="Avenir LT Std 45 Book" w:cs="Arial Unicode MS"/>
+        </w:rPr>
+      </w:pPr>
+      <w:r>
+        <w:rPr>
+          <w:rFonts w:ascii="Avenir LT Std 45 Book" w:hAnsi="Avenir LT Std 45 Book" w:cs="Arial Unicode MS"/>
+        </w:rPr>
+        <w:t>Minimum Processing Required:</w:t>
+      </w:r>
+    </w:p>
+    <w:p>
+      <w:pPr>
+        <w:pStyle w:val="NoSpacing"/>
+        <w:rPr>
+          <w:rFonts w:ascii="Avenir LT Std 45 Book" w:hAnsi="Avenir LT Std 45 Book" w:cs="Arial Unicode MS"/>
+        </w:rPr>
+      </w:pPr>
+      <w:r>
+        <w:rPr>
+          <w:rFonts w:ascii="Avenir LT Std 45 Book" w:hAnsi="Avenir LT Std 45 Book" w:cs="Arial Unicode MS"/>
+        </w:rPr>
+        <w:t>Minimum Output Required:</w:t>
+      </w:r>
+    </w:p>
+    <w:p>
+      <w:pPr>
+        <w:pStyle w:val="NoSpacing"/>
+        <w:rPr>
+          <w:rFonts w:ascii="Avenir LT Std 45 Book" w:hAnsi="Avenir LT Std 45 Book" w:cs="Arial Unicode MS"/>
+        </w:rPr>
+      </w:pPr>
+    </w:p>
+    <w:p>
+      <w:pPr>
+        <w:pStyle w:val="Subheading"/>
+        <w:rPr>
+          <w:rFonts w:ascii="Avenir LT Std 45 Book" w:hAnsi="Avenir LT Std 45 Book"/>
+        </w:rPr>
+      </w:pPr>
+      <w:r>
+        <w:rPr>
+          <w:rFonts w:ascii="Avenir LT Std 45 Book" w:eastAsia="Arial Unicode MS" w:hAnsi="Avenir LT Std 45 Book" w:cs="Arial Unicode MS"/>
+        </w:rPr>
+        <w:t>3. Allow a forum or ‘community’ to be created to connect users with the same issues</w:t>
+      </w:r>
+    </w:p>
+    <w:p>
+      <w:pPr>
+        <w:pStyle w:val="NoSpacing"/>
+        <w:rPr>
+          <w:rFonts w:ascii="Avenir LT Std 45 Book" w:hAnsi="Avenir LT Std 45 Book" w:cs="Arial Unicode MS"/>
+        </w:rPr>
+      </w:pPr>
+      <w:r>
+        <w:rPr>
+          <w:rFonts w:ascii="Avenir LT Std 45 Book" w:hAnsi="Avenir LT Std 45 Book" w:cs="Arial Unicode MS"/>
+        </w:rPr>
+        <w:t>Brief Description (Purpose):</w:t>
+      </w:r>
+    </w:p>
+    <w:p>
+      <w:pPr>
+        <w:pStyle w:val="NoSpacing"/>
+        <w:rPr>
+          <w:rFonts w:ascii="Avenir LT Std 45 Book" w:hAnsi="Avenir LT Std 45 Book" w:cs="Arial Unicode MS"/>
+        </w:rPr>
+      </w:pPr>
+      <w:r>
+        <w:rPr>
+          <w:rFonts w:ascii="Avenir LT Std 45 Book" w:hAnsi="Avenir LT Std 45 Book" w:cs="Arial Unicode MS"/>
+        </w:rPr>
+        <w:t>Minimum Input Required:</w:t>
+      </w:r>
+    </w:p>
+    <w:p>
+      <w:pPr>
+        <w:pStyle w:val="NoSpacing"/>
+        <w:rPr>
+          <w:rFonts w:ascii="Avenir LT Std 45 Book" w:hAnsi="Avenir LT Std 45 Book" w:cs="Arial Unicode MS"/>
+        </w:rPr>
+      </w:pPr>
+      <w:r>
+        <w:rPr>
+          <w:rFonts w:ascii="Avenir LT Std 45 Book" w:hAnsi="Avenir LT Std 45 Book" w:cs="Arial Unicode MS"/>
+        </w:rPr>
+        <w:t>Minimum Processing Required:</w:t>
+      </w:r>
+    </w:p>
+    <w:p>
+      <w:pPr>
+        <w:pStyle w:val="NoSpacing"/>
+        <w:rPr>
+          <w:rFonts w:ascii="Avenir LT Std 45 Book" w:hAnsi="Avenir LT Std 45 Book" w:cs="Arial Unicode MS"/>
+        </w:rPr>
+      </w:pPr>
+      <w:r>
+        <w:rPr>
+          <w:rFonts w:ascii="Avenir LT Std 45 Book" w:hAnsi="Avenir LT Std 45 Book" w:cs="Arial Unicode MS"/>
+        </w:rPr>
+        <w:t>Minimum Output Required:</w:t>
+      </w:r>
+    </w:p>
+    <w:p>
+      <w:pPr>
+        <w:pStyle w:val="NoSpacing"/>
+        <w:rPr>
+          <w:rFonts w:ascii="Avenir LT Std 45 Book" w:hAnsi="Avenir LT Std 45 Book" w:cs="Arial Unicode MS"/>
+        </w:rPr>
+      </w:pPr>
+    </w:p>
+    <w:p>
+      <w:pPr>
+        <w:pStyle w:val="Subheading"/>
+        <w:rPr>
+          <w:rFonts w:ascii="Avenir LT Std 45 Book" w:hAnsi="Avenir LT Std 45 Book"/>
+        </w:rPr>
+      </w:pPr>
+      <w:r>
+        <w:rPr>
+          <w:rFonts w:ascii="Avenir LT Std 45 Book" w:eastAsia="Arial Unicode MS" w:hAnsi="Avenir LT Std 45 Book" w:cs="Arial Unicode MS"/>
+        </w:rPr>
+        <w:t>4. Display a clear and informative FAQ section</w:t>
+      </w:r>
+    </w:p>
+    <w:p>
+      <w:pPr>
+        <w:pStyle w:val="NoSpacing"/>
+        <w:rPr>
+          <w:rFonts w:ascii="Avenir LT Std 45 Book" w:hAnsi="Avenir LT Std 45 Book" w:cs="Arial Unicode MS"/>
+        </w:rPr>
+      </w:pPr>
+      <w:r>
+        <w:rPr>
+          <w:rFonts w:ascii="Avenir LT Std 45 Book" w:hAnsi="Avenir LT Std 45 Book" w:cs="Arial Unicode MS"/>
+        </w:rPr>
+        <w:t>Brief Description (Purpose):</w:t>
+      </w:r>
+    </w:p>
+    <w:p>
+      <w:pPr>
+        <w:pStyle w:val="NoSpacing"/>
+        <w:rPr>
+          <w:rFonts w:ascii="Avenir LT Std 45 Book" w:hAnsi="Avenir LT Std 45 Book" w:cs="Arial Unicode MS"/>
+        </w:rPr>
+      </w:pPr>
+      <w:r>
+        <w:rPr>
+          <w:rFonts w:ascii="Avenir LT Std 45 Book" w:hAnsi="Avenir LT Std 45 Book" w:cs="Arial Unicode MS"/>
+        </w:rPr>
+        <w:t>Minimum Input Required:</w:t>
+      </w:r>
+    </w:p>
+    <w:p>
+      <w:pPr>
+        <w:pStyle w:val="NoSpacing"/>
+        <w:rPr>
+          <w:rFonts w:ascii="Avenir LT Std 45 Book" w:hAnsi="Avenir LT Std 45 Book" w:cs="Arial Unicode MS"/>
+        </w:rPr>
+      </w:pPr>
+      <w:r>
+        <w:rPr>
+          <w:rFonts w:ascii="Avenir LT Std 45 Book" w:hAnsi="Avenir LT Std 45 Book" w:cs="Arial Unicode MS"/>
+        </w:rPr>
+        <w:t>Minimum Processing Required:</w:t>
+      </w:r>
+    </w:p>
+    <w:p>
+      <w:pPr>
+        <w:pStyle w:val="NoSpacing"/>
+        <w:rPr>
+          <w:rFonts w:ascii="Avenir LT Std 45 Book" w:hAnsi="Avenir LT Std 45 Book" w:cs="Arial Unicode MS"/>
+        </w:rPr>
+      </w:pPr>
+      <w:r>
+        <w:rPr>
+          <w:rFonts w:ascii="Avenir LT Std 45 Book" w:hAnsi="Avenir LT Std 45 Book" w:cs="Arial Unicode MS"/>
+        </w:rPr>
+        <w:t>Minimum Output Required:</w:t>
+      </w:r>
+    </w:p>
+    <w:p>
+      <w:pPr>
+        <w:pStyle w:val="NoSpacing"/>
+        <w:rPr>
+          <w:rFonts w:ascii="Avenir LT Std 45 Book" w:hAnsi="Avenir LT Std 45 Book" w:cs="Arial Unicode MS"/>
+        </w:rPr>
+      </w:pPr>
+    </w:p>
+    <w:p>
+      <w:pPr>
+        <w:pStyle w:val="Subheading"/>
+        <w:rPr>
+          <w:rFonts w:ascii="Avenir LT Std 45 Book" w:hAnsi="Avenir LT Std 45 Book"/>
+        </w:rPr>
+      </w:pPr>
+      <w:r>
+        <w:rPr>
+          <w:rFonts w:ascii="Avenir LT Std 45 Book" w:eastAsia="Arial Unicode MS" w:hAnsi="Avenir LT Std 45 Book" w:cs="Arial Unicode MS"/>
+        </w:rPr>
+        <w:t>5. Sign a company or business up to the service easily</w:t>
+      </w:r>
+    </w:p>
+    <w:p>
+      <w:pPr>
+        <w:pStyle w:val="NoSpacing"/>
+        <w:rPr>
+          <w:rFonts w:ascii="Avenir LT Std 45 Book" w:hAnsi="Avenir LT Std 45 Book" w:cs="Arial Unicode MS"/>
+        </w:rPr>
+      </w:pPr>
+      <w:r>
+        <w:rPr>
+          <w:rFonts w:ascii="Avenir LT Std 45 Book" w:hAnsi="Avenir LT Std 45 Book" w:cs="Arial Unicode MS"/>
+        </w:rPr>
+        <w:t>Brief Description (Purpose):</w:t>
+      </w:r>
+    </w:p>
+    <w:p>
+      <w:pPr>
+        <w:pStyle w:val="NoSpacing"/>
+        <w:rPr>
+          <w:rFonts w:ascii="Avenir LT Std 45 Book" w:hAnsi="Avenir LT Std 45 Book" w:cs="Arial Unicode MS"/>
+        </w:rPr>
+      </w:pPr>
+      <w:r>
+        <w:rPr>
+          <w:rFonts w:ascii="Avenir LT Std 45 Book" w:hAnsi="Avenir LT Std 45 Book" w:cs="Arial Unicode MS"/>
+        </w:rPr>
+        <w:t>Minimum Input Required:</w:t>
+      </w:r>
+    </w:p>
+    <w:p>
+      <w:pPr>
+        <w:pStyle w:val="NoSpacing"/>
+        <w:rPr>
+          <w:rFonts w:ascii="Avenir LT Std 45 Book" w:hAnsi="Avenir LT Std 45 Book" w:cs="Arial Unicode MS"/>
+        </w:rPr>
+      </w:pPr>
+      <w:r>
+        <w:rPr>
+          <w:rFonts w:ascii="Avenir LT Std 45 Book" w:hAnsi="Avenir LT Std 45 Book" w:cs="Arial Unicode MS"/>
+        </w:rPr>
+        <w:t>Minimum Processing Required:</w:t>
+      </w:r>
+    </w:p>
+    <w:p>
+      <w:pPr>
+        <w:pStyle w:val="NoSpacing"/>
+        <w:rPr>
+          <w:rFonts w:ascii="Avenir LT Std 45 Book" w:hAnsi="Avenir LT Std 45 Book" w:cs="Arial Unicode MS"/>
+        </w:rPr>
+      </w:pPr>
+      <w:r>
+        <w:rPr>
+          <w:rFonts w:ascii="Avenir LT Std 45 Book" w:hAnsi="Avenir LT Std 45 Book" w:cs="Arial Unicode MS"/>
+        </w:rPr>
+        <w:t>Minimum Output Required:</w:t>
+      </w:r>
+    </w:p>
+    <w:p>
+      <w:pPr>
+        <w:pStyle w:val="NoSpacing"/>
+        <w:rPr>
+          <w:rFonts w:ascii="Avenir LT Std 45 Book" w:hAnsi="Avenir LT Std 45 Book" w:cs="Arial Unicode MS"/>
+        </w:rPr>
+      </w:pPr>
+    </w:p>
+    <w:p>
+      <w:pPr>
+        <w:pStyle w:val="Subheading"/>
+        <w:rPr>
+          <w:rFonts w:ascii="Avenir LT Std 45 Book" w:hAnsi="Avenir LT Std 45 Book"/>
+        </w:rPr>
+      </w:pPr>
+      <w:r>
+        <w:rPr>
+          <w:rFonts w:ascii="Avenir LT Std 45 Book" w:eastAsia="Arial Unicode MS" w:hAnsi="Avenir LT Std 45 Book" w:cs="Arial Unicode MS"/>
+        </w:rPr>
+        <w:t>6. Allow users to report abusive behavours</w:t>
+      </w:r>
+    </w:p>
+    <w:p>
+      <w:pPr>
+        <w:pStyle w:val="NoSpacing"/>
+        <w:rPr>
+          <w:rFonts w:ascii="Avenir LT Std 45 Book" w:hAnsi="Avenir LT Std 45 Book" w:cs="Arial Unicode MS"/>
+        </w:rPr>
+      </w:pPr>
+      <w:r>
+        <w:rPr>
+          <w:rFonts w:ascii="Avenir LT Std 45 Book" w:hAnsi="Avenir LT Std 45 Book" w:cs="Arial Unicode MS"/>
+        </w:rPr>
+        <w:t>Brief Description (Purpose):</w:t>
+      </w:r>
+    </w:p>
+    <w:p>
+      <w:pPr>
+        <w:pStyle w:val="NoSpacing"/>
+        <w:rPr>
+          <w:rFonts w:ascii="Avenir LT Std 45 Book" w:hAnsi="Avenir LT Std 45 Book" w:cs="Arial Unicode MS"/>
+        </w:rPr>
+      </w:pPr>
+      <w:r>
+        <w:rPr>
+          <w:rFonts w:ascii="Avenir LT Std 45 Book" w:hAnsi="Avenir LT Std 45 Book" w:cs="Arial Unicode MS"/>
+        </w:rPr>
+        <w:t>Minimum Input Required:</w:t>
+      </w:r>
+    </w:p>
+    <w:p>
+      <w:pPr>
+        <w:pStyle w:val="NoSpacing"/>
+        <w:rPr>
+          <w:rFonts w:ascii="Avenir LT Std 45 Book" w:hAnsi="Avenir LT Std 45 Book" w:cs="Arial Unicode MS"/>
+        </w:rPr>
+      </w:pPr>
+      <w:r>
+        <w:rPr>
+          <w:rFonts w:ascii="Avenir LT Std 45 Book" w:hAnsi="Avenir LT Std 45 Book" w:cs="Arial Unicode MS"/>
+        </w:rPr>
+        <w:t>Minimum Processing Required:</w:t>
+      </w:r>
+    </w:p>
+    <w:p>
+      <w:pPr>
+        <w:pStyle w:val="NoSpacing"/>
+        <w:rPr>
+          <w:rFonts w:ascii="Avenir LT Std 45 Book" w:hAnsi="Avenir LT Std 45 Book" w:cs="Arial Unicode MS"/>
+        </w:rPr>
+      </w:pPr>
+      <w:r>
+        <w:rPr>
+          <w:rFonts w:ascii="Avenir LT Std 45 Book" w:hAnsi="Avenir LT Std 45 Book" w:cs="Arial Unicode MS"/>
+        </w:rPr>
+        <w:t>Minimum Output Required:</w:t>
+      </w:r>
     </w:p>
     <w:p>
       <w:pPr>
@@ -5624,6 +6553,7 @@
         <w:rPr>
           <w:rFonts w:ascii="Avenir LT Std 45 Book" w:eastAsia="Arial Unicode MS" w:hAnsi="Avenir LT Std 45 Book" w:cs="Arial Unicode MS"/>
         </w:rPr>
+        <w:lastRenderedPageBreak/>
         <w:t>4.1</w:t>
       </w:r>
       <w:r>
@@ -7761,25 +8691,7 @@
                 <w:sz w:val="20"/>
                 <w:szCs w:val="20"/>
               </w:rPr>
-              <w:t>1</w:t>
-            </w:r>
-            <w:r>
-              <w:rPr>
-                <w:rFonts w:ascii="Avenir LT Std 45 Book" w:hAnsi="Avenir LT Std 45 Book" w:cs="Arial Unicode MS"/>
-                <w:color w:val="000000"/>
-                <w:sz w:val="20"/>
-                <w:szCs w:val="20"/>
-              </w:rPr>
-              <w:t>8</w:t>
-            </w:r>
-            <w:r>
-              <w:rPr>
-                <w:rFonts w:ascii="Avenir LT Std 45 Book" w:hAnsi="Avenir LT Std 45 Book" w:cs="Arial Unicode MS"/>
-                <w:color w:val="000000"/>
-                <w:sz w:val="20"/>
-                <w:szCs w:val="20"/>
-              </w:rPr>
-              <w:t>/3/18</w:t>
+              <w:t>18/3/18</w:t>
             </w:r>
           </w:p>
         </w:tc>
@@ -10188,7 +11100,7 @@
 </file>
 
 <file path=customXml/itemProps1.xml><?xml version="1.0" encoding="utf-8"?>
-<ds:datastoreItem xmlns:ds="http://schemas.openxmlformats.org/officeDocument/2006/customXml" ds:itemID="{FBB828E9-12D7-40E3-8DEB-5D9298689645}">
+<ds:datastoreItem xmlns:ds="http://schemas.openxmlformats.org/officeDocument/2006/customXml" ds:itemID="{8F16C8DE-D1BD-45B3-96D6-FE90B49B7FA5}">
   <ds:schemaRefs>
     <ds:schemaRef ds:uri="http://schemas.openxmlformats.org/officeDocument/2006/bibliography"/>
   </ds:schemaRefs>

</xml_diff>

<commit_message>
Changed the HLSL accorging to new UIDs
(High Level System Logic)
(User Interface Designs)
</commit_message>
<xml_diff>
--- a/Setup & Analysis/Software Requirements Specification.docx
+++ b/Setup & Analysis/Software Requirements Specification.docx
@@ -4425,64 +4425,75 @@
       <w:pPr>
         <w:pStyle w:val="Body"/>
         <w:rPr>
+          <w:rFonts w:ascii="Avenir LT Std 45 Book" w:eastAsia="Arial Unicode MS" w:hAnsi="Avenir LT Std 45 Book" w:cs="Arial Unicode MS"/>
+        </w:rPr>
+      </w:pPr>
+      <w:r>
+        <w:rPr>
+          <w:rFonts w:ascii="Avenir LT Std 45 Book" w:eastAsia="Arial Unicode MS" w:hAnsi="Avenir LT Std 45 Book" w:cs="Arial Unicode MS"/>
+        </w:rPr>
+        <w:t xml:space="preserve">This </w:t>
+      </w:r>
+      <w:r>
+        <w:rPr>
+          <w:rFonts w:ascii="Avenir LT Std 45 Book" w:eastAsia="Arial Unicode MS" w:hAnsi="Avenir LT Std 45 Book" w:cs="Arial Unicode MS"/>
+        </w:rPr>
+        <w:t>section</w:t>
+      </w:r>
+      <w:r>
+        <w:rPr>
+          <w:rFonts w:ascii="Avenir LT Std 45 Book" w:eastAsia="Arial Unicode MS" w:hAnsi="Avenir LT Std 45 Book" w:cs="Arial Unicode MS"/>
+        </w:rPr>
+        <w:t xml:space="preserve"> </w:t>
+      </w:r>
+      <w:r>
+        <w:rPr>
+          <w:rFonts w:ascii="Avenir LT Std 45 Book" w:eastAsia="Arial Unicode MS" w:hAnsi="Avenir LT Std 45 Book" w:cs="Arial Unicode MS"/>
+        </w:rPr>
+        <w:t>will produce a platform for users to be able to ask questions and answer questions. It will create a community of workers that will be able to discuss topics and help each other out. This will be a hierarchical website.</w:t>
+      </w:r>
+    </w:p>
+    <w:p>
+      <w:pPr>
+        <w:pStyle w:val="Body"/>
+        <w:rPr>
           <w:rFonts w:ascii="Avenir LT Std 45 Book" w:hAnsi="Avenir LT Std 45 Book"/>
         </w:rPr>
       </w:pPr>
       <w:r>
         <w:rPr>
-          <w:rFonts w:ascii="Avenir LT Std 45 Book" w:eastAsia="Arial Unicode MS" w:hAnsi="Avenir LT Std 45 Book" w:cs="Arial Unicode MS"/>
-        </w:rPr>
-        <w:t xml:space="preserve">This </w:t>
-      </w:r>
-      <w:r>
-        <w:rPr>
-          <w:rFonts w:ascii="Avenir LT Std 45 Book" w:eastAsia="Arial Unicode MS" w:hAnsi="Avenir LT Std 45 Book" w:cs="Arial Unicode MS"/>
-        </w:rPr>
-        <w:t>section</w:t>
-      </w:r>
-      <w:r>
-        <w:rPr>
-          <w:rFonts w:ascii="Avenir LT Std 45 Book" w:eastAsia="Arial Unicode MS" w:hAnsi="Avenir LT Std 45 Book" w:cs="Arial Unicode MS"/>
-        </w:rPr>
-        <w:t xml:space="preserve"> </w:t>
-      </w:r>
-      <w:r>
-        <w:rPr>
-          <w:rFonts w:ascii="Avenir LT Std 45 Book" w:eastAsia="Arial Unicode MS" w:hAnsi="Avenir LT Std 45 Book" w:cs="Arial Unicode MS"/>
-        </w:rPr>
-        <w:t xml:space="preserve">will produce a platform for users to be able to ask questions and answer questions. It will create a community of workers that will be able to discuss topics and help </w:t>
-      </w:r>
-      <w:r>
-        <w:rPr>
-          <w:rFonts w:ascii="Avenir LT Std 45 Book" w:hAnsi="Avenir LT Std 45 Book"/>
           <w:noProof/>
         </w:rPr>
         <w:drawing>
-          <wp:anchor distT="63500" distB="63500" distL="63500" distR="63500" simplePos="0" relativeHeight="251669504" behindDoc="0" locked="0" layoutInCell="1" allowOverlap="1" wp14:anchorId="4C9F908C" wp14:editId="20793316">
+          <wp:anchor distT="0" distB="0" distL="114300" distR="114300" simplePos="0" relativeHeight="251676672" behindDoc="0" locked="0" layoutInCell="1" allowOverlap="1" wp14:anchorId="13BE8731" wp14:editId="33EF0467">
             <wp:simplePos x="0" y="0"/>
             <wp:positionH relativeFrom="margin">
-              <wp:posOffset>1144905</wp:posOffset>
+              <wp:align>center</wp:align>
             </wp:positionH>
-            <wp:positionV relativeFrom="line">
-              <wp:posOffset>266700</wp:posOffset>
+            <wp:positionV relativeFrom="paragraph">
+              <wp:posOffset>14605</wp:posOffset>
             </wp:positionV>
-            <wp:extent cx="3816985" cy="3326130"/>
-            <wp:effectExtent l="0" t="0" r="0" b="0"/>
-            <wp:wrapTopAndBottom distT="63500" distB="63500"/>
-            <wp:docPr id="1073741835" name="officeArt object"/>
-            <wp:cNvGraphicFramePr/>
+            <wp:extent cx="2688609" cy="3764542"/>
+            <wp:effectExtent l="0" t="0" r="0" b="7620"/>
+            <wp:wrapNone/>
+            <wp:docPr id="1" name="/help/ Map"/>
+            <wp:cNvGraphicFramePr>
+              <a:graphicFrameLocks xmlns:a="http://schemas.openxmlformats.org/drawingml/2006/main" noChangeAspect="1"/>
+            </wp:cNvGraphicFramePr>
             <a:graphic xmlns:a="http://schemas.openxmlformats.org/drawingml/2006/main">
               <a:graphicData uri="http://schemas.openxmlformats.org/drawingml/2006/picture">
                 <pic:pic xmlns:pic="http://schemas.openxmlformats.org/drawingml/2006/picture">
                   <pic:nvPicPr>
-                    <pic:cNvPr id="1073741835" name="help. Map V1.1.png"/>
-                    <pic:cNvPicPr>
-                      <a:picLocks noChangeAspect="1"/>
-                    </pic:cNvPicPr>
+                    <pic:cNvPr id="1" name="/help/ Map.jpg"/>
+                    <pic:cNvPicPr/>
                   </pic:nvPicPr>
                   <pic:blipFill>
-                    <a:blip r:embed="rId14">
-                      <a:extLst/>
+                    <a:blip r:embed="rId14" cstate="print">
+                      <a:extLst>
+                        <a:ext uri="{28A0092B-C50C-407E-A947-70E740481C1C}">
+                          <a14:useLocalDpi xmlns:a14="http://schemas.microsoft.com/office/drawing/2010/main" val="0"/>
+                        </a:ext>
+                      </a:extLst>
                     </a:blip>
                     <a:stretch>
                       <a:fillRect/>
@@ -4491,49 +4502,181 @@
                   <pic:spPr>
                     <a:xfrm>
                       <a:off x="0" y="0"/>
-                      <a:ext cx="3816985" cy="3326130"/>
+                      <a:ext cx="2688609" cy="3764542"/>
                     </a:xfrm>
                     <a:prstGeom prst="rect">
                       <a:avLst/>
                     </a:prstGeom>
-                    <a:ln w="12700" cap="flat">
-                      <a:noFill/>
-                      <a:miter lim="400000"/>
-                    </a:ln>
-                    <a:effectLst/>
                   </pic:spPr>
                 </pic:pic>
               </a:graphicData>
             </a:graphic>
+            <wp14:sizeRelH relativeFrom="margin">
+              <wp14:pctWidth>0</wp14:pctWidth>
+            </wp14:sizeRelH>
+            <wp14:sizeRelV relativeFrom="margin">
+              <wp14:pctHeight>0</wp14:pctHeight>
+            </wp14:sizeRelV>
           </wp:anchor>
         </w:drawing>
       </w:r>
+    </w:p>
+    <w:p>
+      <w:pPr>
+        <w:pStyle w:val="Body"/>
+        <w:rPr>
+          <w:rFonts w:ascii="Avenir LT Std 45 Book" w:hAnsi="Avenir LT Std 45 Book"/>
+        </w:rPr>
+      </w:pPr>
+    </w:p>
+    <w:p>
+      <w:pPr>
+        <w:pStyle w:val="Body"/>
+        <w:rPr>
+          <w:rFonts w:ascii="Avenir LT Std 45 Book" w:hAnsi="Avenir LT Std 45 Book"/>
+        </w:rPr>
+      </w:pPr>
+    </w:p>
+    <w:p>
+      <w:pPr>
+        <w:pStyle w:val="Body"/>
+        <w:rPr>
+          <w:rFonts w:ascii="Avenir LT Std 45 Book" w:hAnsi="Avenir LT Std 45 Book"/>
+        </w:rPr>
+      </w:pPr>
+    </w:p>
+    <w:p>
+      <w:pPr>
+        <w:pStyle w:val="Body"/>
+        <w:rPr>
+          <w:rFonts w:ascii="Avenir LT Std 45 Book" w:hAnsi="Avenir LT Std 45 Book"/>
+        </w:rPr>
+      </w:pPr>
+    </w:p>
+    <w:p>
+      <w:pPr>
+        <w:pStyle w:val="Body"/>
+        <w:rPr>
+          <w:rFonts w:ascii="Avenir LT Std 45 Book" w:hAnsi="Avenir LT Std 45 Book"/>
+        </w:rPr>
+      </w:pPr>
+    </w:p>
+    <w:p>
+      <w:pPr>
+        <w:pStyle w:val="Body"/>
+        <w:rPr>
+          <w:rFonts w:ascii="Avenir LT Std 45 Book" w:hAnsi="Avenir LT Std 45 Book"/>
+        </w:rPr>
+      </w:pPr>
+    </w:p>
+    <w:p>
+      <w:pPr>
+        <w:pStyle w:val="Body"/>
+        <w:rPr>
+          <w:rFonts w:ascii="Avenir LT Std 45 Book" w:hAnsi="Avenir LT Std 45 Book"/>
+        </w:rPr>
+      </w:pPr>
+    </w:p>
+    <w:p>
+      <w:pPr>
+        <w:pStyle w:val="Body"/>
+        <w:rPr>
+          <w:rFonts w:ascii="Avenir LT Std 45 Book" w:hAnsi="Avenir LT Std 45 Book"/>
+        </w:rPr>
+      </w:pPr>
+    </w:p>
+    <w:p>
+      <w:pPr>
+        <w:pStyle w:val="Body"/>
+        <w:rPr>
+          <w:rFonts w:ascii="Avenir LT Std 45 Book" w:hAnsi="Avenir LT Std 45 Book"/>
+        </w:rPr>
+      </w:pPr>
+    </w:p>
+    <w:p>
+      <w:pPr>
+        <w:pStyle w:val="Body"/>
+        <w:rPr>
+          <w:rFonts w:ascii="Avenir LT Std 45 Book" w:hAnsi="Avenir LT Std 45 Book"/>
+        </w:rPr>
+      </w:pPr>
+    </w:p>
+    <w:p>
+      <w:pPr>
+        <w:pStyle w:val="Body"/>
+        <w:rPr>
+          <w:rFonts w:ascii="Avenir LT Std 45 Book" w:hAnsi="Avenir LT Std 45 Book"/>
+        </w:rPr>
+      </w:pPr>
+    </w:p>
+    <w:p>
+      <w:pPr>
+        <w:pStyle w:val="Body"/>
+        <w:rPr>
+          <w:rFonts w:ascii="Avenir LT Std 45 Book" w:hAnsi="Avenir LT Std 45 Book"/>
+        </w:rPr>
+      </w:pPr>
+    </w:p>
+    <w:p>
+      <w:pPr>
+        <w:pStyle w:val="Body"/>
+        <w:rPr>
+          <w:rFonts w:ascii="Avenir LT Std 45 Book" w:hAnsi="Avenir LT Std 45 Book"/>
+        </w:rPr>
+      </w:pPr>
+    </w:p>
+    <w:p>
+      <w:pPr>
+        <w:pStyle w:val="Body"/>
+        <w:rPr>
+          <w:rFonts w:ascii="Avenir LT Std 45 Book" w:hAnsi="Avenir LT Std 45 Book"/>
+        </w:rPr>
+      </w:pPr>
+    </w:p>
+    <w:p>
+      <w:pPr>
+        <w:pStyle w:val="Body"/>
+        <w:rPr>
+          <w:rFonts w:ascii="Avenir LT Std 45 Book" w:hAnsi="Avenir LT Std 45 Book"/>
+        </w:rPr>
+      </w:pPr>
+    </w:p>
+    <w:p>
+      <w:pPr>
+        <w:pStyle w:val="Body"/>
+        <w:rPr>
+          <w:rFonts w:ascii="Avenir LT Std 45 Book" w:hAnsi="Avenir LT Std 45 Book"/>
+        </w:rPr>
+      </w:pPr>
+    </w:p>
+    <w:p>
+      <w:pPr>
+        <w:pStyle w:val="Body"/>
+        <w:rPr>
+          <w:rFonts w:ascii="Avenir LT Std 45 Book" w:hAnsi="Avenir LT Std 45 Book"/>
+        </w:rPr>
+      </w:pPr>
+    </w:p>
+    <w:p>
+      <w:pPr>
+        <w:pStyle w:val="Subheading"/>
+        <w:rPr>
+          <w:rFonts w:ascii="Avenir LT Std 45 Book" w:hAnsi="Avenir LT Std 45 Book"/>
+        </w:rPr>
+      </w:pPr>
       <w:r>
         <w:rPr>
           <w:rFonts w:ascii="Avenir LT Std 45 Book" w:eastAsia="Arial Unicode MS" w:hAnsi="Avenir LT Std 45 Book" w:cs="Arial Unicode MS"/>
         </w:rPr>
-        <w:t>each other out. This will be a hierarchical website.</w:t>
-      </w:r>
-    </w:p>
-    <w:p>
-      <w:pPr>
-        <w:pStyle w:val="Subheading"/>
+        <w:t>/admin/</w:t>
+      </w:r>
+    </w:p>
+    <w:p>
+      <w:pPr>
+        <w:pStyle w:val="Body"/>
         <w:rPr>
           <w:rFonts w:ascii="Avenir LT Std 45 Book" w:hAnsi="Avenir LT Std 45 Book"/>
-        </w:rPr>
-      </w:pPr>
-      <w:r>
-        <w:rPr>
-          <w:rFonts w:ascii="Avenir LT Std 45 Book" w:eastAsia="Arial Unicode MS" w:hAnsi="Avenir LT Std 45 Book" w:cs="Arial Unicode MS"/>
-        </w:rPr>
-        <w:t>/admin/</w:t>
-      </w:r>
-    </w:p>
-    <w:p>
-      <w:pPr>
-        <w:pStyle w:val="Body"/>
-        <w:rPr>
-          <w:rFonts w:ascii="Avenir LT Std 45 Book" w:hAnsi="Avenir LT Std 45 Book"/>
+          <w:noProof/>
         </w:rPr>
       </w:pPr>
       <w:r>
@@ -4575,37 +4718,49 @@
         </w:rPr>
         <w:t>’ website. This will be a hierarchical website.</w:t>
       </w:r>
-      <w:r>
-        <w:rPr>
-          <w:rFonts w:ascii="Avenir LT Std 45 Book" w:hAnsi="Avenir LT Std 45 Book"/>
+    </w:p>
+    <w:p>
+      <w:pPr>
+        <w:rPr>
+          <w:rFonts w:ascii="Avenir LT Std 45 Book" w:eastAsia="Avenir Light" w:hAnsi="Avenir LT Std 45 Book" w:cs="Avenir Light"/>
+          <w:color w:val="000000"/>
+          <w:lang w:eastAsia="en-GB"/>
+        </w:rPr>
+      </w:pPr>
+      <w:r>
+        <w:rPr>
           <w:noProof/>
         </w:rPr>
         <w:drawing>
-          <wp:anchor distT="63500" distB="63500" distL="63500" distR="63500" simplePos="0" relativeHeight="251670528" behindDoc="0" locked="0" layoutInCell="1" allowOverlap="1" wp14:anchorId="64A99FDE" wp14:editId="5A66EF6C">
+          <wp:anchor distT="0" distB="0" distL="114300" distR="114300" simplePos="0" relativeHeight="251677696" behindDoc="0" locked="0" layoutInCell="1" allowOverlap="1" wp14:anchorId="79EDCC35" wp14:editId="14B13D81">
             <wp:simplePos x="0" y="0"/>
             <wp:positionH relativeFrom="margin">
-              <wp:posOffset>1208538</wp:posOffset>
+              <wp:align>center</wp:align>
             </wp:positionH>
-            <wp:positionV relativeFrom="line">
-              <wp:posOffset>401027</wp:posOffset>
+            <wp:positionV relativeFrom="paragraph">
+              <wp:posOffset>430843</wp:posOffset>
             </wp:positionV>
-            <wp:extent cx="3690224" cy="3198194"/>
+            <wp:extent cx="3721290" cy="2232774"/>
             <wp:effectExtent l="0" t="0" r="0" b="0"/>
-            <wp:wrapTopAndBottom distT="63500" distB="63500"/>
-            <wp:docPr id="1073741836" name="officeArt object"/>
-            <wp:cNvGraphicFramePr/>
+            <wp:wrapNone/>
+            <wp:docPr id="2" name="/admin/ Map"/>
+            <wp:cNvGraphicFramePr>
+              <a:graphicFrameLocks xmlns:a="http://schemas.openxmlformats.org/drawingml/2006/main" noChangeAspect="1"/>
+            </wp:cNvGraphicFramePr>
             <a:graphic xmlns:a="http://schemas.openxmlformats.org/drawingml/2006/main">
               <a:graphicData uri="http://schemas.openxmlformats.org/drawingml/2006/picture">
                 <pic:pic xmlns:pic="http://schemas.openxmlformats.org/drawingml/2006/picture">
                   <pic:nvPicPr>
-                    <pic:cNvPr id="1073741836" name="admin. Map V1.1.png"/>
-                    <pic:cNvPicPr>
-                      <a:picLocks noChangeAspect="1"/>
-                    </pic:cNvPicPr>
+                    <pic:cNvPr id="1" name="/admin/ Map.jpg"/>
+                    <pic:cNvPicPr/>
                   </pic:nvPicPr>
                   <pic:blipFill>
-                    <a:blip r:embed="rId15">
-                      <a:extLst/>
+                    <a:blip r:embed="rId15" cstate="print">
+                      <a:extLst>
+                        <a:ext uri="{28A0092B-C50C-407E-A947-70E740481C1C}">
+                          <a14:useLocalDpi xmlns:a14="http://schemas.microsoft.com/office/drawing/2010/main" val="0"/>
+                        </a:ext>
+                      </a:extLst>
                     </a:blip>
                     <a:stretch>
                       <a:fillRect/>
@@ -4614,23 +4769,38 @@
                   <pic:spPr>
                     <a:xfrm>
                       <a:off x="0" y="0"/>
-                      <a:ext cx="3690224" cy="3198194"/>
+                      <a:ext cx="3721290" cy="2232774"/>
                     </a:xfrm>
                     <a:prstGeom prst="rect">
                       <a:avLst/>
                     </a:prstGeom>
-                    <a:ln w="12700" cap="flat">
-                      <a:noFill/>
-                      <a:miter lim="400000"/>
-                    </a:ln>
-                    <a:effectLst/>
                   </pic:spPr>
                 </pic:pic>
               </a:graphicData>
             </a:graphic>
+            <wp14:sizeRelH relativeFrom="margin">
+              <wp14:pctWidth>0</wp14:pctWidth>
+            </wp14:sizeRelH>
+            <wp14:sizeRelV relativeFrom="margin">
+              <wp14:pctHeight>0</wp14:pctHeight>
+            </wp14:sizeRelV>
           </wp:anchor>
         </w:drawing>
       </w:r>
+      <w:r>
+        <w:rPr>
+          <w:rFonts w:ascii="Avenir LT Std 45 Book" w:hAnsi="Avenir LT Std 45 Book"/>
+        </w:rPr>
+        <w:br w:type="page"/>
+      </w:r>
+    </w:p>
+    <w:p>
+      <w:pPr>
+        <w:pStyle w:val="Body"/>
+        <w:rPr>
+          <w:rFonts w:ascii="Avenir LT Std 45 Book" w:hAnsi="Avenir LT Std 45 Book"/>
+        </w:rPr>
+      </w:pPr>
     </w:p>
     <w:p>
       <w:pPr>
@@ -4644,7 +4814,6 @@
         <w:rPr>
           <w:rFonts w:ascii="Avenir LT Std 45 Book" w:eastAsia="Arial Unicode MS" w:hAnsi="Avenir LT Std 45 Book" w:cs="Arial Unicode MS"/>
         </w:rPr>
-        <w:lastRenderedPageBreak/>
         <w:t>/d</w:t>
       </w:r>
       <w:r>
@@ -4776,6 +4945,7 @@
         <w:pStyle w:val="Body"/>
         <w:rPr>
           <w:rFonts w:ascii="Avenir LT Std 45 Book" w:hAnsi="Avenir LT Std 45 Book"/>
+          <w:noProof/>
         </w:rPr>
       </w:pPr>
       <w:r>
@@ -4802,37 +4972,48 @@
         </w:rPr>
         <w:t>will be for employees of the system. It will form a platform so that ‘systems analysts’ can run reports to analyse trends of usage and management of storage space. This will be a hierarchical website.</w:t>
       </w:r>
-      <w:r>
+    </w:p>
+    <w:p>
+      <w:pPr>
+        <w:pStyle w:val="Body"/>
         <w:rPr>
           <w:rFonts w:ascii="Avenir LT Std 45 Book" w:hAnsi="Avenir LT Std 45 Book"/>
+        </w:rPr>
+      </w:pPr>
+      <w:r>
+        <w:rPr>
           <w:noProof/>
         </w:rPr>
         <w:drawing>
-          <wp:anchor distT="0" distB="0" distL="0" distR="0" simplePos="0" relativeHeight="251672576" behindDoc="0" locked="0" layoutInCell="1" allowOverlap="1" wp14:anchorId="15D290C2" wp14:editId="4A082B62">
+          <wp:anchor distT="0" distB="0" distL="114300" distR="114300" simplePos="0" relativeHeight="251678720" behindDoc="0" locked="0" layoutInCell="1" allowOverlap="1" wp14:anchorId="18819070" wp14:editId="11A97EC6">
             <wp:simplePos x="0" y="0"/>
             <wp:positionH relativeFrom="margin">
-              <wp:posOffset>36015</wp:posOffset>
+              <wp:align>center</wp:align>
             </wp:positionH>
-            <wp:positionV relativeFrom="line">
-              <wp:posOffset>430812</wp:posOffset>
+            <wp:positionV relativeFrom="paragraph">
+              <wp:posOffset>128545</wp:posOffset>
             </wp:positionV>
-            <wp:extent cx="6035269" cy="1905429"/>
-            <wp:effectExtent l="0" t="0" r="0" b="0"/>
-            <wp:wrapTopAndBottom distT="0" distB="0"/>
-            <wp:docPr id="1073741838" name="officeArt object"/>
-            <wp:cNvGraphicFramePr/>
+            <wp:extent cx="5676490" cy="1792150"/>
+            <wp:effectExtent l="0" t="0" r="635" b="0"/>
+            <wp:wrapNone/>
+            <wp:docPr id="3" name="/analytics/ Map"/>
+            <wp:cNvGraphicFramePr>
+              <a:graphicFrameLocks xmlns:a="http://schemas.openxmlformats.org/drawingml/2006/main" noChangeAspect="1"/>
+            </wp:cNvGraphicFramePr>
             <a:graphic xmlns:a="http://schemas.openxmlformats.org/drawingml/2006/main">
               <a:graphicData uri="http://schemas.openxmlformats.org/drawingml/2006/picture">
                 <pic:pic xmlns:pic="http://schemas.openxmlformats.org/drawingml/2006/picture">
                   <pic:nvPicPr>
-                    <pic:cNvPr id="1073741838" name="sa. Map V1.1.png"/>
-                    <pic:cNvPicPr>
-                      <a:picLocks noChangeAspect="1"/>
-                    </pic:cNvPicPr>
+                    <pic:cNvPr id="1" name="/analytics/ Map.jpg"/>
+                    <pic:cNvPicPr/>
                   </pic:nvPicPr>
                   <pic:blipFill>
-                    <a:blip r:embed="rId17">
-                      <a:extLst/>
+                    <a:blip r:embed="rId17" cstate="print">
+                      <a:extLst>
+                        <a:ext uri="{28A0092B-C50C-407E-A947-70E740481C1C}">
+                          <a14:useLocalDpi xmlns:a14="http://schemas.microsoft.com/office/drawing/2010/main" val="0"/>
+                        </a:ext>
+                      </a:extLst>
                     </a:blip>
                     <a:stretch>
                       <a:fillRect/>
@@ -4841,20 +5022,21 @@
                   <pic:spPr>
                     <a:xfrm>
                       <a:off x="0" y="0"/>
-                      <a:ext cx="6035269" cy="1905429"/>
+                      <a:ext cx="5676490" cy="1792150"/>
                     </a:xfrm>
                     <a:prstGeom prst="rect">
                       <a:avLst/>
                     </a:prstGeom>
-                    <a:ln w="12700" cap="flat">
-                      <a:noFill/>
-                      <a:miter lim="400000"/>
-                    </a:ln>
-                    <a:effectLst/>
                   </pic:spPr>
                 </pic:pic>
               </a:graphicData>
             </a:graphic>
+            <wp14:sizeRelH relativeFrom="margin">
+              <wp14:pctWidth>0</wp14:pctWidth>
+            </wp14:sizeRelH>
+            <wp14:sizeRelV relativeFrom="margin">
+              <wp14:pctHeight>0</wp14:pctHeight>
+            </wp14:sizeRelV>
           </wp:anchor>
         </w:drawing>
       </w:r>
@@ -4869,6 +5051,62 @@
     </w:p>
     <w:p>
       <w:pPr>
+        <w:pStyle w:val="Body"/>
+        <w:rPr>
+          <w:rFonts w:ascii="Avenir LT Std 45 Book" w:hAnsi="Avenir LT Std 45 Book"/>
+        </w:rPr>
+      </w:pPr>
+    </w:p>
+    <w:p>
+      <w:pPr>
+        <w:pStyle w:val="Body"/>
+        <w:rPr>
+          <w:rFonts w:ascii="Avenir LT Std 45 Book" w:hAnsi="Avenir LT Std 45 Book"/>
+        </w:rPr>
+      </w:pPr>
+    </w:p>
+    <w:p>
+      <w:pPr>
+        <w:pStyle w:val="Body"/>
+        <w:rPr>
+          <w:rFonts w:ascii="Avenir LT Std 45 Book" w:hAnsi="Avenir LT Std 45 Book"/>
+        </w:rPr>
+      </w:pPr>
+    </w:p>
+    <w:p>
+      <w:pPr>
+        <w:pStyle w:val="Body"/>
+        <w:rPr>
+          <w:rFonts w:ascii="Avenir LT Std 45 Book" w:hAnsi="Avenir LT Std 45 Book"/>
+        </w:rPr>
+      </w:pPr>
+    </w:p>
+    <w:p>
+      <w:pPr>
+        <w:pStyle w:val="Body"/>
+        <w:rPr>
+          <w:rFonts w:ascii="Avenir LT Std 45 Book" w:hAnsi="Avenir LT Std 45 Book"/>
+        </w:rPr>
+      </w:pPr>
+    </w:p>
+    <w:p>
+      <w:pPr>
+        <w:pStyle w:val="Body"/>
+        <w:rPr>
+          <w:rFonts w:ascii="Avenir LT Std 45 Book" w:hAnsi="Avenir LT Std 45 Book"/>
+        </w:rPr>
+      </w:pPr>
+    </w:p>
+    <w:p>
+      <w:pPr>
+        <w:pStyle w:val="Body"/>
+        <w:rPr>
+          <w:rFonts w:ascii="Avenir LT Std 45 Book" w:hAnsi="Avenir LT Std 45 Book"/>
+        </w:rPr>
+      </w:pPr>
+    </w:p>
+    <w:p>
+      <w:pPr>
         <w:pStyle w:val="NoSpacing"/>
         <w:rPr>
           <w:rFonts w:ascii="Avenir LT Std 45 Book" w:hAnsi="Avenir LT Std 45 Book"/>
@@ -4932,273 +5170,53 @@
         <w:rPr>
           <w:rFonts w:ascii="Avenir LT Std 45 Book" w:eastAsia="Arial Unicode MS" w:hAnsi="Avenir LT Std 45 Book" w:cs="Arial Unicode MS"/>
         </w:rPr>
-        <w:t xml:space="preserve">will be for employees of the system. It will form a platform so that the ‘COO’ manage their employees and see how the company is doing. This will be a hierarchical </w:t>
-      </w:r>
-      <w:r>
-        <w:rPr>
-          <w:rFonts w:ascii="Avenir LT Std 45 Book" w:hAnsi="Avenir LT Std 45 Book"/>
+        <w:t>will be for employees of the system. It will form a platform so that the ‘COO’ manage their employees and see how the company is doing. This will be a hierarchical website.</w:t>
+      </w:r>
+    </w:p>
+    <w:p>
+      <w:pPr>
+        <w:rPr>
+          <w:rFonts w:ascii="Avenir LT Std 45 Book" w:hAnsi="Avenir LT Std 45 Book" w:cs="Arial Unicode MS"/>
+          <w:color w:val="000000"/>
+          <w:sz w:val="32"/>
+          <w:szCs w:val="32"/>
+          <w:lang w:eastAsia="en-GB"/>
+        </w:rPr>
+      </w:pPr>
+      <w:r>
+        <w:rPr>
           <w:noProof/>
         </w:rPr>
         <w:drawing>
-          <wp:anchor distT="0" distB="0" distL="0" distR="0" simplePos="0" relativeHeight="251675648" behindDoc="0" locked="0" layoutInCell="1" allowOverlap="1" wp14:anchorId="36751E54" wp14:editId="46193A2E">
+          <wp:anchor distT="0" distB="0" distL="114300" distR="114300" simplePos="0" relativeHeight="251679744" behindDoc="0" locked="0" layoutInCell="1" allowOverlap="1" wp14:anchorId="39279B08" wp14:editId="29CF98AC">
             <wp:simplePos x="0" y="0"/>
             <wp:positionH relativeFrom="margin">
-              <wp:posOffset>1255395</wp:posOffset>
+              <wp:align>center</wp:align>
             </wp:positionH>
-            <wp:positionV relativeFrom="line">
-              <wp:posOffset>227965</wp:posOffset>
+            <wp:positionV relativeFrom="paragraph">
+              <wp:posOffset>19050</wp:posOffset>
             </wp:positionV>
-            <wp:extent cx="3595370" cy="1386205"/>
-            <wp:effectExtent l="0" t="0" r="0" b="4445"/>
-            <wp:wrapTopAndBottom distT="0" distB="0"/>
-            <wp:docPr id="1073741839" name="officeArt object"/>
-            <wp:cNvGraphicFramePr/>
+            <wp:extent cx="3497994" cy="1613658"/>
+            <wp:effectExtent l="0" t="0" r="7620" b="5715"/>
+            <wp:wrapNone/>
+            <wp:docPr id="4" name="/head/ Map"/>
+            <wp:cNvGraphicFramePr>
+              <a:graphicFrameLocks xmlns:a="http://schemas.openxmlformats.org/drawingml/2006/main" noChangeAspect="1"/>
+            </wp:cNvGraphicFramePr>
             <a:graphic xmlns:a="http://schemas.openxmlformats.org/drawingml/2006/main">
               <a:graphicData uri="http://schemas.openxmlformats.org/drawingml/2006/picture">
                 <pic:pic xmlns:pic="http://schemas.openxmlformats.org/drawingml/2006/picture">
                   <pic:nvPicPr>
-                    <pic:cNvPr id="1073741839" name="head. Map V1.1.png"/>
-                    <pic:cNvPicPr>
-                      <a:picLocks noChangeAspect="1"/>
-                    </pic:cNvPicPr>
+                    <pic:cNvPr id="1" name="/head/ Map.jpg"/>
+                    <pic:cNvPicPr/>
                   </pic:nvPicPr>
                   <pic:blipFill>
-                    <a:blip r:embed="rId18">
-                      <a:extLst/>
-                    </a:blip>
-                    <a:srcRect t="8202" b="8202"/>
-                    <a:stretch>
-                      <a:fillRect/>
-                    </a:stretch>
-                  </pic:blipFill>
-                  <pic:spPr>
-                    <a:xfrm>
-                      <a:off x="0" y="0"/>
-                      <a:ext cx="3595370" cy="1386205"/>
-                    </a:xfrm>
-                    <a:prstGeom prst="rect">
-                      <a:avLst/>
-                    </a:prstGeom>
-                    <a:ln w="12700" cap="flat">
-                      <a:noFill/>
-                      <a:miter lim="400000"/>
-                    </a:ln>
-                    <a:effectLst/>
-                  </pic:spPr>
-                </pic:pic>
-              </a:graphicData>
-            </a:graphic>
-          </wp:anchor>
-        </w:drawing>
-      </w:r>
-      <w:r>
-        <w:rPr>
-          <w:rFonts w:ascii="Avenir LT Std 45 Book" w:eastAsia="Arial Unicode MS" w:hAnsi="Avenir LT Std 45 Book" w:cs="Arial Unicode MS"/>
-        </w:rPr>
-        <w:t>website.</w:t>
-      </w:r>
-    </w:p>
-    <w:p>
-      <w:pPr>
-        <w:pStyle w:val="Subheading"/>
-        <w:rPr>
-          <w:rFonts w:ascii="Avenir LT Std 45 Book" w:hAnsi="Avenir LT Std 45 Book"/>
-        </w:rPr>
-      </w:pPr>
-      <w:r>
-        <w:rPr>
-          <w:rFonts w:ascii="Avenir LT Std 45 Book" w:eastAsia="Arial Unicode MS" w:hAnsi="Avenir LT Std 45 Book" w:cs="Arial Unicode MS"/>
-        </w:rPr>
-        <w:lastRenderedPageBreak/>
-        <w:t>/dashboard/</w:t>
-      </w:r>
-    </w:p>
-    <w:p>
-      <w:pPr>
-        <w:pStyle w:val="Body"/>
-        <w:rPr>
-          <w:rFonts w:ascii="Avenir LT Std 45 Book" w:hAnsi="Avenir LT Std 45 Book"/>
-        </w:rPr>
-      </w:pPr>
-      <w:r>
-        <w:rPr>
-          <w:rFonts w:ascii="Avenir LT Std 45 Book" w:eastAsia="Arial Unicode MS" w:hAnsi="Avenir LT Std 45 Book" w:cs="Arial Unicode MS"/>
-        </w:rPr>
-        <w:t xml:space="preserve">This </w:t>
-      </w:r>
-      <w:r>
-        <w:rPr>
-          <w:rFonts w:ascii="Avenir LT Std 45 Book" w:eastAsia="Arial Unicode MS" w:hAnsi="Avenir LT Std 45 Book" w:cs="Arial Unicode MS"/>
-        </w:rPr>
-        <w:t>section</w:t>
-      </w:r>
-      <w:r>
-        <w:rPr>
-          <w:rFonts w:ascii="Avenir LT Std 45 Book" w:eastAsia="Arial Unicode MS" w:hAnsi="Avenir LT Std 45 Book" w:cs="Arial Unicode MS"/>
-        </w:rPr>
-        <w:t xml:space="preserve"> </w:t>
-      </w:r>
-      <w:r>
-        <w:rPr>
-          <w:rFonts w:ascii="Avenir LT Std 45 Book" w:eastAsia="Arial Unicode MS" w:hAnsi="Avenir LT Std 45 Book" w:cs="Arial Unicode MS"/>
-        </w:rPr>
-        <w:t>will be for customers of the system. It is the reason the system was developed. It provides 6 applications: Rota, Updates, Ideas, Employee Store, Messenger and Meetings. This will be a hierarchical website for both customers that are</w:t>
-      </w:r>
-      <w:r>
-        <w:rPr>
-          <w:rFonts w:ascii="Avenir LT Std 45 Book" w:hAnsi="Avenir LT Std 45 Book"/>
-          <w:noProof/>
-        </w:rPr>
-        <w:drawing>
-          <wp:anchor distT="0" distB="0" distL="0" distR="0" simplePos="0" relativeHeight="251673600" behindDoc="0" locked="0" layoutInCell="1" allowOverlap="1" wp14:anchorId="50D9E35B" wp14:editId="51F4026F">
-            <wp:simplePos x="0" y="0"/>
-            <wp:positionH relativeFrom="margin">
-              <wp:posOffset>-398435</wp:posOffset>
-            </wp:positionH>
-            <wp:positionV relativeFrom="line">
-              <wp:posOffset>427132</wp:posOffset>
-            </wp:positionV>
-            <wp:extent cx="6904171" cy="4393564"/>
-            <wp:effectExtent l="0" t="0" r="0" b="0"/>
-            <wp:wrapThrough wrapText="bothSides" distL="0" distR="0">
-              <wp:wrapPolygon edited="1">
-                <wp:start x="9492" y="994"/>
-                <wp:lineTo x="12150" y="1028"/>
-                <wp:lineTo x="12129" y="4143"/>
-                <wp:lineTo x="10842" y="4143"/>
-                <wp:lineTo x="10842" y="4607"/>
-                <wp:lineTo x="19659" y="4607"/>
-                <wp:lineTo x="19680" y="5138"/>
-                <wp:lineTo x="20967" y="5171"/>
-                <wp:lineTo x="20967" y="8254"/>
-                <wp:lineTo x="18330" y="8254"/>
-                <wp:lineTo x="18330" y="5138"/>
-                <wp:lineTo x="19638" y="5105"/>
-                <wp:lineTo x="19638" y="4674"/>
-                <wp:lineTo x="16727" y="4674"/>
-                <wp:lineTo x="16727" y="5138"/>
-                <wp:lineTo x="18035" y="5138"/>
-                <wp:lineTo x="18035" y="8254"/>
-                <wp:lineTo x="15377" y="8254"/>
-                <wp:lineTo x="15377" y="5138"/>
-                <wp:lineTo x="16685" y="5138"/>
-                <wp:lineTo x="16685" y="4674"/>
-                <wp:lineTo x="13774" y="4674"/>
-                <wp:lineTo x="13774" y="5138"/>
-                <wp:lineTo x="15082" y="5138"/>
-                <wp:lineTo x="15082" y="8254"/>
-                <wp:lineTo x="13774" y="8254"/>
-                <wp:lineTo x="13774" y="9248"/>
-                <wp:lineTo x="15082" y="9248"/>
-                <wp:lineTo x="15082" y="12364"/>
-                <wp:lineTo x="12424" y="12364"/>
-                <wp:lineTo x="12424" y="9248"/>
-                <wp:lineTo x="13732" y="9248"/>
-                <wp:lineTo x="13732" y="8254"/>
-                <wp:lineTo x="12424" y="8254"/>
-                <wp:lineTo x="12424" y="5138"/>
-                <wp:lineTo x="13732" y="5138"/>
-                <wp:lineTo x="13732" y="4674"/>
-                <wp:lineTo x="10842" y="4674"/>
-                <wp:lineTo x="10842" y="5138"/>
-                <wp:lineTo x="12150" y="5138"/>
-                <wp:lineTo x="12150" y="8254"/>
-                <wp:lineTo x="10842" y="8254"/>
-                <wp:lineTo x="10842" y="9248"/>
-                <wp:lineTo x="12150" y="9248"/>
-                <wp:lineTo x="12150" y="12364"/>
-                <wp:lineTo x="9492" y="12364"/>
-                <wp:lineTo x="9492" y="9248"/>
-                <wp:lineTo x="10800" y="9248"/>
-                <wp:lineTo x="10800" y="8254"/>
-                <wp:lineTo x="9492" y="8254"/>
-                <wp:lineTo x="9492" y="5138"/>
-                <wp:lineTo x="10800" y="5105"/>
-                <wp:lineTo x="10800" y="4674"/>
-                <wp:lineTo x="7889" y="4674"/>
-                <wp:lineTo x="7889" y="5138"/>
-                <wp:lineTo x="9197" y="5138"/>
-                <wp:lineTo x="9197" y="8254"/>
-                <wp:lineTo x="7889" y="8254"/>
-                <wp:lineTo x="7889" y="9248"/>
-                <wp:lineTo x="9197" y="9248"/>
-                <wp:lineTo x="9197" y="12364"/>
-                <wp:lineTo x="6539" y="12364"/>
-                <wp:lineTo x="6539" y="9248"/>
-                <wp:lineTo x="7847" y="9248"/>
-                <wp:lineTo x="7847" y="8254"/>
-                <wp:lineTo x="6539" y="8254"/>
-                <wp:lineTo x="6539" y="5138"/>
-                <wp:lineTo x="7847" y="5138"/>
-                <wp:lineTo x="7847" y="4674"/>
-                <wp:lineTo x="4936" y="4674"/>
-                <wp:lineTo x="4957" y="5138"/>
-                <wp:lineTo x="6244" y="5138"/>
-                <wp:lineTo x="6244" y="8254"/>
-                <wp:lineTo x="4936" y="8254"/>
-                <wp:lineTo x="4936" y="9248"/>
-                <wp:lineTo x="6244" y="9248"/>
-                <wp:lineTo x="6244" y="12364"/>
-                <wp:lineTo x="4936" y="12364"/>
-                <wp:lineTo x="4936" y="13358"/>
-                <wp:lineTo x="6244" y="13358"/>
-                <wp:lineTo x="6244" y="16474"/>
-                <wp:lineTo x="4936" y="16474"/>
-                <wp:lineTo x="4936" y="17469"/>
-                <wp:lineTo x="6244" y="17469"/>
-                <wp:lineTo x="6244" y="20584"/>
-                <wp:lineTo x="3586" y="20584"/>
-                <wp:lineTo x="3586" y="17469"/>
-                <wp:lineTo x="4894" y="17469"/>
-                <wp:lineTo x="4894" y="16474"/>
-                <wp:lineTo x="3586" y="16474"/>
-                <wp:lineTo x="3586" y="13358"/>
-                <wp:lineTo x="4894" y="13358"/>
-                <wp:lineTo x="4894" y="12364"/>
-                <wp:lineTo x="3586" y="12364"/>
-                <wp:lineTo x="3586" y="9248"/>
-                <wp:lineTo x="4894" y="9248"/>
-                <wp:lineTo x="4894" y="8254"/>
-                <wp:lineTo x="3586" y="8254"/>
-                <wp:lineTo x="3586" y="5138"/>
-                <wp:lineTo x="4894" y="5138"/>
-                <wp:lineTo x="4894" y="4674"/>
-                <wp:lineTo x="1983" y="4674"/>
-                <wp:lineTo x="2004" y="5138"/>
-                <wp:lineTo x="3291" y="5138"/>
-                <wp:lineTo x="3291" y="8254"/>
-                <wp:lineTo x="1983" y="8254"/>
-                <wp:lineTo x="2004" y="9248"/>
-                <wp:lineTo x="3291" y="9248"/>
-                <wp:lineTo x="3291" y="12364"/>
-                <wp:lineTo x="654" y="12364"/>
-                <wp:lineTo x="633" y="9248"/>
-                <wp:lineTo x="1962" y="9215"/>
-                <wp:lineTo x="1962" y="8254"/>
-                <wp:lineTo x="654" y="8254"/>
-                <wp:lineTo x="633" y="5138"/>
-                <wp:lineTo x="1962" y="5105"/>
-                <wp:lineTo x="1962" y="4607"/>
-                <wp:lineTo x="10800" y="4607"/>
-                <wp:lineTo x="10800" y="4143"/>
-                <wp:lineTo x="9492" y="4143"/>
-                <wp:lineTo x="9492" y="994"/>
-              </wp:wrapPolygon>
-            </wp:wrapThrough>
-            <wp:docPr id="1073741840" name="officeArt object"/>
-            <wp:cNvGraphicFramePr/>
-            <a:graphic xmlns:a="http://schemas.openxmlformats.org/drawingml/2006/main">
-              <a:graphicData uri="http://schemas.openxmlformats.org/drawingml/2006/picture">
-                <pic:pic xmlns:pic="http://schemas.openxmlformats.org/drawingml/2006/picture">
-                  <pic:nvPicPr>
-                    <pic:cNvPr id="1073741840" name="im. Map V1.2 - Administrators.png"/>
-                    <pic:cNvPicPr>
-                      <a:picLocks noChangeAspect="1"/>
-                    </pic:cNvPicPr>
-                  </pic:nvPicPr>
-                  <pic:blipFill>
-                    <a:blip r:embed="rId19">
-                      <a:extLst/>
+                    <a:blip r:embed="rId18" cstate="print">
+                      <a:extLst>
+                        <a:ext uri="{28A0092B-C50C-407E-A947-70E740481C1C}">
+                          <a14:useLocalDpi xmlns:a14="http://schemas.microsoft.com/office/drawing/2010/main" val="0"/>
+                        </a:ext>
+                      </a:extLst>
                     </a:blip>
                     <a:stretch>
                       <a:fillRect/>
@@ -5207,184 +5225,87 @@
                   <pic:spPr>
                     <a:xfrm>
                       <a:off x="0" y="0"/>
-                      <a:ext cx="6904171" cy="4393564"/>
+                      <a:ext cx="3497994" cy="1613658"/>
                     </a:xfrm>
                     <a:prstGeom prst="rect">
                       <a:avLst/>
                     </a:prstGeom>
-                    <a:ln w="12700" cap="flat">
-                      <a:noFill/>
-                      <a:miter lim="400000"/>
-                    </a:ln>
-                    <a:effectLst/>
                   </pic:spPr>
                 </pic:pic>
               </a:graphicData>
             </a:graphic>
+            <wp14:sizeRelH relativeFrom="margin">
+              <wp14:pctWidth>0</wp14:pctWidth>
+            </wp14:sizeRelH>
+            <wp14:sizeRelV relativeFrom="margin">
+              <wp14:pctHeight>0</wp14:pctHeight>
+            </wp14:sizeRelV>
           </wp:anchor>
         </w:drawing>
       </w:r>
       <w:r>
         <w:rPr>
+          <w:rFonts w:ascii="Avenir LT Std 45 Book" w:hAnsi="Avenir LT Std 45 Book" w:cs="Arial Unicode MS"/>
+        </w:rPr>
+        <w:br w:type="page"/>
+      </w:r>
+    </w:p>
+    <w:p>
+      <w:pPr>
+        <w:pStyle w:val="Subheading"/>
+        <w:rPr>
+          <w:rFonts w:ascii="Avenir LT Std 45 Book" w:hAnsi="Avenir LT Std 45 Book"/>
+        </w:rPr>
+      </w:pPr>
+      <w:r>
+        <w:rPr>
           <w:rFonts w:ascii="Avenir LT Std 45 Book" w:eastAsia="Arial Unicode MS" w:hAnsi="Avenir LT Std 45 Book" w:cs="Arial Unicode MS"/>
         </w:rPr>
-        <w:t xml:space="preserve"> administrators and employees.</w:t>
-      </w:r>
-      <w:r>
+        <w:lastRenderedPageBreak/>
+        <w:t>/dashboard/</w:t>
+      </w:r>
+    </w:p>
+    <w:p>
+      <w:pPr>
+        <w:pStyle w:val="Body"/>
         <w:rPr>
           <w:rFonts w:ascii="Avenir LT Std 45 Book" w:hAnsi="Avenir LT Std 45 Book"/>
+        </w:rPr>
+      </w:pPr>
+      <w:r>
+        <w:rPr>
           <w:noProof/>
         </w:rPr>
         <w:drawing>
-          <wp:anchor distT="0" distB="0" distL="0" distR="0" simplePos="0" relativeHeight="251674624" behindDoc="0" locked="0" layoutInCell="1" allowOverlap="1" wp14:anchorId="190E3724" wp14:editId="5166193F">
+          <wp:anchor distT="0" distB="0" distL="114300" distR="114300" simplePos="0" relativeHeight="251680768" behindDoc="0" locked="0" layoutInCell="1" allowOverlap="1" wp14:anchorId="218013E4" wp14:editId="6E4D024A">
             <wp:simplePos x="0" y="0"/>
             <wp:positionH relativeFrom="margin">
-              <wp:posOffset>-392470</wp:posOffset>
+              <wp:align>center</wp:align>
             </wp:positionH>
-            <wp:positionV relativeFrom="line">
-              <wp:posOffset>3776028</wp:posOffset>
+            <wp:positionV relativeFrom="paragraph">
+              <wp:posOffset>1969143</wp:posOffset>
             </wp:positionV>
-            <wp:extent cx="6892242" cy="4385972"/>
-            <wp:effectExtent l="0" t="0" r="0" b="0"/>
-            <wp:wrapThrough wrapText="bothSides" distL="0" distR="0">
-              <wp:wrapPolygon edited="1">
-                <wp:start x="9492" y="994"/>
-                <wp:lineTo x="12150" y="1028"/>
-                <wp:lineTo x="12150" y="4143"/>
-                <wp:lineTo x="10842" y="4143"/>
-                <wp:lineTo x="10842" y="4607"/>
-                <wp:lineTo x="19659" y="4607"/>
-                <wp:lineTo x="19680" y="5138"/>
-                <wp:lineTo x="20967" y="5171"/>
-                <wp:lineTo x="20967" y="8254"/>
-                <wp:lineTo x="18330" y="8254"/>
-                <wp:lineTo x="18330" y="5138"/>
-                <wp:lineTo x="19638" y="5105"/>
-                <wp:lineTo x="19638" y="4674"/>
-                <wp:lineTo x="16727" y="4674"/>
-                <wp:lineTo x="16727" y="5138"/>
-                <wp:lineTo x="18035" y="5138"/>
-                <wp:lineTo x="18035" y="8254"/>
-                <wp:lineTo x="15377" y="8254"/>
-                <wp:lineTo x="15377" y="5138"/>
-                <wp:lineTo x="16685" y="5138"/>
-                <wp:lineTo x="16685" y="4674"/>
-                <wp:lineTo x="13774" y="4674"/>
-                <wp:lineTo x="13774" y="5138"/>
-                <wp:lineTo x="15082" y="5138"/>
-                <wp:lineTo x="15082" y="8254"/>
-                <wp:lineTo x="13774" y="8254"/>
-                <wp:lineTo x="13774" y="9248"/>
-                <wp:lineTo x="15082" y="9248"/>
-                <wp:lineTo x="15082" y="12364"/>
-                <wp:lineTo x="12424" y="12364"/>
-                <wp:lineTo x="12424" y="9248"/>
-                <wp:lineTo x="13732" y="9248"/>
-                <wp:lineTo x="13732" y="8254"/>
-                <wp:lineTo x="12424" y="8254"/>
-                <wp:lineTo x="12424" y="5138"/>
-                <wp:lineTo x="13732" y="5138"/>
-                <wp:lineTo x="13732" y="4674"/>
-                <wp:lineTo x="10842" y="4674"/>
-                <wp:lineTo x="10842" y="5138"/>
-                <wp:lineTo x="12150" y="5138"/>
-                <wp:lineTo x="12150" y="8254"/>
-                <wp:lineTo x="10842" y="8254"/>
-                <wp:lineTo x="10842" y="9248"/>
-                <wp:lineTo x="12150" y="9248"/>
-                <wp:lineTo x="12150" y="12364"/>
-                <wp:lineTo x="9492" y="12364"/>
-                <wp:lineTo x="9492" y="9248"/>
-                <wp:lineTo x="10800" y="9248"/>
-                <wp:lineTo x="10800" y="8254"/>
-                <wp:lineTo x="9492" y="8254"/>
-                <wp:lineTo x="9492" y="5138"/>
-                <wp:lineTo x="10800" y="5105"/>
-                <wp:lineTo x="10800" y="4674"/>
-                <wp:lineTo x="7889" y="4674"/>
-                <wp:lineTo x="7889" y="5138"/>
-                <wp:lineTo x="9197" y="5138"/>
-                <wp:lineTo x="9197" y="8254"/>
-                <wp:lineTo x="7889" y="8254"/>
-                <wp:lineTo x="7889" y="9248"/>
-                <wp:lineTo x="9197" y="9248"/>
-                <wp:lineTo x="9197" y="12364"/>
-                <wp:lineTo x="6539" y="12364"/>
-                <wp:lineTo x="6539" y="9248"/>
-                <wp:lineTo x="7847" y="9248"/>
-                <wp:lineTo x="7847" y="8254"/>
-                <wp:lineTo x="6539" y="8254"/>
-                <wp:lineTo x="6539" y="5138"/>
-                <wp:lineTo x="7847" y="5138"/>
-                <wp:lineTo x="7847" y="4674"/>
-                <wp:lineTo x="4936" y="4674"/>
-                <wp:lineTo x="4957" y="5138"/>
-                <wp:lineTo x="6244" y="5138"/>
-                <wp:lineTo x="6244" y="8254"/>
-                <wp:lineTo x="4936" y="8254"/>
-                <wp:lineTo x="4936" y="9248"/>
-                <wp:lineTo x="6244" y="9248"/>
-                <wp:lineTo x="6244" y="12364"/>
-                <wp:lineTo x="4936" y="12364"/>
-                <wp:lineTo x="4936" y="13358"/>
-                <wp:lineTo x="6244" y="13358"/>
-                <wp:lineTo x="6244" y="16474"/>
-                <wp:lineTo x="4936" y="16507"/>
-                <wp:lineTo x="4936" y="17469"/>
-                <wp:lineTo x="6244" y="17469"/>
-                <wp:lineTo x="6244" y="20618"/>
-                <wp:lineTo x="3586" y="20584"/>
-                <wp:lineTo x="3586" y="17469"/>
-                <wp:lineTo x="4894" y="17469"/>
-                <wp:lineTo x="4894" y="16474"/>
-                <wp:lineTo x="3586" y="16474"/>
-                <wp:lineTo x="3586" y="13358"/>
-                <wp:lineTo x="4894" y="13358"/>
-                <wp:lineTo x="4894" y="12364"/>
-                <wp:lineTo x="3586" y="12364"/>
-                <wp:lineTo x="3586" y="9248"/>
-                <wp:lineTo x="4894" y="9248"/>
-                <wp:lineTo x="4894" y="8254"/>
-                <wp:lineTo x="3586" y="8254"/>
-                <wp:lineTo x="3586" y="5138"/>
-                <wp:lineTo x="4894" y="5138"/>
-                <wp:lineTo x="4894" y="4674"/>
-                <wp:lineTo x="1983" y="4674"/>
-                <wp:lineTo x="2004" y="5138"/>
-                <wp:lineTo x="3291" y="5138"/>
-                <wp:lineTo x="3291" y="8254"/>
-                <wp:lineTo x="1983" y="8254"/>
-                <wp:lineTo x="2004" y="9248"/>
-                <wp:lineTo x="3291" y="9248"/>
-                <wp:lineTo x="3291" y="12364"/>
-                <wp:lineTo x="654" y="12331"/>
-                <wp:lineTo x="633" y="9248"/>
-                <wp:lineTo x="1962" y="9215"/>
-                <wp:lineTo x="1941" y="8254"/>
-                <wp:lineTo x="654" y="8254"/>
-                <wp:lineTo x="633" y="5138"/>
-                <wp:lineTo x="1962" y="5105"/>
-                <wp:lineTo x="1962" y="4607"/>
-                <wp:lineTo x="10800" y="4607"/>
-                <wp:lineTo x="10800" y="4143"/>
-                <wp:lineTo x="9492" y="4143"/>
-                <wp:lineTo x="9492" y="994"/>
-              </wp:wrapPolygon>
-            </wp:wrapThrough>
-            <wp:docPr id="1073741841" name="officeArt object"/>
-            <wp:cNvGraphicFramePr/>
+            <wp:extent cx="6627590" cy="2612572"/>
+            <wp:effectExtent l="0" t="0" r="1905" b="0"/>
+            <wp:wrapNone/>
+            <wp:docPr id="5" name="/dashboard/ Map"/>
+            <wp:cNvGraphicFramePr>
+              <a:graphicFrameLocks xmlns:a="http://schemas.openxmlformats.org/drawingml/2006/main" noChangeAspect="1"/>
+            </wp:cNvGraphicFramePr>
             <a:graphic xmlns:a="http://schemas.openxmlformats.org/drawingml/2006/main">
               <a:graphicData uri="http://schemas.openxmlformats.org/drawingml/2006/picture">
                 <pic:pic xmlns:pic="http://schemas.openxmlformats.org/drawingml/2006/picture">
                   <pic:nvPicPr>
-                    <pic:cNvPr id="1073741841" name="im. Map V1.2 - Employees.png"/>
-                    <pic:cNvPicPr>
-                      <a:picLocks noChangeAspect="1"/>
-                    </pic:cNvPicPr>
+                    <pic:cNvPr id="1" name="/dashboard/ Map.jpg"/>
+                    <pic:cNvPicPr/>
                   </pic:nvPicPr>
                   <pic:blipFill>
-                    <a:blip r:embed="rId20">
-                      <a:extLst/>
+                    <a:blip r:embed="rId19">
+                      <a:extLst>
+                        <a:ext uri="{28A0092B-C50C-407E-A947-70E740481C1C}">
+                          <a14:useLocalDpi xmlns:a14="http://schemas.microsoft.com/office/drawing/2010/main" val="0"/>
+                        </a:ext>
+                      </a:extLst>
                     </a:blip>
                     <a:stretch>
                       <a:fillRect/>
@@ -5393,29 +5314,116 @@
                   <pic:spPr>
                     <a:xfrm>
                       <a:off x="0" y="0"/>
-                      <a:ext cx="6892242" cy="4385972"/>
+                      <a:ext cx="6627590" cy="2612572"/>
                     </a:xfrm>
                     <a:prstGeom prst="rect">
                       <a:avLst/>
                     </a:prstGeom>
-                    <a:ln w="12700" cap="flat">
-                      <a:noFill/>
-                      <a:miter lim="400000"/>
-                    </a:ln>
-                    <a:effectLst/>
                   </pic:spPr>
                 </pic:pic>
               </a:graphicData>
             </a:graphic>
+            <wp14:sizeRelH relativeFrom="margin">
+              <wp14:pctWidth>0</wp14:pctWidth>
+            </wp14:sizeRelH>
+            <wp14:sizeRelV relativeFrom="margin">
+              <wp14:pctHeight>0</wp14:pctHeight>
+            </wp14:sizeRelV>
           </wp:anchor>
         </w:drawing>
       </w:r>
       <w:r>
         <w:rPr>
+          <w:noProof/>
+        </w:rPr>
+        <w:drawing>
+          <wp:anchor distT="0" distB="0" distL="114300" distR="114300" simplePos="0" relativeHeight="251681792" behindDoc="0" locked="0" layoutInCell="1" allowOverlap="1" wp14:anchorId="37BFDAD3" wp14:editId="6F6F0016">
+            <wp:simplePos x="0" y="0"/>
+            <wp:positionH relativeFrom="margin">
+              <wp:align>center</wp:align>
+            </wp:positionH>
+            <wp:positionV relativeFrom="paragraph">
+              <wp:posOffset>5059226</wp:posOffset>
+            </wp:positionV>
+            <wp:extent cx="6697683" cy="3037878"/>
+            <wp:effectExtent l="0" t="0" r="8255" b="0"/>
+            <wp:wrapNone/>
+            <wp:docPr id="6" name="/dashboard/ Map"/>
+            <wp:cNvGraphicFramePr>
+              <a:graphicFrameLocks xmlns:a="http://schemas.openxmlformats.org/drawingml/2006/main" noChangeAspect="1"/>
+            </wp:cNvGraphicFramePr>
+            <a:graphic xmlns:a="http://schemas.openxmlformats.org/drawingml/2006/main">
+              <a:graphicData uri="http://schemas.openxmlformats.org/drawingml/2006/picture">
+                <pic:pic xmlns:pic="http://schemas.openxmlformats.org/drawingml/2006/picture">
+                  <pic:nvPicPr>
+                    <pic:cNvPr id="1" name="/dashboard/ Map.jpg"/>
+                    <pic:cNvPicPr/>
+                  </pic:nvPicPr>
+                  <pic:blipFill>
+                    <a:blip r:embed="rId20">
+                      <a:extLst>
+                        <a:ext uri="{28A0092B-C50C-407E-A947-70E740481C1C}">
+                          <a14:useLocalDpi xmlns:a14="http://schemas.microsoft.com/office/drawing/2010/main" val="0"/>
+                        </a:ext>
+                      </a:extLst>
+                    </a:blip>
+                    <a:stretch>
+                      <a:fillRect/>
+                    </a:stretch>
+                  </pic:blipFill>
+                  <pic:spPr>
+                    <a:xfrm>
+                      <a:off x="0" y="0"/>
+                      <a:ext cx="6697683" cy="3037878"/>
+                    </a:xfrm>
+                    <a:prstGeom prst="rect">
+                      <a:avLst/>
+                    </a:prstGeom>
+                  </pic:spPr>
+                </pic:pic>
+              </a:graphicData>
+            </a:graphic>
+            <wp14:sizeRelH relativeFrom="margin">
+              <wp14:pctWidth>0</wp14:pctWidth>
+            </wp14:sizeRelH>
+            <wp14:sizeRelV relativeFrom="margin">
+              <wp14:pctHeight>0</wp14:pctHeight>
+            </wp14:sizeRelV>
+          </wp:anchor>
+        </w:drawing>
+      </w:r>
+      <w:r>
+        <w:rPr>
           <w:rFonts w:ascii="Avenir LT Std 45 Book" w:eastAsia="Arial Unicode MS" w:hAnsi="Avenir LT Std 45 Book" w:cs="Arial Unicode MS"/>
         </w:rPr>
+        <w:t xml:space="preserve">This </w:t>
+      </w:r>
+      <w:r>
+        <w:rPr>
+          <w:rFonts w:ascii="Avenir LT Std 45 Book" w:eastAsia="Arial Unicode MS" w:hAnsi="Avenir LT Std 45 Book" w:cs="Arial Unicode MS"/>
+        </w:rPr>
+        <w:t>section</w:t>
+      </w:r>
+      <w:r>
+        <w:rPr>
+          <w:rFonts w:ascii="Avenir LT Std 45 Book" w:eastAsia="Arial Unicode MS" w:hAnsi="Avenir LT Std 45 Book" w:cs="Arial Unicode MS"/>
+        </w:rPr>
+        <w:t xml:space="preserve"> </w:t>
+      </w:r>
+      <w:r>
+        <w:rPr>
+          <w:rFonts w:ascii="Avenir LT Std 45 Book" w:eastAsia="Arial Unicode MS" w:hAnsi="Avenir LT Std 45 Book" w:cs="Arial Unicode MS"/>
+        </w:rPr>
+        <w:t>will be for customers of the system. It is the reason the system was developed. It provides 6 applications: Rota, Updates, Ideas, Employee Store, Messenger and Meetings. This will be a hierarchical website for both customers that are administrators and employees.</w:t>
+      </w:r>
+      <w:r>
+        <w:rPr>
+          <w:rFonts w:ascii="Avenir LT Std 45 Book" w:eastAsia="Arial Unicode MS" w:hAnsi="Avenir LT Std 45 Book" w:cs="Arial Unicode MS"/>
+        </w:rPr>
         <w:br w:type="page"/>
       </w:r>
+      <w:bookmarkStart w:id="15" w:name="_GoBack"/>
+      <w:bookmarkEnd w:id="15"/>
     </w:p>
     <w:p>
       <w:pPr>
@@ -5424,7 +5432,7 @@
           <w:rFonts w:ascii="Avenir LT Std 45 Book" w:eastAsia="Arial Unicode MS" w:hAnsi="Avenir LT Std 45 Book" w:cs="Arial Unicode MS"/>
         </w:rPr>
       </w:pPr>
-      <w:bookmarkStart w:id="15" w:name="_Toc22"/>
+      <w:bookmarkStart w:id="16" w:name="_Toc22"/>
       <w:r>
         <w:rPr>
           <w:rFonts w:ascii="Avenir LT Std 45 Book" w:eastAsia="Arial Unicode MS" w:hAnsi="Avenir LT Std 45 Book" w:cs="Arial Unicode MS"/>
@@ -5868,14 +5876,12 @@
                 <w:rFonts w:ascii="Avenir LT Std 45 Book" w:hAnsi="Avenir LT Std 45 Book" w:cs="Arial Unicode MS"/>
               </w:rPr>
             </w:pPr>
-            <w:bookmarkStart w:id="16" w:name="_GoBack"/>
             <w:r>
               <w:rPr>
                 <w:rFonts w:ascii="Avenir LT Std 45 Book" w:hAnsi="Avenir LT Std 45 Book" w:cs="Arial Unicode MS"/>
               </w:rPr>
               <w:t>The user attempts to access the server</w:t>
             </w:r>
-            <w:bookmarkEnd w:id="16"/>
           </w:p>
         </w:tc>
       </w:tr>
@@ -19593,7 +19599,7 @@
         </w:rPr>
         <w:t xml:space="preserve">Bibliography </w:t>
       </w:r>
-      <w:bookmarkEnd w:id="15"/>
+      <w:bookmarkEnd w:id="16"/>
     </w:p>
     <w:p>
       <w:pPr>
@@ -22027,6 +22033,378 @@
           <w:shd w:val="clear" w:color="auto" w:fill="auto"/>
         </w:tblPrEx>
         <w:trPr>
+          <w:trHeight w:val="291"/>
+        </w:trPr>
+        <w:tc>
+          <w:tcPr>
+            <w:tcW w:w="672" w:type="dxa"/>
+            <w:tcBorders>
+              <w:top w:val="single" w:sz="2" w:space="0" w:color="000000"/>
+              <w:left w:val="single" w:sz="2" w:space="0" w:color="000000"/>
+              <w:bottom w:val="single" w:sz="4" w:space="0" w:color="000000"/>
+              <w:right w:val="single" w:sz="4" w:space="0" w:color="000000"/>
+            </w:tcBorders>
+            <w:shd w:val="clear" w:color="auto" w:fill="E2E4E3"/>
+            <w:tcMar>
+              <w:top w:w="80" w:type="dxa"/>
+              <w:left w:w="80" w:type="dxa"/>
+              <w:bottom w:w="80" w:type="dxa"/>
+              <w:right w:w="80" w:type="dxa"/>
+            </w:tcMar>
+          </w:tcPr>
+          <w:p>
+            <w:pPr>
+              <w:jc w:val="right"/>
+              <w:rPr>
+                <w:rFonts w:ascii="Avenir LT Std 45 Book" w:hAnsi="Avenir LT Std 45 Book" w:cs="Arial Unicode MS"/>
+                <w:color w:val="000000"/>
+                <w:sz w:val="20"/>
+                <w:szCs w:val="20"/>
+              </w:rPr>
+            </w:pPr>
+            <w:r>
+              <w:rPr>
+                <w:rFonts w:ascii="Avenir LT Std 45 Book" w:hAnsi="Avenir LT Std 45 Book" w:cs="Arial Unicode MS"/>
+                <w:color w:val="000000"/>
+                <w:sz w:val="20"/>
+                <w:szCs w:val="20"/>
+              </w:rPr>
+              <w:t>13</w:t>
+            </w:r>
+          </w:p>
+        </w:tc>
+        <w:tc>
+          <w:tcPr>
+            <w:tcW w:w="4621" w:type="dxa"/>
+            <w:tcBorders>
+              <w:top w:val="single" w:sz="2" w:space="0" w:color="000000"/>
+              <w:left w:val="single" w:sz="4" w:space="0" w:color="000000"/>
+              <w:bottom w:val="single" w:sz="4" w:space="0" w:color="000000"/>
+              <w:right w:val="single" w:sz="2" w:space="0" w:color="000000"/>
+            </w:tcBorders>
+            <w:shd w:val="clear" w:color="auto" w:fill="auto"/>
+            <w:tcMar>
+              <w:top w:w="80" w:type="dxa"/>
+              <w:left w:w="80" w:type="dxa"/>
+              <w:bottom w:w="80" w:type="dxa"/>
+              <w:right w:w="80" w:type="dxa"/>
+            </w:tcMar>
+          </w:tcPr>
+          <w:p>
+            <w:pPr>
+              <w:pStyle w:val="TableStyle2"/>
+              <w:rPr>
+                <w:rFonts w:ascii="Avenir LT Std 45 Book" w:hAnsi="Avenir LT Std 45 Book"/>
+              </w:rPr>
+            </w:pPr>
+            <w:r>
+              <w:rPr>
+                <w:rFonts w:ascii="Avenir LT Std 45 Book" w:hAnsi="Avenir LT Std 45 Book"/>
+              </w:rPr>
+              <w:t xml:space="preserve">Modified the site maps </w:t>
+            </w:r>
+          </w:p>
+        </w:tc>
+        <w:tc>
+          <w:tcPr>
+            <w:tcW w:w="1760" w:type="dxa"/>
+            <w:tcBorders>
+              <w:top w:val="single" w:sz="2" w:space="0" w:color="000000"/>
+              <w:left w:val="single" w:sz="2" w:space="0" w:color="000000"/>
+              <w:bottom w:val="single" w:sz="4" w:space="0" w:color="000000"/>
+              <w:right w:val="single" w:sz="2" w:space="0" w:color="000000"/>
+            </w:tcBorders>
+            <w:shd w:val="clear" w:color="auto" w:fill="auto"/>
+            <w:tcMar>
+              <w:top w:w="80" w:type="dxa"/>
+              <w:left w:w="80" w:type="dxa"/>
+              <w:bottom w:w="80" w:type="dxa"/>
+              <w:right w:w="80" w:type="dxa"/>
+            </w:tcMar>
+          </w:tcPr>
+          <w:p>
+            <w:pPr>
+              <w:pStyle w:val="TableStyle2"/>
+              <w:rPr>
+                <w:rFonts w:ascii="Avenir LT Std 45 Book" w:hAnsi="Avenir LT Std 45 Book"/>
+              </w:rPr>
+            </w:pPr>
+            <w:r>
+              <w:rPr>
+                <w:rFonts w:ascii="Avenir LT Std 45 Book" w:hAnsi="Avenir LT Std 45 Book"/>
+              </w:rPr>
+              <w:t>Aidan Marshall</w:t>
+            </w:r>
+          </w:p>
+        </w:tc>
+        <w:tc>
+          <w:tcPr>
+            <w:tcW w:w="1165" w:type="dxa"/>
+            <w:tcBorders>
+              <w:top w:val="single" w:sz="2" w:space="0" w:color="000000"/>
+              <w:left w:val="single" w:sz="2" w:space="0" w:color="000000"/>
+              <w:bottom w:val="single" w:sz="4" w:space="0" w:color="000000"/>
+              <w:right w:val="single" w:sz="2" w:space="0" w:color="000000"/>
+            </w:tcBorders>
+            <w:shd w:val="clear" w:color="auto" w:fill="auto"/>
+            <w:tcMar>
+              <w:top w:w="80" w:type="dxa"/>
+              <w:left w:w="80" w:type="dxa"/>
+              <w:bottom w:w="80" w:type="dxa"/>
+              <w:right w:w="80" w:type="dxa"/>
+            </w:tcMar>
+          </w:tcPr>
+          <w:p>
+            <w:pPr>
+              <w:jc w:val="right"/>
+              <w:rPr>
+                <w:rFonts w:ascii="Avenir LT Std 45 Book" w:hAnsi="Avenir LT Std 45 Book" w:cs="Arial Unicode MS"/>
+                <w:color w:val="000000"/>
+                <w:sz w:val="20"/>
+                <w:szCs w:val="20"/>
+              </w:rPr>
+            </w:pPr>
+            <w:r>
+              <w:rPr>
+                <w:rFonts w:ascii="Avenir LT Std 45 Book" w:hAnsi="Avenir LT Std 45 Book" w:cs="Arial Unicode MS"/>
+                <w:color w:val="000000"/>
+                <w:sz w:val="20"/>
+                <w:szCs w:val="20"/>
+              </w:rPr>
+              <w:t>19/3/18</w:t>
+            </w:r>
+          </w:p>
+        </w:tc>
+        <w:tc>
+          <w:tcPr>
+            <w:tcW w:w="1343" w:type="dxa"/>
+            <w:tcBorders>
+              <w:top w:val="single" w:sz="2" w:space="0" w:color="000000"/>
+              <w:left w:val="single" w:sz="2" w:space="0" w:color="000000"/>
+              <w:bottom w:val="single" w:sz="4" w:space="0" w:color="000000"/>
+              <w:right w:val="single" w:sz="2" w:space="0" w:color="000000"/>
+            </w:tcBorders>
+            <w:shd w:val="clear" w:color="auto" w:fill="auto"/>
+            <w:tcMar>
+              <w:top w:w="80" w:type="dxa"/>
+              <w:left w:w="80" w:type="dxa"/>
+              <w:bottom w:w="80" w:type="dxa"/>
+              <w:right w:w="80" w:type="dxa"/>
+            </w:tcMar>
+          </w:tcPr>
+          <w:p>
+            <w:pPr>
+              <w:jc w:val="right"/>
+              <w:rPr>
+                <w:rFonts w:ascii="Avenir LT Std 45 Book" w:hAnsi="Avenir LT Std 45 Book" w:cs="Arial Unicode MS"/>
+                <w:color w:val="000000"/>
+                <w:sz w:val="20"/>
+                <w:szCs w:val="20"/>
+              </w:rPr>
+            </w:pPr>
+            <w:r>
+              <w:rPr>
+                <w:rFonts w:ascii="Avenir LT Std 45 Book" w:hAnsi="Avenir LT Std 45 Book" w:cs="Arial Unicode MS"/>
+                <w:color w:val="000000"/>
+                <w:sz w:val="20"/>
+                <w:szCs w:val="20"/>
+              </w:rPr>
+              <w:t>41</w:t>
+            </w:r>
+          </w:p>
+        </w:tc>
+      </w:tr>
+      <w:tr>
+        <w:tblPrEx>
+          <w:shd w:val="clear" w:color="auto" w:fill="auto"/>
+        </w:tblPrEx>
+        <w:trPr>
+          <w:trHeight w:val="291"/>
+        </w:trPr>
+        <w:tc>
+          <w:tcPr>
+            <w:tcW w:w="672" w:type="dxa"/>
+            <w:tcBorders>
+              <w:top w:val="single" w:sz="2" w:space="0" w:color="000000"/>
+              <w:left w:val="single" w:sz="2" w:space="0" w:color="000000"/>
+              <w:bottom w:val="single" w:sz="4" w:space="0" w:color="000000"/>
+              <w:right w:val="single" w:sz="4" w:space="0" w:color="000000"/>
+            </w:tcBorders>
+            <w:shd w:val="clear" w:color="auto" w:fill="E2E4E3"/>
+            <w:tcMar>
+              <w:top w:w="80" w:type="dxa"/>
+              <w:left w:w="80" w:type="dxa"/>
+              <w:bottom w:w="80" w:type="dxa"/>
+              <w:right w:w="80" w:type="dxa"/>
+            </w:tcMar>
+          </w:tcPr>
+          <w:p>
+            <w:pPr>
+              <w:jc w:val="right"/>
+              <w:rPr>
+                <w:rFonts w:ascii="Avenir LT Std 45 Book" w:hAnsi="Avenir LT Std 45 Book" w:cs="Arial Unicode MS"/>
+                <w:color w:val="000000"/>
+                <w:sz w:val="20"/>
+                <w:szCs w:val="20"/>
+              </w:rPr>
+            </w:pPr>
+            <w:r>
+              <w:rPr>
+                <w:rFonts w:ascii="Avenir LT Std 45 Book" w:hAnsi="Avenir LT Std 45 Book" w:cs="Arial Unicode MS"/>
+                <w:color w:val="000000"/>
+                <w:sz w:val="20"/>
+                <w:szCs w:val="20"/>
+              </w:rPr>
+              <w:t>14</w:t>
+            </w:r>
+          </w:p>
+        </w:tc>
+        <w:tc>
+          <w:tcPr>
+            <w:tcW w:w="4621" w:type="dxa"/>
+            <w:tcBorders>
+              <w:top w:val="single" w:sz="2" w:space="0" w:color="000000"/>
+              <w:left w:val="single" w:sz="4" w:space="0" w:color="000000"/>
+              <w:bottom w:val="single" w:sz="4" w:space="0" w:color="000000"/>
+              <w:right w:val="single" w:sz="2" w:space="0" w:color="000000"/>
+            </w:tcBorders>
+            <w:shd w:val="clear" w:color="auto" w:fill="E5E5E5" w:themeFill="background2" w:themeFillTint="66"/>
+            <w:tcMar>
+              <w:top w:w="80" w:type="dxa"/>
+              <w:left w:w="80" w:type="dxa"/>
+              <w:bottom w:w="80" w:type="dxa"/>
+              <w:right w:w="80" w:type="dxa"/>
+            </w:tcMar>
+          </w:tcPr>
+          <w:p>
+            <w:pPr>
+              <w:pStyle w:val="TableStyle2"/>
+              <w:rPr>
+                <w:rFonts w:ascii="Avenir LT Std 45 Book" w:hAnsi="Avenir LT Std 45 Book"/>
+              </w:rPr>
+            </w:pPr>
+            <w:r>
+              <w:rPr>
+                <w:rFonts w:ascii="Avenir LT Std 45 Book" w:hAnsi="Avenir LT Std 45 Book"/>
+              </w:rPr>
+              <w:t>Continued the detailed requirements (4.9)</w:t>
+            </w:r>
+          </w:p>
+        </w:tc>
+        <w:tc>
+          <w:tcPr>
+            <w:tcW w:w="1760" w:type="dxa"/>
+            <w:tcBorders>
+              <w:top w:val="single" w:sz="2" w:space="0" w:color="000000"/>
+              <w:left w:val="single" w:sz="2" w:space="0" w:color="000000"/>
+              <w:bottom w:val="single" w:sz="4" w:space="0" w:color="000000"/>
+              <w:right w:val="single" w:sz="2" w:space="0" w:color="000000"/>
+            </w:tcBorders>
+            <w:shd w:val="clear" w:color="auto" w:fill="E5E5E5" w:themeFill="background2" w:themeFillTint="66"/>
+            <w:tcMar>
+              <w:top w:w="80" w:type="dxa"/>
+              <w:left w:w="80" w:type="dxa"/>
+              <w:bottom w:w="80" w:type="dxa"/>
+              <w:right w:w="80" w:type="dxa"/>
+            </w:tcMar>
+          </w:tcPr>
+          <w:p>
+            <w:pPr>
+              <w:pStyle w:val="TableStyle2"/>
+              <w:rPr>
+                <w:rFonts w:ascii="Avenir LT Std 45 Book" w:hAnsi="Avenir LT Std 45 Book"/>
+              </w:rPr>
+            </w:pPr>
+            <w:r>
+              <w:rPr>
+                <w:rFonts w:ascii="Avenir LT Std 45 Book" w:hAnsi="Avenir LT Std 45 Book"/>
+              </w:rPr>
+              <w:t>Aidan Marshall</w:t>
+            </w:r>
+          </w:p>
+        </w:tc>
+        <w:tc>
+          <w:tcPr>
+            <w:tcW w:w="1165" w:type="dxa"/>
+            <w:tcBorders>
+              <w:top w:val="single" w:sz="2" w:space="0" w:color="000000"/>
+              <w:left w:val="single" w:sz="2" w:space="0" w:color="000000"/>
+              <w:bottom w:val="single" w:sz="4" w:space="0" w:color="000000"/>
+              <w:right w:val="single" w:sz="2" w:space="0" w:color="000000"/>
+            </w:tcBorders>
+            <w:shd w:val="clear" w:color="auto" w:fill="E5E5E5" w:themeFill="background2" w:themeFillTint="66"/>
+            <w:tcMar>
+              <w:top w:w="80" w:type="dxa"/>
+              <w:left w:w="80" w:type="dxa"/>
+              <w:bottom w:w="80" w:type="dxa"/>
+              <w:right w:w="80" w:type="dxa"/>
+            </w:tcMar>
+          </w:tcPr>
+          <w:p>
+            <w:pPr>
+              <w:jc w:val="right"/>
+              <w:rPr>
+                <w:rFonts w:ascii="Avenir LT Std 45 Book" w:hAnsi="Avenir LT Std 45 Book" w:cs="Arial Unicode MS"/>
+                <w:color w:val="000000"/>
+                <w:sz w:val="20"/>
+                <w:szCs w:val="20"/>
+              </w:rPr>
+            </w:pPr>
+            <w:r>
+              <w:rPr>
+                <w:rFonts w:ascii="Avenir LT Std 45 Book" w:hAnsi="Avenir LT Std 45 Book" w:cs="Arial Unicode MS"/>
+                <w:color w:val="000000"/>
+                <w:sz w:val="20"/>
+                <w:szCs w:val="20"/>
+              </w:rPr>
+              <w:t>18/3/18</w:t>
+            </w:r>
+          </w:p>
+        </w:tc>
+        <w:tc>
+          <w:tcPr>
+            <w:tcW w:w="1343" w:type="dxa"/>
+            <w:tcBorders>
+              <w:top w:val="single" w:sz="2" w:space="0" w:color="000000"/>
+              <w:left w:val="single" w:sz="2" w:space="0" w:color="000000"/>
+              <w:bottom w:val="single" w:sz="4" w:space="0" w:color="000000"/>
+              <w:right w:val="single" w:sz="2" w:space="0" w:color="000000"/>
+            </w:tcBorders>
+            <w:shd w:val="clear" w:color="auto" w:fill="E5E5E5" w:themeFill="background2" w:themeFillTint="66"/>
+            <w:tcMar>
+              <w:top w:w="80" w:type="dxa"/>
+              <w:left w:w="80" w:type="dxa"/>
+              <w:bottom w:w="80" w:type="dxa"/>
+              <w:right w:w="80" w:type="dxa"/>
+            </w:tcMar>
+          </w:tcPr>
+          <w:p>
+            <w:pPr>
+              <w:jc w:val="right"/>
+              <w:rPr>
+                <w:rFonts w:ascii="Avenir LT Std 45 Book" w:hAnsi="Avenir LT Std 45 Book" w:cs="Arial Unicode MS"/>
+                <w:color w:val="000000"/>
+                <w:sz w:val="20"/>
+                <w:szCs w:val="20"/>
+              </w:rPr>
+            </w:pPr>
+            <w:r>
+              <w:rPr>
+                <w:rFonts w:ascii="Avenir LT Std 45 Book" w:hAnsi="Avenir LT Std 45 Book" w:cs="Arial Unicode MS"/>
+                <w:color w:val="000000"/>
+                <w:sz w:val="20"/>
+                <w:szCs w:val="20"/>
+              </w:rPr>
+              <w:t>48</w:t>
+            </w:r>
+          </w:p>
+        </w:tc>
+      </w:tr>
+      <w:tr>
+        <w:tblPrEx>
+          <w:shd w:val="clear" w:color="auto" w:fill="auto"/>
+        </w:tblPrEx>
+        <w:trPr>
           <w:trHeight w:val="293"/>
         </w:trPr>
         <w:tc>
@@ -22061,7 +22439,7 @@
                 <w:sz w:val="20"/>
                 <w:szCs w:val="20"/>
               </w:rPr>
-              <w:t>601</w:t>
+              <w:t>728</w:t>
             </w:r>
           </w:p>
         </w:tc>
@@ -24319,12 +24697,32 @@
 </a:theme>
 </file>
 
+<file path=word/webextensions/taskpanes.xml><?xml version="1.0" encoding="utf-8"?>
+<wetp:taskpanes xmlns:wetp="http://schemas.microsoft.com/office/webextensions/taskpanes/2010/11">
+  <wetp:taskpane dockstate="right" visibility="0" width="350" row="6">
+    <wetp:webextensionref xmlns:r="http://schemas.openxmlformats.org/officeDocument/2006/relationships" r:id="rId1"/>
+  </wetp:taskpane>
+</wetp:taskpanes>
+</file>
+
+<file path=word/webextensions/webextension1.xml><?xml version="1.0" encoding="utf-8"?>
+<we:webextension xmlns:we="http://schemas.microsoft.com/office/webextensions/webextension/2010/11" id="{8FA293A1-3B43-44A9-91B7-6D9A4A2E3003}">
+  <we:reference id="wa104380118" version="1.1.0.0" store="en-US" storeType="OMEX"/>
+  <we:alternateReferences>
+    <we:reference id="wa104380118" version="1.1.0.0" store="wa104380118" storeType="OMEX"/>
+  </we:alternateReferences>
+  <we:properties/>
+  <we:bindings/>
+  <we:snapshot xmlns:r="http://schemas.openxmlformats.org/officeDocument/2006/relationships"/>
+</we:webextension>
+</file>
+
 <file path=customXml/item1.xml><?xml version="1.0" encoding="utf-8"?>
 <b:Sources xmlns:b="http://schemas.openxmlformats.org/officeDocument/2006/bibliography" xmlns="http://schemas.openxmlformats.org/officeDocument/2006/bibliography" SelectedStyle="\APASixthEditionOfficeOnline.xsl" StyleName="APA" Version="6"/>
 </file>
 
 <file path=customXml/itemProps1.xml><?xml version="1.0" encoding="utf-8"?>
-<ds:datastoreItem xmlns:ds="http://schemas.openxmlformats.org/officeDocument/2006/customXml" ds:itemID="{76CE22E0-141F-4DAF-AD1F-E9B04864FBD3}">
+<ds:datastoreItem xmlns:ds="http://schemas.openxmlformats.org/officeDocument/2006/customXml" ds:itemID="{AAB34300-AE4A-4FE9-82FD-CDAA3F179031}">
   <ds:schemaRefs>
     <ds:schemaRef ds:uri="http://schemas.openxmlformats.org/officeDocument/2006/bibliography"/>
   </ds:schemaRefs>

</xml_diff>